<commit_message>
Correction of a few mistakes
</commit_message>
<xml_diff>
--- a/Rapport/Bullet_Point.docx
+++ b/Rapport/Bullet_Point.docx
@@ -218,8 +218,6 @@
       <w:r>
         <w:t>Fonctionnement</w:t>
       </w:r>
-      <w:bookmarkStart w:id="0" w:name="_GoBack"/>
-      <w:bookmarkEnd w:id="0"/>
     </w:p>
     <w:p>
       <w:r>
@@ -240,41 +238,130 @@
       </w:r>
     </w:p>
     <w:p>
-      <w:r>
-        <w:t xml:space="preserve">Classe </w:t>
-      </w:r>
-      <w:r>
+      <w:pPr>
+        <w:rPr>
+          <w:lang w:val="en-GB"/>
+        </w:rPr>
+      </w:pPr>
+      <w:proofErr w:type="spellStart"/>
+      <w:r>
+        <w:rPr>
+          <w:lang w:val="en-GB"/>
+        </w:rPr>
+        <w:t>Classe</w:t>
+      </w:r>
+      <w:proofErr w:type="spellEnd"/>
+      <w:r>
+        <w:rPr>
+          <w:lang w:val="en-GB"/>
+        </w:rPr>
+        <w:t xml:space="preserve"> </w:t>
+      </w:r>
+      <w:proofErr w:type="spellStart"/>
+      <w:r>
+        <w:rPr>
+          <w:lang w:val="en-GB"/>
+        </w:rPr>
         <w:t>S</w:t>
       </w:r>
       <w:r>
+        <w:rPr>
+          <w:lang w:val="en-GB"/>
+        </w:rPr>
         <w:t>paResort</w:t>
       </w:r>
-    </w:p>
-    <w:p/>
-    <w:p>
-      <w:r>
-        <w:t>int maxClients</w:t>
-      </w:r>
-    </w:p>
-    <w:p>
-      <w:r>
-        <w:t>int[] timetable</w:t>
-      </w:r>
-    </w:p>
-    <w:p>
-      <w:r>
+      <w:proofErr w:type="spellEnd"/>
+    </w:p>
+    <w:p>
+      <w:pPr>
+        <w:rPr>
+          <w:lang w:val="en-GB"/>
+        </w:rPr>
+      </w:pPr>
+    </w:p>
+    <w:p>
+      <w:pPr>
+        <w:rPr>
+          <w:lang w:val="en-GB"/>
+        </w:rPr>
+      </w:pPr>
+      <w:r>
+        <w:rPr>
+          <w:lang w:val="en-GB"/>
+        </w:rPr>
+        <w:t xml:space="preserve">int </w:t>
+      </w:r>
+      <w:proofErr w:type="spellStart"/>
+      <w:r>
+        <w:rPr>
+          <w:lang w:val="en-GB"/>
+        </w:rPr>
+        <w:t>maxClients</w:t>
+      </w:r>
+      <w:proofErr w:type="spellEnd"/>
+    </w:p>
+    <w:p>
+      <w:pPr>
+        <w:rPr>
+          <w:lang w:val="en-GB"/>
+        </w:rPr>
+      </w:pPr>
+      <w:proofErr w:type="gramStart"/>
+      <w:r>
+        <w:rPr>
+          <w:lang w:val="en-GB"/>
+        </w:rPr>
+        <w:t>int[</w:t>
+      </w:r>
+      <w:proofErr w:type="gramEnd"/>
+      <w:r>
+        <w:rPr>
+          <w:lang w:val="en-GB"/>
+        </w:rPr>
+        <w:t>] timetable</w:t>
+      </w:r>
+    </w:p>
+    <w:p>
+      <w:pPr>
+        <w:rPr>
+          <w:lang w:val="en-GB"/>
+        </w:rPr>
+      </w:pPr>
+      <w:proofErr w:type="gramStart"/>
+      <w:r>
+        <w:rPr>
+          <w:lang w:val="en-GB"/>
+        </w:rPr>
         <w:t>T</w:t>
       </w:r>
       <w:r>
-        <w:t>reatment[] treatment</w:t>
-      </w:r>
-      <w:r>
+        <w:rPr>
+          <w:lang w:val="en-GB"/>
+        </w:rPr>
+        <w:t>reatment[</w:t>
+      </w:r>
+      <w:proofErr w:type="gramEnd"/>
+      <w:r>
+        <w:rPr>
+          <w:lang w:val="en-GB"/>
+        </w:rPr>
+        <w:t>] treatment</w:t>
+      </w:r>
+      <w:r>
+        <w:rPr>
+          <w:lang w:val="en-GB"/>
+        </w:rPr>
         <w:t>s</w:t>
       </w:r>
     </w:p>
     <w:p>
-      <w:r>
-        <w:t>int[] distances</w:t>
+      <w:proofErr w:type="gramStart"/>
+      <w:r>
+        <w:t>int[</w:t>
+      </w:r>
+      <w:proofErr w:type="gramEnd"/>
+      <w:r>
+        <w:t>] distances</w:t>
       </w:r>
     </w:p>
     <w:p/>
@@ -371,36 +458,80 @@
     <w:p>
       <w:pPr>
         <w:pStyle w:val="Titre2"/>
-      </w:pPr>
-      <w:r>
+        <w:rPr>
+          <w:lang w:val="en-GB"/>
+        </w:rPr>
+      </w:pPr>
+      <w:proofErr w:type="spellStart"/>
+      <w:r>
+        <w:rPr>
+          <w:lang w:val="en-GB"/>
+        </w:rPr>
         <w:lastRenderedPageBreak/>
         <w:t>Modélisation</w:t>
       </w:r>
-    </w:p>
-    <w:p>
-      <w:r>
-        <w:t xml:space="preserve">Classe </w:t>
-      </w:r>
-      <w:r>
+      <w:proofErr w:type="spellEnd"/>
+    </w:p>
+    <w:p>
+      <w:pPr>
+        <w:rPr>
+          <w:lang w:val="en-GB"/>
+        </w:rPr>
+      </w:pPr>
+      <w:proofErr w:type="spellStart"/>
+      <w:r>
+        <w:rPr>
+          <w:lang w:val="en-GB"/>
+        </w:rPr>
+        <w:t>Classe</w:t>
+      </w:r>
+      <w:proofErr w:type="spellEnd"/>
+      <w:r>
+        <w:rPr>
+          <w:lang w:val="en-GB"/>
+        </w:rPr>
+        <w:t xml:space="preserve"> </w:t>
+      </w:r>
+      <w:r>
+        <w:rPr>
+          <w:lang w:val="en-GB"/>
+        </w:rPr>
         <w:t>T</w:t>
       </w:r>
       <w:r>
+        <w:rPr>
+          <w:lang w:val="en-GB"/>
+        </w:rPr>
         <w:t>reatment</w:t>
       </w:r>
     </w:p>
-    <w:p/>
-    <w:p>
-      <w:pPr>
-        <w:rPr>
-          <w:lang w:val="en-GB"/>
-        </w:rPr>
-      </w:pPr>
-      <w:r>
-        <w:rPr>
-          <w:lang w:val="en-GB"/>
-        </w:rPr>
-        <w:t>time startHour</w:t>
-      </w:r>
+    <w:p>
+      <w:pPr>
+        <w:rPr>
+          <w:lang w:val="en-GB"/>
+        </w:rPr>
+      </w:pPr>
+    </w:p>
+    <w:p>
+      <w:pPr>
+        <w:rPr>
+          <w:lang w:val="en-GB"/>
+        </w:rPr>
+      </w:pPr>
+      <w:r>
+        <w:rPr>
+          <w:lang w:val="en-GB"/>
+        </w:rPr>
+        <w:t xml:space="preserve">time </w:t>
+      </w:r>
+      <w:proofErr w:type="spellStart"/>
+      <w:r>
+        <w:rPr>
+          <w:lang w:val="en-GB"/>
+        </w:rPr>
+        <w:t>startHour</w:t>
+      </w:r>
+      <w:proofErr w:type="spellEnd"/>
     </w:p>
     <w:p>
       <w:pPr>
@@ -421,25 +552,57 @@
           <w:lang w:val="en-GB"/>
         </w:rPr>
       </w:pPr>
-      <w:r>
-        <w:rPr>
-          <w:lang w:val="en-GB"/>
-        </w:rPr>
-        <w:t>bool isFixedHours</w:t>
-      </w:r>
-    </w:p>
-    <w:p>
-      <w:pPr>
-        <w:rPr>
-          <w:lang w:val="en-GB"/>
-        </w:rPr>
-      </w:pPr>
-      <w:r>
-        <w:rPr>
-          <w:lang w:val="en-GB"/>
-        </w:rPr>
-        <w:t>bool isOrganizedWaiting</w:t>
-      </w:r>
+      <w:proofErr w:type="spellStart"/>
+      <w:r>
+        <w:rPr>
+          <w:lang w:val="en-GB"/>
+        </w:rPr>
+        <w:t>boolean</w:t>
+      </w:r>
+      <w:proofErr w:type="spellEnd"/>
+      <w:r>
+        <w:rPr>
+          <w:lang w:val="en-GB"/>
+        </w:rPr>
+        <w:t xml:space="preserve"> </w:t>
+      </w:r>
+      <w:proofErr w:type="spellStart"/>
+      <w:r>
+        <w:rPr>
+          <w:lang w:val="en-GB"/>
+        </w:rPr>
+        <w:t>isFixedHours</w:t>
+      </w:r>
+      <w:proofErr w:type="spellEnd"/>
+    </w:p>
+    <w:p>
+      <w:pPr>
+        <w:rPr>
+          <w:lang w:val="en-GB"/>
+        </w:rPr>
+      </w:pPr>
+      <w:proofErr w:type="spellStart"/>
+      <w:r>
+        <w:rPr>
+          <w:lang w:val="en-GB"/>
+        </w:rPr>
+        <w:t>boolean</w:t>
+      </w:r>
+      <w:proofErr w:type="spellEnd"/>
+      <w:r>
+        <w:rPr>
+          <w:lang w:val="en-GB"/>
+        </w:rPr>
+        <w:t xml:space="preserve"> </w:t>
+      </w:r>
+      <w:proofErr w:type="spellStart"/>
+      <w:r>
+        <w:rPr>
+          <w:lang w:val="en-GB"/>
+        </w:rPr>
+        <w:t>isOrganizedWaiting</w:t>
+      </w:r>
+      <w:proofErr w:type="spellEnd"/>
     </w:p>
     <w:p>
       <w:pPr>
@@ -543,32 +706,73 @@
     <w:p>
       <w:pPr>
         <w:pStyle w:val="Titre2"/>
-      </w:pPr>
-      <w:r>
+        <w:rPr>
+          <w:lang w:val="en-GB"/>
+        </w:rPr>
+      </w:pPr>
+      <w:proofErr w:type="spellStart"/>
+      <w:r>
+        <w:rPr>
+          <w:lang w:val="en-GB"/>
+        </w:rPr>
         <w:t>Modélisatio</w:t>
       </w:r>
       <w:r>
+        <w:rPr>
+          <w:lang w:val="en-GB"/>
+        </w:rPr>
         <w:t>n</w:t>
       </w:r>
-    </w:p>
-    <w:p>
-      <w:r>
-        <w:t>Classe Cure</w:t>
-      </w:r>
-    </w:p>
-    <w:p/>
-    <w:p>
-      <w:pPr>
-        <w:rPr>
-          <w:lang w:val="en-GB"/>
-        </w:rPr>
-      </w:pPr>
-      <w:r>
-        <w:rPr>
-          <w:lang w:val="en-GB"/>
-        </w:rPr>
-        <w:t>time startCure</w:t>
-      </w:r>
+      <w:proofErr w:type="spellEnd"/>
+    </w:p>
+    <w:p>
+      <w:pPr>
+        <w:rPr>
+          <w:lang w:val="en-GB"/>
+        </w:rPr>
+      </w:pPr>
+      <w:proofErr w:type="spellStart"/>
+      <w:r>
+        <w:rPr>
+          <w:lang w:val="en-GB"/>
+        </w:rPr>
+        <w:t>Classe</w:t>
+      </w:r>
+      <w:proofErr w:type="spellEnd"/>
+      <w:r>
+        <w:rPr>
+          <w:lang w:val="en-GB"/>
+        </w:rPr>
+        <w:t xml:space="preserve"> Cure</w:t>
+      </w:r>
+    </w:p>
+    <w:p>
+      <w:pPr>
+        <w:rPr>
+          <w:lang w:val="en-GB"/>
+        </w:rPr>
+      </w:pPr>
+    </w:p>
+    <w:p>
+      <w:pPr>
+        <w:rPr>
+          <w:lang w:val="en-GB"/>
+        </w:rPr>
+      </w:pPr>
+      <w:r>
+        <w:rPr>
+          <w:lang w:val="en-GB"/>
+        </w:rPr>
+        <w:t xml:space="preserve">time </w:t>
+      </w:r>
+      <w:proofErr w:type="spellStart"/>
+      <w:r>
+        <w:rPr>
+          <w:lang w:val="en-GB"/>
+        </w:rPr>
+        <w:t>startCure</w:t>
+      </w:r>
+      <w:proofErr w:type="spellEnd"/>
     </w:p>
     <w:p>
       <w:pPr>
@@ -597,42 +801,30 @@
       </w:r>
     </w:p>
     <w:p>
-      <w:pPr>
-        <w:rPr>
-          <w:lang w:val="en-GB"/>
-        </w:rPr>
-      </w:pPr>
-      <w:r>
-        <w:rPr>
-          <w:lang w:val="en-GB"/>
-        </w:rPr>
-        <w:t>int maxPoints</w:t>
-      </w:r>
-    </w:p>
-    <w:p>
-      <w:pPr>
-        <w:rPr>
-          <w:lang w:val="en-GB"/>
-        </w:rPr>
-      </w:pPr>
-      <w:r>
-        <w:rPr>
-          <w:lang w:val="en-GB"/>
-        </w:rPr>
-        <w:t>int currentPoints</w:t>
-      </w:r>
+      <w:r>
+        <w:t xml:space="preserve">int </w:t>
+      </w:r>
+      <w:proofErr w:type="spellStart"/>
+      <w:r>
+        <w:t>maxPoints</w:t>
+      </w:r>
+      <w:proofErr w:type="spellEnd"/>
+    </w:p>
+    <w:p>
+      <w:r>
+        <w:t xml:space="preserve">int </w:t>
+      </w:r>
+      <w:proofErr w:type="spellStart"/>
+      <w:r>
+        <w:t>currentPoints</w:t>
+      </w:r>
+      <w:proofErr w:type="spellEnd"/>
     </w:p>
     <w:p>
       <w:pPr>
         <w:pStyle w:val="Titre2"/>
-        <w:rPr>
-          <w:lang w:val="en-GB"/>
-        </w:rPr>
-      </w:pPr>
-      <w:r>
-        <w:rPr>
-          <w:lang w:val="en-GB"/>
-        </w:rPr>
+      </w:pPr>
+      <w:r>
         <w:t>Questions</w:t>
       </w:r>
     </w:p>
@@ -743,74 +935,47 @@
       </w:r>
     </w:p>
     <w:p>
-      <w:pPr>
-        <w:rPr>
-          <w:lang w:val="en-GB"/>
-        </w:rPr>
-      </w:pPr>
-      <w:r>
-        <w:rPr>
-          <w:lang w:val="en-GB"/>
-        </w:rPr>
-        <w:t xml:space="preserve">Classe </w:t>
-      </w:r>
-      <w:r>
-        <w:rPr>
-          <w:lang w:val="en-GB"/>
-        </w:rPr>
-        <w:t>Patient</w:t>
-      </w:r>
-    </w:p>
-    <w:p>
-      <w:pPr>
-        <w:rPr>
-          <w:lang w:val="en-GB"/>
-        </w:rPr>
-      </w:pPr>
-    </w:p>
-    <w:p>
-      <w:pPr>
-        <w:rPr>
-          <w:lang w:val="en-GB"/>
-        </w:rPr>
-      </w:pPr>
-      <w:r>
-        <w:rPr>
-          <w:lang w:val="en-GB"/>
-        </w:rPr>
-        <w:t>bool isFair</w:t>
-      </w:r>
-    </w:p>
-    <w:p>
-      <w:pPr>
-        <w:rPr>
-          <w:lang w:val="en-GB"/>
-        </w:rPr>
-      </w:pPr>
-      <w:r>
-        <w:rPr>
-          <w:lang w:val="en-GB"/>
-        </w:rPr>
-        <w:t>Cure[] cures</w:t>
-      </w:r>
-      <w:r>
-        <w:rPr>
-          <w:lang w:val="en-GB"/>
-        </w:rPr>
-        <w:t>Done</w:t>
-      </w:r>
+      <w:r>
+        <w:t>Classe Patient</w:t>
+      </w:r>
+    </w:p>
+    <w:p/>
+    <w:p>
+      <w:proofErr w:type="spellStart"/>
+      <w:r>
+        <w:t>boolean</w:t>
+      </w:r>
+      <w:proofErr w:type="spellEnd"/>
+      <w:r>
+        <w:t xml:space="preserve"> </w:t>
+      </w:r>
+      <w:proofErr w:type="spellStart"/>
+      <w:r>
+        <w:t>isFair</w:t>
+      </w:r>
+      <w:proofErr w:type="spellEnd"/>
+    </w:p>
+    <w:p>
+      <w:r>
+        <w:t xml:space="preserve">Cure[] </w:t>
+      </w:r>
+      <w:proofErr w:type="spellStart"/>
+      <w:r>
+        <w:t>cures</w:t>
+      </w:r>
+      <w:r>
+        <w:t>T</w:t>
+      </w:r>
+      <w:r>
+        <w:t>oDo</w:t>
+      </w:r>
+      <w:proofErr w:type="spellEnd"/>
     </w:p>
     <w:p>
       <w:pPr>
         <w:pStyle w:val="Titre2"/>
-        <w:rPr>
-          <w:lang w:val="en-GB"/>
-        </w:rPr>
-      </w:pPr>
-      <w:r>
-        <w:rPr>
-          <w:lang w:val="en-GB"/>
-        </w:rPr>
+      </w:pPr>
+      <w:r>
         <w:t>Questions</w:t>
       </w:r>
     </w:p>
@@ -822,7 +987,10 @@
     <w:p/>
     <w:p/>
     <w:p/>
-    <w:p/>
+    <w:p>
+      <w:bookmarkStart w:id="0" w:name="_GoBack"/>
+      <w:bookmarkEnd w:id="0"/>
+    </w:p>
     <w:sectPr>
       <w:pgSz w:w="11906" w:h="16838"/>
       <w:pgMar w:top="1417" w:right="1417" w:bottom="1417" w:left="1417" w:header="708" w:footer="708" w:gutter="0"/>
@@ -3222,7 +3390,7 @@
 </file>
 
 <file path=customXml/itemProps1.xml><?xml version="1.0" encoding="utf-8"?>
-<ds:datastoreItem xmlns:ds="http://schemas.openxmlformats.org/officeDocument/2006/customXml" ds:itemID="{706F56D8-1109-4DFF-882C-4514220D0129}">
+<ds:datastoreItem xmlns:ds="http://schemas.openxmlformats.org/officeDocument/2006/customXml" ds:itemID="{7D987A13-CBED-49A2-BA6D-0FB67AB27BCD}">
   <ds:schemaRefs>
     <ds:schemaRef ds:uri="http://schemas.openxmlformats.org/officeDocument/2006/bibliography"/>
   </ds:schemaRefs>

</xml_diff>

<commit_message>
Modification of the modelisation
</commit_message>
<xml_diff>
--- a/Rapport/Bullet_Point.docx
+++ b/Rapport/Bullet_Point.docx
@@ -158,7 +158,26 @@
       </w:r>
     </w:p>
     <w:p/>
-    <w:p/>
+    <w:p>
+      <w:pPr>
+        <w:pStyle w:val="Titre2"/>
+      </w:pPr>
+      <w:r>
+        <w:t>Libertés prises :</w:t>
+      </w:r>
+    </w:p>
+    <w:p>
+      <w:pPr>
+        <w:pStyle w:val="Paragraphedeliste"/>
+        <w:numPr>
+          <w:ilvl w:val="0"/>
+          <w:numId w:val="16"/>
+        </w:numPr>
+      </w:pPr>
+      <w:r>
+        <w:t>Suppression des médecins -&gt; créations des cures le dimanche à la création des patients sans classe médecin</w:t>
+      </w:r>
+    </w:p>
     <w:p>
       <w:pPr>
         <w:spacing w:after="200" w:line="276" w:lineRule="auto"/>
@@ -192,7 +211,15 @@
       </w:r>
     </w:p>
     <w:p>
-      <w:r>
+      <w:pPr>
+        <w:rPr>
+          <w:color w:val="FFC000"/>
+        </w:rPr>
+      </w:pPr>
+      <w:r>
+        <w:rPr>
+          <w:color w:val="FFC000"/>
+        </w:rPr>
         <w:t>Ouverture Mars à Septembre / Lundi à Samedi / 07h à 14h</w:t>
       </w:r>
     </w:p>
@@ -285,11 +312,19 @@
           <w:lang w:val="en-GB"/>
         </w:rPr>
       </w:pPr>
-      <w:r>
-        <w:rPr>
-          <w:lang w:val="en-GB"/>
-        </w:rPr>
-        <w:t xml:space="preserve">int </w:t>
+      <w:proofErr w:type="spellStart"/>
+      <w:r>
+        <w:rPr>
+          <w:lang w:val="en-GB"/>
+        </w:rPr>
+        <w:t>int</w:t>
+      </w:r>
+      <w:proofErr w:type="spellEnd"/>
+      <w:r>
+        <w:rPr>
+          <w:lang w:val="en-GB"/>
+        </w:rPr>
+        <w:t xml:space="preserve"> </w:t>
       </w:r>
       <w:proofErr w:type="spellStart"/>
       <w:r>
@@ -306,9 +341,53 @@
           <w:lang w:val="en-GB"/>
         </w:rPr>
       </w:pPr>
+      <w:r>
+        <w:rPr>
+          <w:lang w:val="en-GB"/>
+        </w:rPr>
+        <w:t xml:space="preserve">time </w:t>
+      </w:r>
+      <w:proofErr w:type="spellStart"/>
+      <w:r>
+        <w:rPr>
+          <w:lang w:val="en-GB"/>
+        </w:rPr>
+        <w:t>openingHour</w:t>
+      </w:r>
+      <w:proofErr w:type="spellEnd"/>
+    </w:p>
+    <w:p>
+      <w:pPr>
+        <w:rPr>
+          <w:lang w:val="en-GB"/>
+        </w:rPr>
+      </w:pPr>
+      <w:r>
+        <w:rPr>
+          <w:lang w:val="en-GB"/>
+        </w:rPr>
+        <w:t xml:space="preserve">time </w:t>
+      </w:r>
+      <w:proofErr w:type="spellStart"/>
+      <w:r>
+        <w:rPr>
+          <w:lang w:val="en-GB"/>
+        </w:rPr>
+        <w:t>closingHour</w:t>
+      </w:r>
+      <w:proofErr w:type="spellEnd"/>
+    </w:p>
+    <w:p>
+      <w:pPr>
+        <w:rPr>
+          <w:color w:val="FFC000"/>
+          <w:lang w:val="en-GB"/>
+        </w:rPr>
+      </w:pPr>
       <w:proofErr w:type="gramStart"/>
       <w:r>
         <w:rPr>
+          <w:color w:val="FFC000"/>
           <w:lang w:val="en-GB"/>
         </w:rPr>
         <w:t>int[</w:t>
@@ -316,6 +395,7 @@
       <w:proofErr w:type="gramEnd"/>
       <w:r>
         <w:rPr>
+          <w:color w:val="FFC000"/>
           <w:lang w:val="en-GB"/>
         </w:rPr>
         <w:t>] timetable</w:t>
@@ -355,21 +435,49 @@
       </w:r>
     </w:p>
     <w:p>
+      <w:pPr>
+        <w:rPr>
+          <w:lang w:val="en-US"/>
+        </w:rPr>
+      </w:pPr>
+      <w:proofErr w:type="spellStart"/>
       <w:proofErr w:type="gramStart"/>
       <w:r>
-        <w:t>int[</w:t>
+        <w:rPr>
+          <w:lang w:val="en-US"/>
+        </w:rPr>
+        <w:t>int</w:t>
+      </w:r>
+      <w:proofErr w:type="spellEnd"/>
+      <w:r>
+        <w:rPr>
+          <w:lang w:val="en-US"/>
+        </w:rPr>
+        <w:t>[</w:t>
       </w:r>
       <w:proofErr w:type="gramEnd"/>
       <w:r>
+        <w:rPr>
+          <w:lang w:val="en-US"/>
+        </w:rPr>
         <w:t>] distances</w:t>
       </w:r>
     </w:p>
-    <w:p/>
+    <w:p>
+      <w:pPr>
+        <w:rPr>
+          <w:lang w:val="en-US"/>
+        </w:rPr>
+      </w:pPr>
+    </w:p>
     <w:p>
       <w:pPr>
         <w:pBdr>
           <w:bottom w:val="single" w:sz="12" w:space="1" w:color="auto"/>
         </w:pBdr>
+        <w:rPr>
+          <w:lang w:val="en-US"/>
+        </w:rPr>
       </w:pPr>
     </w:p>
     <w:p>
@@ -407,11 +515,22 @@
     </w:p>
     <w:p>
       <w:r>
-        <w:t>Files d’attentes organisées ou non organisées avec places max</w:t>
-      </w:r>
-    </w:p>
-    <w:p>
-      <w:r>
+        <w:t>Durée fixe</w:t>
+      </w:r>
+    </w:p>
+    <w:p>
+      <w:r>
+        <w:t xml:space="preserve">Files d’attentes </w:t>
+      </w:r>
+      <w:r>
+        <w:t>organisées ou non organisées avec places max</w:t>
+      </w:r>
+    </w:p>
+    <w:p>
+      <w:r>
+        <w:rPr>
+          <w:highlight w:val="yellow"/>
+        </w:rPr>
         <w:t>Soumis à des arrêts (Matériel ou personnels malades / Lois à déterminer)</w:t>
       </w:r>
     </w:p>
@@ -435,7 +554,13 @@
     </w:p>
     <w:p>
       <w:r>
-        <w:t>Chaque atelier a une efficacité représentée par des points (curiste gagne % points proportionnels au temps passé dedans)</w:t>
+        <w:t xml:space="preserve">Chaque atelier a une </w:t>
+      </w:r>
+      <w:r>
+        <w:t xml:space="preserve">efficacité </w:t>
+      </w:r>
+      <w:r>
+        <w:t>représentée par des points (curiste gagne % points proportionnels au temps passé dedans)</w:t>
       </w:r>
     </w:p>
     <w:p>
@@ -450,11 +575,14 @@
     </w:p>
     <w:p>
       <w:r>
+        <w:lastRenderedPageBreak/>
         <w:t>Responsable forcément 2 minutes consécutives dans sa zone par créneaux d’atelier</w:t>
       </w:r>
     </w:p>
-    <w:p/>
-    <w:p/>
+    <w:p>
+      <w:bookmarkStart w:id="0" w:name="_GoBack"/>
+      <w:bookmarkEnd w:id="0"/>
+    </w:p>
     <w:p>
       <w:pPr>
         <w:pStyle w:val="Titre2"/>
@@ -467,7 +595,6 @@
         <w:rPr>
           <w:lang w:val="en-GB"/>
         </w:rPr>
-        <w:lastRenderedPageBreak/>
         <w:t>Modélisation</w:t>
       </w:r>
       <w:proofErr w:type="spellEnd"/>
@@ -543,8 +670,66 @@
         <w:rPr>
           <w:lang w:val="en-GB"/>
         </w:rPr>
-        <w:t>time endHour</w:t>
-      </w:r>
+        <w:t xml:space="preserve">time </w:t>
+      </w:r>
+      <w:proofErr w:type="spellStart"/>
+      <w:r>
+        <w:rPr>
+          <w:lang w:val="en-GB"/>
+        </w:rPr>
+        <w:t>endHour</w:t>
+      </w:r>
+      <w:proofErr w:type="spellEnd"/>
+    </w:p>
+    <w:p>
+      <w:pPr>
+        <w:rPr>
+          <w:lang w:val="en-GB"/>
+        </w:rPr>
+      </w:pPr>
+      <w:r>
+        <w:rPr>
+          <w:lang w:val="en-GB"/>
+        </w:rPr>
+        <w:t xml:space="preserve">Duration </w:t>
+      </w:r>
+      <w:proofErr w:type="spellStart"/>
+      <w:r>
+        <w:rPr>
+          <w:lang w:val="en-GB"/>
+        </w:rPr>
+        <w:t>duration</w:t>
+      </w:r>
+      <w:proofErr w:type="spellEnd"/>
+    </w:p>
+    <w:p>
+      <w:pPr>
+        <w:rPr>
+          <w:lang w:val="en-GB"/>
+        </w:rPr>
+      </w:pPr>
+      <w:proofErr w:type="spellStart"/>
+      <w:r>
+        <w:rPr>
+          <w:lang w:val="en-GB"/>
+        </w:rPr>
+        <w:t>int</w:t>
+      </w:r>
+      <w:proofErr w:type="spellEnd"/>
+      <w:r>
+        <w:rPr>
+          <w:lang w:val="en-GB"/>
+        </w:rPr>
+        <w:t xml:space="preserve"> </w:t>
+      </w:r>
+      <w:proofErr w:type="spellStart"/>
+      <w:r>
+        <w:rPr>
+          <w:lang w:val="en-GB"/>
+        </w:rPr>
+        <w:t>maxPoint</w:t>
+      </w:r>
+      <w:proofErr w:type="spellEnd"/>
     </w:p>
     <w:p>
       <w:pPr>
@@ -601,6 +786,35 @@
           <w:lang w:val="en-GB"/>
         </w:rPr>
         <w:t>isOrganizedWaiting</w:t>
+      </w:r>
+      <w:proofErr w:type="spellEnd"/>
+    </w:p>
+    <w:p>
+      <w:pPr>
+        <w:rPr>
+          <w:lang w:val="en-GB"/>
+        </w:rPr>
+      </w:pPr>
+      <w:proofErr w:type="gramStart"/>
+      <w:r>
+        <w:rPr>
+          <w:lang w:val="en-GB"/>
+        </w:rPr>
+        <w:t>Patient[</w:t>
+      </w:r>
+      <w:proofErr w:type="gramEnd"/>
+      <w:r>
+        <w:rPr>
+          <w:lang w:val="en-GB"/>
+        </w:rPr>
+        <w:t xml:space="preserve">] </w:t>
+      </w:r>
+      <w:proofErr w:type="spellStart"/>
+      <w:r>
+        <w:rPr>
+          <w:lang w:val="en-GB"/>
+        </w:rPr>
+        <w:t>waitingQueue</w:t>
       </w:r>
       <w:proofErr w:type="spellEnd"/>
     </w:p>
@@ -662,7 +876,19 @@
     </w:p>
     <w:p>
       <w:r>
-        <w:t>3 semaines consécutives // 3 années</w:t>
+        <w:t xml:space="preserve">Une cure dure </w:t>
+      </w:r>
+      <w:r>
+        <w:t>3 semaines consécutives</w:t>
+      </w:r>
+      <w:r>
+        <w:t>, un client a 3 cures (pour 1 par</w:t>
+      </w:r>
+      <w:r>
+        <w:t xml:space="preserve"> année</w:t>
+      </w:r>
+      <w:r>
+        <w:t>)</w:t>
       </w:r>
     </w:p>
     <w:p>
@@ -700,7 +926,13 @@
     </w:p>
     <w:p>
       <w:r>
-        <w:t>Chaque atelier a une efficacité représentée par des points (curiste gagne % points proportionnels au temps passé dedans)</w:t>
+        <w:t xml:space="preserve">Chaque atelier a une </w:t>
+      </w:r>
+      <w:r>
+        <w:t xml:space="preserve">efficacité </w:t>
+      </w:r>
+      <w:r>
+        <w:t>représentée par des points (curiste gagne % points proportionnels au temps passé dedans)</w:t>
       </w:r>
     </w:p>
     <w:p>
@@ -763,46 +995,93 @@
         <w:rPr>
           <w:lang w:val="en-GB"/>
         </w:rPr>
-        <w:t xml:space="preserve">time </w:t>
-      </w:r>
-      <w:proofErr w:type="spellStart"/>
-      <w:r>
-        <w:rPr>
-          <w:lang w:val="en-GB"/>
-        </w:rPr>
-        <w:t>startCure</w:t>
-      </w:r>
-      <w:proofErr w:type="spellEnd"/>
-    </w:p>
-    <w:p>
-      <w:pPr>
-        <w:rPr>
-          <w:lang w:val="en-GB"/>
-        </w:rPr>
-      </w:pPr>
-      <w:r>
-        <w:rPr>
-          <w:lang w:val="en-GB"/>
-        </w:rPr>
-        <w:t>time endCure</w:t>
-      </w:r>
-    </w:p>
-    <w:p>
-      <w:pPr>
-        <w:rPr>
-          <w:lang w:val="en-GB"/>
-        </w:rPr>
-      </w:pPr>
-      <w:r>
-        <w:rPr>
-          <w:lang w:val="en-GB"/>
-        </w:rPr>
-        <w:t>Treatment[] dueTreatments</w:t>
-      </w:r>
-    </w:p>
-    <w:p>
-      <w:r>
-        <w:t xml:space="preserve">int </w:t>
+        <w:t>t</w:t>
+      </w:r>
+      <w:r>
+        <w:rPr>
+          <w:lang w:val="en-GB"/>
+        </w:rPr>
+        <w:t xml:space="preserve">ime </w:t>
+      </w:r>
+      <w:proofErr w:type="spellStart"/>
+      <w:r>
+        <w:rPr>
+          <w:lang w:val="en-GB"/>
+        </w:rPr>
+        <w:t>start</w:t>
+      </w:r>
+      <w:r>
+        <w:rPr>
+          <w:lang w:val="en-GB"/>
+        </w:rPr>
+        <w:t>Dat</w:t>
+      </w:r>
+      <w:r>
+        <w:rPr>
+          <w:lang w:val="en-GB"/>
+        </w:rPr>
+        <w:t>e</w:t>
+      </w:r>
+      <w:proofErr w:type="spellEnd"/>
+    </w:p>
+    <w:p>
+      <w:pPr>
+        <w:rPr>
+          <w:lang w:val="en-GB"/>
+        </w:rPr>
+      </w:pPr>
+      <w:proofErr w:type="spellStart"/>
+      <w:r>
+        <w:rPr>
+          <w:lang w:val="en-GB"/>
+        </w:rPr>
+        <w:t>int</w:t>
+      </w:r>
+      <w:proofErr w:type="spellEnd"/>
+      <w:r>
+        <w:rPr>
+          <w:lang w:val="en-GB"/>
+        </w:rPr>
+        <w:t xml:space="preserve"> </w:t>
+      </w:r>
+      <w:proofErr w:type="spellStart"/>
+      <w:r>
+        <w:rPr>
+          <w:lang w:val="en-GB"/>
+        </w:rPr>
+        <w:t>nbrTreatmentsDay</w:t>
+      </w:r>
+      <w:proofErr w:type="spellEnd"/>
+    </w:p>
+    <w:p>
+      <w:pPr>
+        <w:rPr>
+          <w:lang w:val="en-GB"/>
+        </w:rPr>
+      </w:pPr>
+      <w:proofErr w:type="gramStart"/>
+      <w:r>
+        <w:rPr>
+          <w:lang w:val="en-GB"/>
+        </w:rPr>
+        <w:t>Treatment[</w:t>
+      </w:r>
+      <w:proofErr w:type="gramEnd"/>
+      <w:r>
+        <w:rPr>
+          <w:lang w:val="en-GB"/>
+        </w:rPr>
+        <w:t>] dueTreatments</w:t>
+      </w:r>
+    </w:p>
+    <w:p>
+      <w:proofErr w:type="spellStart"/>
+      <w:r>
+        <w:t>int</w:t>
+      </w:r>
+      <w:proofErr w:type="spellEnd"/>
+      <w:r>
+        <w:t xml:space="preserve"> </w:t>
       </w:r>
       <w:proofErr w:type="spellStart"/>
       <w:r>
@@ -811,8 +1090,15 @@
       <w:proofErr w:type="spellEnd"/>
     </w:p>
     <w:p>
-      <w:r>
-        <w:t xml:space="preserve">int </w:t>
+      <w:proofErr w:type="spellStart"/>
+      <w:proofErr w:type="gramStart"/>
+      <w:r>
+        <w:t>int</w:t>
+      </w:r>
+      <w:proofErr w:type="spellEnd"/>
+      <w:proofErr w:type="gramEnd"/>
+      <w:r>
+        <w:t xml:space="preserve"> </w:t>
       </w:r>
       <w:proofErr w:type="spellStart"/>
       <w:r>
@@ -820,6 +1106,7 @@
       </w:r>
       <w:proofErr w:type="spellEnd"/>
     </w:p>
+    <w:p/>
     <w:p>
       <w:pPr>
         <w:pStyle w:val="Titre2"/>
@@ -834,17 +1121,6 @@
       </w:r>
       <w:r>
         <w:t>ar une instance de Cure ? Permet d’accéder aux stats de chacune indépendamment.</w:t>
-      </w:r>
-    </w:p>
-    <w:p>
-      <w:r>
-        <w:t>Mêmes ateliers</w:t>
-      </w:r>
-      <w:r>
-        <w:t xml:space="preserve"> quotidiens</w:t>
-      </w:r>
-      <w:r>
-        <w:t xml:space="preserve"> sur une semaine ou sur les trois semaines ?</w:t>
       </w:r>
     </w:p>
     <w:p>
@@ -901,11 +1177,26 @@
     </w:p>
     <w:p>
       <w:r>
-        <w:t>Curiste peu oublier son créneau à heure fixe quand dans la zone de détente, il cherche alors des trous</w:t>
-      </w:r>
-    </w:p>
-    <w:p>
-      <w:r>
+        <w:rPr>
+          <w:highlight w:val="yellow"/>
+        </w:rPr>
+        <w:t>Curiste peu oublier son créneau à heure fixe</w:t>
+      </w:r>
+      <w:r>
+        <w:t xml:space="preserve"> quand</w:t>
+      </w:r>
+      <w:r>
+        <w:t xml:space="preserve"> dans la zone de détente</w:t>
+      </w:r>
+      <w:r>
+        <w:t>, il cherche alors des trous</w:t>
+      </w:r>
+    </w:p>
+    <w:p>
+      <w:r>
+        <w:rPr>
+          <w:highlight w:val="yellow"/>
+        </w:rPr>
         <w:t>Curiste peut rester trop longtemps dans un atelier libre</w:t>
       </w:r>
     </w:p>
@@ -942,10 +1233,12 @@
     <w:p/>
     <w:p>
       <w:proofErr w:type="spellStart"/>
+      <w:proofErr w:type="gramStart"/>
       <w:r>
         <w:t>boolean</w:t>
       </w:r>
       <w:proofErr w:type="spellEnd"/>
+      <w:proofErr w:type="gramEnd"/>
       <w:r>
         <w:t xml:space="preserve"> </w:t>
       </w:r>
@@ -956,20 +1249,264 @@
       <w:proofErr w:type="spellEnd"/>
     </w:p>
     <w:p>
-      <w:r>
-        <w:t xml:space="preserve">Cure[] </w:t>
-      </w:r>
-      <w:proofErr w:type="spellStart"/>
-      <w:r>
+      <w:proofErr w:type="spellStart"/>
+      <w:proofErr w:type="gramStart"/>
+      <w:r>
+        <w:t>boolean</w:t>
+      </w:r>
+      <w:proofErr w:type="spellEnd"/>
+      <w:proofErr w:type="gramEnd"/>
+      <w:r>
+        <w:t xml:space="preserve"> </w:t>
+      </w:r>
+      <w:proofErr w:type="spellStart"/>
+      <w:r>
+        <w:t>isIn</w:t>
+      </w:r>
+      <w:r>
+        <w:t>Rest</w:t>
+      </w:r>
+      <w:r>
+        <w:t>Zone</w:t>
+      </w:r>
+      <w:proofErr w:type="spellEnd"/>
+    </w:p>
+    <w:p>
+      <w:r>
+        <w:t xml:space="preserve">Duration </w:t>
+      </w:r>
+      <w:proofErr w:type="spellStart"/>
+      <w:r>
+        <w:t>timeWaited</w:t>
+      </w:r>
+      <w:proofErr w:type="spellEnd"/>
+    </w:p>
+    <w:p>
+      <w:pPr>
+        <w:rPr>
+          <w:lang w:val="en-US"/>
+        </w:rPr>
+      </w:pPr>
+      <w:r>
+        <w:rPr>
+          <w:lang w:val="en-US"/>
+        </w:rPr>
+        <w:t>tim</w:t>
+      </w:r>
+      <w:r>
+        <w:rPr>
+          <w:lang w:val="en-US"/>
+        </w:rPr>
+        <w:t xml:space="preserve">e </w:t>
+      </w:r>
+      <w:proofErr w:type="spellStart"/>
+      <w:r>
+        <w:rPr>
+          <w:lang w:val="en-US"/>
+        </w:rPr>
+        <w:t>startWaiting</w:t>
+      </w:r>
+      <w:proofErr w:type="spellEnd"/>
+    </w:p>
+    <w:p>
+      <w:pPr>
+        <w:rPr>
+          <w:lang w:val="en-US"/>
+        </w:rPr>
+      </w:pPr>
+      <w:r>
+        <w:rPr>
+          <w:lang w:val="en-US"/>
+        </w:rPr>
+        <w:t>tim</w:t>
+      </w:r>
+      <w:r>
+        <w:rPr>
+          <w:lang w:val="en-US"/>
+        </w:rPr>
+        <w:t xml:space="preserve">e </w:t>
+      </w:r>
+      <w:proofErr w:type="spellStart"/>
+      <w:r>
+        <w:rPr>
+          <w:lang w:val="en-US"/>
+        </w:rPr>
+        <w:t>startTreatment</w:t>
+      </w:r>
+      <w:proofErr w:type="spellEnd"/>
+    </w:p>
+    <w:p>
+      <w:pPr>
+        <w:rPr>
+          <w:lang w:val="en-US"/>
+        </w:rPr>
+      </w:pPr>
+      <w:proofErr w:type="gramStart"/>
+      <w:r>
+        <w:rPr>
+          <w:lang w:val="en-US"/>
+        </w:rPr>
+        <w:t>Cure[</w:t>
+      </w:r>
+      <w:proofErr w:type="gramEnd"/>
+      <w:r>
+        <w:rPr>
+          <w:lang w:val="en-US"/>
+        </w:rPr>
+        <w:t xml:space="preserve">] </w:t>
+      </w:r>
+      <w:proofErr w:type="spellStart"/>
+      <w:r>
+        <w:rPr>
+          <w:lang w:val="en-US"/>
+        </w:rPr>
         <w:t>cures</w:t>
       </w:r>
       <w:r>
-        <w:t>T</w:t>
-      </w:r>
-      <w:r>
-        <w:t>oDo</w:t>
-      </w:r>
-      <w:proofErr w:type="spellEnd"/>
+        <w:rPr>
+          <w:lang w:val="en-US"/>
+        </w:rPr>
+        <w:t>ToDo</w:t>
+      </w:r>
+      <w:proofErr w:type="spellEnd"/>
+    </w:p>
+    <w:p>
+      <w:pPr>
+        <w:rPr>
+          <w:lang w:val="en-US"/>
+        </w:rPr>
+      </w:pPr>
+      <w:proofErr w:type="gramStart"/>
+      <w:r>
+        <w:rPr>
+          <w:lang w:val="en-US"/>
+        </w:rPr>
+        <w:t>Treatment[</w:t>
+      </w:r>
+      <w:proofErr w:type="gramEnd"/>
+      <w:r>
+        <w:rPr>
+          <w:lang w:val="en-US"/>
+        </w:rPr>
+        <w:t xml:space="preserve">] </w:t>
+      </w:r>
+      <w:proofErr w:type="spellStart"/>
+      <w:r>
+        <w:rPr>
+          <w:lang w:val="en-US"/>
+        </w:rPr>
+        <w:t>missedTreatments</w:t>
+      </w:r>
+      <w:proofErr w:type="spellEnd"/>
+    </w:p>
+    <w:p>
+      <w:pPr>
+        <w:rPr>
+          <w:lang w:val="en-US"/>
+        </w:rPr>
+      </w:pPr>
+      <w:r>
+        <w:rPr>
+          <w:lang w:val="en-US"/>
+        </w:rPr>
+        <w:t>Manager</w:t>
+      </w:r>
+      <w:r>
+        <w:rPr>
+          <w:lang w:val="en-US"/>
+        </w:rPr>
+        <w:t xml:space="preserve"> </w:t>
+      </w:r>
+      <w:proofErr w:type="spellStart"/>
+      <w:proofErr w:type="gramStart"/>
+      <w:r>
+        <w:rPr>
+          <w:lang w:val="en-US"/>
+        </w:rPr>
+        <w:t>findManager</w:t>
+      </w:r>
+      <w:proofErr w:type="spellEnd"/>
+      <w:r>
+        <w:rPr>
+          <w:lang w:val="en-US"/>
+        </w:rPr>
+        <w:t>(</w:t>
+      </w:r>
+      <w:proofErr w:type="gramEnd"/>
+      <w:r>
+        <w:rPr>
+          <w:lang w:val="en-US"/>
+        </w:rPr>
+        <w:t xml:space="preserve">Treatment </w:t>
+      </w:r>
+      <w:proofErr w:type="spellStart"/>
+      <w:r>
+        <w:rPr>
+          <w:lang w:val="en-US"/>
+        </w:rPr>
+        <w:t>managerZone</w:t>
+      </w:r>
+      <w:proofErr w:type="spellEnd"/>
+      <w:r>
+        <w:rPr>
+          <w:lang w:val="en-US"/>
+        </w:rPr>
+        <w:t>) </w:t>
+      </w:r>
+    </w:p>
+    <w:p>
+      <w:proofErr w:type="spellStart"/>
+      <w:proofErr w:type="gramStart"/>
+      <w:r>
+        <w:t>void</w:t>
+      </w:r>
+      <w:proofErr w:type="spellEnd"/>
+      <w:proofErr w:type="gramEnd"/>
+      <w:r>
+        <w:t xml:space="preserve"> </w:t>
+      </w:r>
+      <w:proofErr w:type="spellStart"/>
+      <w:r>
+        <w:t>findFreeTreatment</w:t>
+      </w:r>
+      <w:proofErr w:type="spellEnd"/>
+      <w:r>
+        <w:t>(</w:t>
+      </w:r>
+      <w:proofErr w:type="spellStart"/>
+      <w:r>
+        <w:t>Treatment</w:t>
+      </w:r>
+      <w:proofErr w:type="spellEnd"/>
+      <w:r>
+        <w:t xml:space="preserve"> </w:t>
+      </w:r>
+      <w:proofErr w:type="spellStart"/>
+      <w:r>
+        <w:t>nextTreatment</w:t>
+      </w:r>
+      <w:proofErr w:type="spellEnd"/>
+      <w:r>
+        <w:t>)</w:t>
+      </w:r>
+      <w:r>
+        <w:t xml:space="preserve"> (regarde la queue de </w:t>
+      </w:r>
+      <w:r>
+        <w:t>p</w:t>
+      </w:r>
+      <w:r>
+        <w:t>atient</w:t>
+      </w:r>
+      <w:r>
+        <w:t>s</w:t>
+      </w:r>
+      <w:r>
+        <w:t xml:space="preserve"> si vide</w:t>
+      </w:r>
+      <w:r>
+        <w:t xml:space="preserve"> ok)</w:t>
+      </w:r>
     </w:p>
     <w:p>
       <w:pPr>
@@ -986,10 +1523,208 @@
     </w:p>
     <w:p/>
     <w:p/>
+    <w:p>
+      <w:pPr>
+        <w:spacing w:after="200" w:line="276" w:lineRule="auto"/>
+        <w:jc w:val="left"/>
+      </w:pPr>
+    </w:p>
+    <w:p>
+      <w:pPr>
+        <w:pBdr>
+          <w:bottom w:val="single" w:sz="12" w:space="1" w:color="auto"/>
+        </w:pBdr>
+      </w:pPr>
+    </w:p>
+    <w:p>
+      <w:pPr>
+        <w:pStyle w:val="Titre1"/>
+      </w:pPr>
+      <w:r>
+        <w:t>Manager</w:t>
+      </w:r>
+    </w:p>
+    <w:p>
+      <w:pPr>
+        <w:pStyle w:val="Titre2"/>
+        <w:ind w:firstLine="708"/>
+      </w:pPr>
+      <w:r>
+        <w:t>Caractéristiques</w:t>
+      </w:r>
+    </w:p>
+    <w:p>
+      <w:r>
+        <w:t>Responsable d’un Atelier</w:t>
+      </w:r>
+    </w:p>
+    <w:p>
+      <w:r>
+        <w:t>Pas</w:t>
+      </w:r>
+      <w:r>
+        <w:t xml:space="preserve"> obligatoirement dans sa zone (équiprobable sa zone ou autre zone)</w:t>
+      </w:r>
+    </w:p>
     <w:p/>
     <w:p>
-      <w:bookmarkStart w:id="0" w:name="_GoBack"/>
-      <w:bookmarkEnd w:id="0"/>
+      <w:pPr>
+        <w:pStyle w:val="Titre2"/>
+        <w:ind w:firstLine="708"/>
+      </w:pPr>
+      <w:r>
+        <w:t>Fonctionnement</w:t>
+      </w:r>
+    </w:p>
+    <w:p>
+      <w:r>
+        <w:t>Forcément 2 minutes consécutives dans sa zone par créneaux d’atelier</w:t>
+      </w:r>
+    </w:p>
+    <w:p>
+      <w:r>
+        <w:t>Possibilité de replanifier un créneau raté par un client</w:t>
+      </w:r>
+    </w:p>
+    <w:p/>
+    <w:p>
+      <w:pPr>
+        <w:pStyle w:val="Titre2"/>
+        <w:ind w:firstLine="708"/>
+      </w:pPr>
+      <w:r>
+        <w:t>Modélisation</w:t>
+      </w:r>
+    </w:p>
+    <w:p>
+      <w:r>
+        <w:t>Entité</w:t>
+      </w:r>
+    </w:p>
+    <w:p>
+      <w:r>
+        <w:t>Classe Manager</w:t>
+      </w:r>
+    </w:p>
+    <w:p/>
+    <w:p>
+      <w:pPr>
+        <w:rPr>
+          <w:lang w:val="en-GB"/>
+        </w:rPr>
+      </w:pPr>
+      <w:r>
+        <w:rPr>
+          <w:lang w:val="en-GB"/>
+        </w:rPr>
+        <w:t>Treatment</w:t>
+      </w:r>
+      <w:r>
+        <w:rPr>
+          <w:lang w:val="en-GB"/>
+        </w:rPr>
+        <w:t xml:space="preserve"> </w:t>
+      </w:r>
+      <w:proofErr w:type="spellStart"/>
+      <w:r>
+        <w:rPr>
+          <w:lang w:val="en-GB"/>
+        </w:rPr>
+        <w:t>treatmentResponsivity</w:t>
+      </w:r>
+      <w:proofErr w:type="spellEnd"/>
+    </w:p>
+    <w:p>
+      <w:pPr>
+        <w:rPr>
+          <w:lang w:val="en-US"/>
+        </w:rPr>
+      </w:pPr>
+      <w:proofErr w:type="spellStart"/>
+      <w:r>
+        <w:rPr>
+          <w:lang w:val="en-US"/>
+        </w:rPr>
+        <w:t>boolean</w:t>
+      </w:r>
+      <w:proofErr w:type="spellEnd"/>
+      <w:r>
+        <w:rPr>
+          <w:lang w:val="en-US"/>
+        </w:rPr>
+        <w:t xml:space="preserve"> </w:t>
+      </w:r>
+      <w:proofErr w:type="spellStart"/>
+      <w:r>
+        <w:rPr>
+          <w:lang w:val="en-US"/>
+        </w:rPr>
+        <w:t>isInGoodZone</w:t>
+      </w:r>
+      <w:proofErr w:type="spellEnd"/>
+    </w:p>
+    <w:p>
+      <w:pPr>
+        <w:rPr>
+          <w:lang w:val="en-US"/>
+        </w:rPr>
+      </w:pPr>
+      <w:proofErr w:type="spellStart"/>
+      <w:r>
+        <w:rPr>
+          <w:lang w:val="en-US"/>
+        </w:rPr>
+        <w:t>boolean</w:t>
+      </w:r>
+      <w:proofErr w:type="spellEnd"/>
+      <w:r>
+        <w:rPr>
+          <w:lang w:val="en-US"/>
+        </w:rPr>
+        <w:t xml:space="preserve"> </w:t>
+      </w:r>
+      <w:proofErr w:type="spellStart"/>
+      <w:proofErr w:type="gramStart"/>
+      <w:r>
+        <w:rPr>
+          <w:lang w:val="en-US"/>
+        </w:rPr>
+        <w:t>planMissedTreatment</w:t>
+      </w:r>
+      <w:proofErr w:type="spellEnd"/>
+      <w:r>
+        <w:rPr>
+          <w:lang w:val="en-US"/>
+        </w:rPr>
+        <w:t>(</w:t>
+      </w:r>
+      <w:proofErr w:type="gramEnd"/>
+      <w:r>
+        <w:rPr>
+          <w:lang w:val="en-US"/>
+        </w:rPr>
+        <w:t xml:space="preserve">Patient patient, Treatment </w:t>
+      </w:r>
+      <w:proofErr w:type="spellStart"/>
+      <w:r>
+        <w:rPr>
+          <w:lang w:val="en-US"/>
+        </w:rPr>
+        <w:t>missedTreatm</w:t>
+      </w:r>
+      <w:r>
+        <w:rPr>
+          <w:lang w:val="en-US"/>
+        </w:rPr>
+        <w:t>ent</w:t>
+      </w:r>
+      <w:proofErr w:type="spellEnd"/>
+      <w:r>
+        <w:rPr>
+          <w:lang w:val="en-US"/>
+        </w:rPr>
+        <w:t>)</w:t>
+      </w:r>
     </w:p>
     <w:sectPr>
       <w:pgSz w:w="11906" w:h="16838"/>
@@ -1436,6 +2171,119 @@
     </w:lvl>
   </w:abstractNum>
   <w:abstractNum w:abstractNumId="8" w15:restartNumberingAfterBreak="0">
+    <w:nsid w:val="372378DE"/>
+    <w:multiLevelType w:val="hybridMultilevel"/>
+    <w:tmpl w:val="514AEAD8"/>
+    <w:lvl w:ilvl="0" w:tplc="040C0001">
+      <w:start w:val="1"/>
+      <w:numFmt w:val="bullet"/>
+      <w:lvlText w:val=""/>
+      <w:lvlJc w:val="left"/>
+      <w:pPr>
+        <w:ind w:left="720" w:hanging="360"/>
+      </w:pPr>
+      <w:rPr>
+        <w:rFonts w:ascii="Symbol" w:hAnsi="Symbol" w:hint="default"/>
+      </w:rPr>
+    </w:lvl>
+    <w:lvl w:ilvl="1" w:tplc="040C0003" w:tentative="1">
+      <w:start w:val="1"/>
+      <w:numFmt w:val="bullet"/>
+      <w:lvlText w:val="o"/>
+      <w:lvlJc w:val="left"/>
+      <w:pPr>
+        <w:ind w:left="1440" w:hanging="360"/>
+      </w:pPr>
+      <w:rPr>
+        <w:rFonts w:ascii="Courier New" w:hAnsi="Courier New" w:cs="Courier New" w:hint="default"/>
+      </w:rPr>
+    </w:lvl>
+    <w:lvl w:ilvl="2" w:tplc="040C0005" w:tentative="1">
+      <w:start w:val="1"/>
+      <w:numFmt w:val="bullet"/>
+      <w:lvlText w:val=""/>
+      <w:lvlJc w:val="left"/>
+      <w:pPr>
+        <w:ind w:left="2160" w:hanging="360"/>
+      </w:pPr>
+      <w:rPr>
+        <w:rFonts w:ascii="Wingdings" w:hAnsi="Wingdings" w:hint="default"/>
+      </w:rPr>
+    </w:lvl>
+    <w:lvl w:ilvl="3" w:tplc="040C0001" w:tentative="1">
+      <w:start w:val="1"/>
+      <w:numFmt w:val="bullet"/>
+      <w:lvlText w:val=""/>
+      <w:lvlJc w:val="left"/>
+      <w:pPr>
+        <w:ind w:left="2880" w:hanging="360"/>
+      </w:pPr>
+      <w:rPr>
+        <w:rFonts w:ascii="Symbol" w:hAnsi="Symbol" w:hint="default"/>
+      </w:rPr>
+    </w:lvl>
+    <w:lvl w:ilvl="4" w:tplc="040C0003" w:tentative="1">
+      <w:start w:val="1"/>
+      <w:numFmt w:val="bullet"/>
+      <w:lvlText w:val="o"/>
+      <w:lvlJc w:val="left"/>
+      <w:pPr>
+        <w:ind w:left="3600" w:hanging="360"/>
+      </w:pPr>
+      <w:rPr>
+        <w:rFonts w:ascii="Courier New" w:hAnsi="Courier New" w:cs="Courier New" w:hint="default"/>
+      </w:rPr>
+    </w:lvl>
+    <w:lvl w:ilvl="5" w:tplc="040C0005" w:tentative="1">
+      <w:start w:val="1"/>
+      <w:numFmt w:val="bullet"/>
+      <w:lvlText w:val=""/>
+      <w:lvlJc w:val="left"/>
+      <w:pPr>
+        <w:ind w:left="4320" w:hanging="360"/>
+      </w:pPr>
+      <w:rPr>
+        <w:rFonts w:ascii="Wingdings" w:hAnsi="Wingdings" w:hint="default"/>
+      </w:rPr>
+    </w:lvl>
+    <w:lvl w:ilvl="6" w:tplc="040C0001" w:tentative="1">
+      <w:start w:val="1"/>
+      <w:numFmt w:val="bullet"/>
+      <w:lvlText w:val=""/>
+      <w:lvlJc w:val="left"/>
+      <w:pPr>
+        <w:ind w:left="5040" w:hanging="360"/>
+      </w:pPr>
+      <w:rPr>
+        <w:rFonts w:ascii="Symbol" w:hAnsi="Symbol" w:hint="default"/>
+      </w:rPr>
+    </w:lvl>
+    <w:lvl w:ilvl="7" w:tplc="040C0003" w:tentative="1">
+      <w:start w:val="1"/>
+      <w:numFmt w:val="bullet"/>
+      <w:lvlText w:val="o"/>
+      <w:lvlJc w:val="left"/>
+      <w:pPr>
+        <w:ind w:left="5760" w:hanging="360"/>
+      </w:pPr>
+      <w:rPr>
+        <w:rFonts w:ascii="Courier New" w:hAnsi="Courier New" w:cs="Courier New" w:hint="default"/>
+      </w:rPr>
+    </w:lvl>
+    <w:lvl w:ilvl="8" w:tplc="040C0005" w:tentative="1">
+      <w:start w:val="1"/>
+      <w:numFmt w:val="bullet"/>
+      <w:lvlText w:val=""/>
+      <w:lvlJc w:val="left"/>
+      <w:pPr>
+        <w:ind w:left="6480" w:hanging="360"/>
+      </w:pPr>
+      <w:rPr>
+        <w:rFonts w:ascii="Wingdings" w:hAnsi="Wingdings" w:hint="default"/>
+      </w:rPr>
+    </w:lvl>
+  </w:abstractNum>
+  <w:abstractNum w:abstractNumId="9" w15:restartNumberingAfterBreak="0">
     <w:nsid w:val="59C23F9D"/>
     <w:multiLevelType w:val="hybridMultilevel"/>
     <w:tmpl w:val="38301300"/>
@@ -1548,7 +2396,7 @@
       </w:rPr>
     </w:lvl>
   </w:abstractNum>
-  <w:abstractNum w:abstractNumId="9" w15:restartNumberingAfterBreak="0">
+  <w:abstractNum w:abstractNumId="10" w15:restartNumberingAfterBreak="0">
     <w:nsid w:val="5C893325"/>
     <w:multiLevelType w:val="hybridMultilevel"/>
     <w:tmpl w:val="A61E5AA0"/>
@@ -1661,7 +2509,7 @@
       </w:rPr>
     </w:lvl>
   </w:abstractNum>
-  <w:abstractNum w:abstractNumId="10" w15:restartNumberingAfterBreak="0">
+  <w:abstractNum w:abstractNumId="11" w15:restartNumberingAfterBreak="0">
     <w:nsid w:val="7BFC3BAE"/>
     <w:multiLevelType w:val="hybridMultilevel"/>
     <w:tmpl w:val="81B6B0CC"/>
@@ -1808,16 +2656,19 @@
     <w:abstractNumId w:val="6"/>
   </w:num>
   <w:num w:numId="12">
-    <w:abstractNumId w:val="10"/>
+    <w:abstractNumId w:val="11"/>
   </w:num>
   <w:num w:numId="13">
-    <w:abstractNumId w:val="8"/>
+    <w:abstractNumId w:val="9"/>
   </w:num>
   <w:num w:numId="14">
-    <w:abstractNumId w:val="9"/>
+    <w:abstractNumId w:val="10"/>
   </w:num>
   <w:num w:numId="15">
     <w:abstractNumId w:val="5"/>
+  </w:num>
+  <w:num w:numId="16">
+    <w:abstractNumId w:val="8"/>
   </w:num>
 </w:numbering>
 </file>
@@ -3390,7 +4241,7 @@
 </file>
 
 <file path=customXml/itemProps1.xml><?xml version="1.0" encoding="utf-8"?>
-<ds:datastoreItem xmlns:ds="http://schemas.openxmlformats.org/officeDocument/2006/customXml" ds:itemID="{7D987A13-CBED-49A2-BA6D-0FB67AB27BCD}">
+<ds:datastoreItem xmlns:ds="http://schemas.openxmlformats.org/officeDocument/2006/customXml" ds:itemID="{BFDBC1EC-EFD9-4452-A217-9BDCCB1AC4F0}">
   <ds:schemaRefs>
     <ds:schemaRef ds:uri="http://schemas.openxmlformats.org/officeDocument/2006/bibliography"/>
   </ds:schemaRefs>

</xml_diff>

<commit_message>
Completion of the Rapport
</commit_message>
<xml_diff>
--- a/Rapport/Bullet_Point.docx
+++ b/Rapport/Bullet_Point.docx
@@ -175,7 +175,13 @@
         </w:numPr>
       </w:pPr>
       <w:r>
-        <w:t>Suppression des médecins -&gt; créations des cures le dimanche à la création des patients sans classe médecin</w:t>
+        <w:t xml:space="preserve">Suppression des médecins -&gt; créations des cures le dimanche à la création des patients sans </w:t>
+      </w:r>
+      <w:r>
+        <w:t>Class</w:t>
+      </w:r>
+      <w:r>
+        <w:t xml:space="preserve"> médecin</w:t>
       </w:r>
     </w:p>
     <w:p>
@@ -186,298 +192,12 @@
       <w:r>
         <w:br w:type="page"/>
       </w:r>
-    </w:p>
-    <w:p>
-      <w:pPr>
-        <w:pStyle w:val="Titre1"/>
-      </w:pPr>
-      <w:r>
-        <w:lastRenderedPageBreak/>
-        <w:t>Etablissement</w:t>
-      </w:r>
-    </w:p>
-    <w:p/>
-    <w:p>
-      <w:pPr>
-        <w:pStyle w:val="Titre2"/>
-      </w:pPr>
-      <w:r>
-        <w:t>Caractéristiques</w:t>
-      </w:r>
-    </w:p>
-    <w:p>
-      <w:r>
-        <w:t>Max 180 curistes/jour</w:t>
-      </w:r>
-    </w:p>
-    <w:p>
-      <w:pPr>
-        <w:rPr>
-          <w:color w:val="FFC000"/>
-        </w:rPr>
-      </w:pPr>
-      <w:r>
-        <w:rPr>
-          <w:color w:val="FFC000"/>
-        </w:rPr>
-        <w:t>Ouverture Mars à Septembre / Lundi à Samedi / 07h à 14h</w:t>
-      </w:r>
-    </w:p>
-    <w:p>
-      <w:r>
-        <w:t>8 zones d’ateliers et 1 non utilisée</w:t>
-      </w:r>
-    </w:p>
-    <w:p>
-      <w:r>
-        <w:t>1 zone de détente</w:t>
-      </w:r>
-    </w:p>
-    <w:p>
-      <w:r>
-        <w:t>Distances entre ateliers</w:t>
-      </w:r>
-    </w:p>
-    <w:p>
-      <w:pPr>
-        <w:pStyle w:val="Titre2"/>
-      </w:pPr>
-      <w:r>
-        <w:t>Fonctionnement</w:t>
-      </w:r>
-    </w:p>
-    <w:p>
-      <w:r>
-        <w:t>//</w:t>
-      </w:r>
-    </w:p>
-    <w:p>
-      <w:pPr>
-        <w:pStyle w:val="Titre2"/>
-      </w:pPr>
-      <w:r>
-        <w:t>Modélisation</w:t>
-      </w:r>
-    </w:p>
-    <w:p>
-      <w:r>
-        <w:t>Entité</w:t>
-      </w:r>
-    </w:p>
-    <w:p>
-      <w:pPr>
-        <w:rPr>
-          <w:lang w:val="en-GB"/>
-        </w:rPr>
-      </w:pPr>
-      <w:proofErr w:type="spellStart"/>
-      <w:r>
-        <w:rPr>
-          <w:lang w:val="en-GB"/>
-        </w:rPr>
-        <w:t>Classe</w:t>
-      </w:r>
-      <w:proofErr w:type="spellEnd"/>
-      <w:r>
-        <w:rPr>
-          <w:lang w:val="en-GB"/>
-        </w:rPr>
-        <w:t xml:space="preserve"> </w:t>
-      </w:r>
-      <w:proofErr w:type="spellStart"/>
-      <w:r>
-        <w:rPr>
-          <w:lang w:val="en-GB"/>
-        </w:rPr>
-        <w:t>S</w:t>
-      </w:r>
-      <w:r>
-        <w:rPr>
-          <w:lang w:val="en-GB"/>
-        </w:rPr>
-        <w:t>paResort</w:t>
-      </w:r>
-      <w:proofErr w:type="spellEnd"/>
-    </w:p>
-    <w:p>
-      <w:pPr>
-        <w:rPr>
-          <w:lang w:val="en-GB"/>
-        </w:rPr>
-      </w:pPr>
-    </w:p>
-    <w:p>
-      <w:pPr>
-        <w:rPr>
-          <w:lang w:val="en-GB"/>
-        </w:rPr>
-      </w:pPr>
-      <w:proofErr w:type="spellStart"/>
-      <w:r>
-        <w:rPr>
-          <w:lang w:val="en-GB"/>
-        </w:rPr>
-        <w:t>int</w:t>
-      </w:r>
-      <w:proofErr w:type="spellEnd"/>
-      <w:r>
-        <w:rPr>
-          <w:lang w:val="en-GB"/>
-        </w:rPr>
-        <w:t xml:space="preserve"> </w:t>
-      </w:r>
-      <w:proofErr w:type="spellStart"/>
-      <w:r>
-        <w:rPr>
-          <w:lang w:val="en-GB"/>
-        </w:rPr>
-        <w:t>maxClients</w:t>
-      </w:r>
-      <w:proofErr w:type="spellEnd"/>
-    </w:p>
-    <w:p>
-      <w:pPr>
-        <w:rPr>
-          <w:lang w:val="en-GB"/>
-        </w:rPr>
-      </w:pPr>
-      <w:r>
-        <w:rPr>
-          <w:lang w:val="en-GB"/>
-        </w:rPr>
-        <w:t xml:space="preserve">time </w:t>
-      </w:r>
-      <w:proofErr w:type="spellStart"/>
-      <w:r>
-        <w:rPr>
-          <w:lang w:val="en-GB"/>
-        </w:rPr>
-        <w:t>openingHour</w:t>
-      </w:r>
-      <w:proofErr w:type="spellEnd"/>
-    </w:p>
-    <w:p>
-      <w:pPr>
-        <w:rPr>
-          <w:lang w:val="en-GB"/>
-        </w:rPr>
-      </w:pPr>
-      <w:r>
-        <w:rPr>
-          <w:lang w:val="en-GB"/>
-        </w:rPr>
-        <w:t xml:space="preserve">time </w:t>
-      </w:r>
-      <w:proofErr w:type="spellStart"/>
-      <w:r>
-        <w:rPr>
-          <w:lang w:val="en-GB"/>
-        </w:rPr>
-        <w:t>closingHour</w:t>
-      </w:r>
-      <w:proofErr w:type="spellEnd"/>
-    </w:p>
-    <w:p>
-      <w:pPr>
-        <w:rPr>
-          <w:color w:val="FFC000"/>
-          <w:lang w:val="en-GB"/>
-        </w:rPr>
-      </w:pPr>
-      <w:proofErr w:type="gramStart"/>
-      <w:r>
-        <w:rPr>
-          <w:color w:val="FFC000"/>
-          <w:lang w:val="en-GB"/>
-        </w:rPr>
-        <w:t>int[</w:t>
-      </w:r>
-      <w:proofErr w:type="gramEnd"/>
-      <w:r>
-        <w:rPr>
-          <w:color w:val="FFC000"/>
-          <w:lang w:val="en-GB"/>
-        </w:rPr>
-        <w:t>] timetable</w:t>
-      </w:r>
-    </w:p>
-    <w:p>
-      <w:pPr>
-        <w:rPr>
-          <w:lang w:val="en-GB"/>
-        </w:rPr>
-      </w:pPr>
-      <w:proofErr w:type="gramStart"/>
-      <w:r>
-        <w:rPr>
-          <w:lang w:val="en-GB"/>
-        </w:rPr>
-        <w:t>T</w:t>
-      </w:r>
-      <w:r>
-        <w:rPr>
-          <w:lang w:val="en-GB"/>
-        </w:rPr>
-        <w:t>reatment[</w:t>
-      </w:r>
-      <w:proofErr w:type="gramEnd"/>
-      <w:r>
-        <w:rPr>
-          <w:lang w:val="en-GB"/>
-        </w:rPr>
-        <w:t>] treatment</w:t>
-      </w:r>
-      <w:r>
-        <w:rPr>
-          <w:lang w:val="en-GB"/>
-        </w:rPr>
-        <w:t>s</w:t>
-      </w:r>
-    </w:p>
-    <w:p>
-      <w:pPr>
-        <w:rPr>
-          <w:lang w:val="en-US"/>
-        </w:rPr>
-      </w:pPr>
-      <w:proofErr w:type="spellStart"/>
-      <w:proofErr w:type="gramStart"/>
-      <w:r>
-        <w:rPr>
-          <w:lang w:val="en-US"/>
-        </w:rPr>
-        <w:t>int</w:t>
-      </w:r>
-      <w:proofErr w:type="spellEnd"/>
-      <w:r>
-        <w:rPr>
-          <w:lang w:val="en-US"/>
-        </w:rPr>
-        <w:t>[</w:t>
-      </w:r>
-      <w:proofErr w:type="gramEnd"/>
-      <w:r>
-        <w:rPr>
-          <w:lang w:val="en-US"/>
-        </w:rPr>
-        <w:t>] distances</w:t>
-      </w:r>
-    </w:p>
-    <w:p>
-      <w:pPr>
-        <w:rPr>
-          <w:lang w:val="en-US"/>
-        </w:rPr>
-      </w:pPr>
     </w:p>
     <w:p>
       <w:pPr>
         <w:pBdr>
           <w:bottom w:val="single" w:sz="12" w:space="1" w:color="auto"/>
         </w:pBdr>
-        <w:rPr>
-          <w:lang w:val="en-US"/>
-        </w:rPr>
       </w:pPr>
     </w:p>
     <w:p>
@@ -485,7 +205,7 @@
         <w:pStyle w:val="Titre1"/>
       </w:pPr>
       <w:r>
-        <w:t>Ateliers</w:t>
+        <w:t>Etablissement</w:t>
       </w:r>
     </w:p>
     <w:p/>
@@ -499,44 +219,40 @@
     </w:p>
     <w:p>
       <w:r>
-        <w:t>O</w:t>
-      </w:r>
-      <w:r>
-        <w:t>uverts de 7h15 à 14h00 sauf Filiforme 10h à 13h</w:t>
-      </w:r>
-    </w:p>
-    <w:p>
-      <w:r>
-        <w:t>H</w:t>
-      </w:r>
-      <w:r>
-        <w:t>eure fixe ou horaires libres</w:t>
-      </w:r>
-    </w:p>
-    <w:p>
-      <w:r>
-        <w:t>Durée fixe</w:t>
-      </w:r>
-    </w:p>
-    <w:p>
-      <w:r>
-        <w:t xml:space="preserve">Files d’attentes </w:t>
-      </w:r>
-      <w:r>
-        <w:t>organisées ou non organisées avec places max</w:t>
-      </w:r>
-    </w:p>
-    <w:p>
-      <w:r>
-        <w:rPr>
-          <w:highlight w:val="yellow"/>
-        </w:rPr>
-        <w:t>Soumis à des arrêts (Matériel ou personnels malades / Lois à déterminer)</w:t>
-      </w:r>
-    </w:p>
-    <w:p>
-      <w:r>
-        <w:t>Responsable d’atelier</w:t>
+        <w:t>Max 180 curistes/jour</w:t>
+      </w:r>
+    </w:p>
+    <w:p>
+      <w:pPr>
+        <w:rPr>
+          <w:color w:val="FFC000"/>
+        </w:rPr>
+      </w:pPr>
+      <w:r>
+        <w:rPr>
+          <w:color w:val="FFC000"/>
+        </w:rPr>
+        <w:t>Ouverture Mars à Septembre / Lundi à Samedi / 07h à 14h</w:t>
+      </w:r>
+    </w:p>
+    <w:p>
+      <w:r>
+        <w:t>Affluence % capacité max par mois</w:t>
+      </w:r>
+    </w:p>
+    <w:p>
+      <w:r>
+        <w:t>8 zones d’ateliers et 1 non utilisée</w:t>
+      </w:r>
+    </w:p>
+    <w:p>
+      <w:r>
+        <w:t>1 zone de détente</w:t>
+      </w:r>
+    </w:p>
+    <w:p>
+      <w:r>
+        <w:t>Distances entre ateliers</w:t>
       </w:r>
     </w:p>
     <w:p>
@@ -549,76 +265,230 @@
     </w:p>
     <w:p>
       <w:r>
-        <w:t>Ateliers en cours lors de la fermeture se finissent (i.e. vont jusqu’au bout ou s’arrêtent immédiatement ??) et curistes renoncent à ateliers non entamés</w:t>
-      </w:r>
-    </w:p>
-    <w:p>
-      <w:r>
-        <w:t xml:space="preserve">Chaque atelier a une </w:t>
-      </w:r>
-      <w:r>
-        <w:t xml:space="preserve">efficacité </w:t>
-      </w:r>
-      <w:r>
-        <w:t>représentée par des points (curiste gagne % points proportionnels au temps passé dedans)</w:t>
-      </w:r>
-    </w:p>
-    <w:p>
-      <w:r>
-        <w:t>Heure fixe -&gt; appel (on ne peut pas piquer la place d’un autre)</w:t>
-      </w:r>
-    </w:p>
-    <w:p>
-      <w:r>
-        <w:t>Responsable pas obligatoirement dans sa zone (équiprobable sa zone ou autre zone)</w:t>
-      </w:r>
-    </w:p>
-    <w:p>
-      <w:r>
-        <w:lastRenderedPageBreak/>
-        <w:t>Responsable forcément 2 minutes consécutives dans sa zone par créneaux d’atelier</w:t>
-      </w:r>
-    </w:p>
-    <w:p>
-      <w:bookmarkStart w:id="0" w:name="_GoBack"/>
-      <w:bookmarkEnd w:id="0"/>
+        <w:t>//</w:t>
+      </w:r>
     </w:p>
     <w:p>
       <w:pPr>
         <w:pStyle w:val="Titre2"/>
-        <w:rPr>
-          <w:lang w:val="en-GB"/>
-        </w:rPr>
-      </w:pPr>
-      <w:proofErr w:type="spellStart"/>
-      <w:r>
-        <w:rPr>
-          <w:lang w:val="en-GB"/>
-        </w:rPr>
+      </w:pPr>
+      <w:r>
         <w:t>Modélisation</w:t>
       </w:r>
-      <w:proofErr w:type="spellEnd"/>
-    </w:p>
-    <w:p>
-      <w:pPr>
-        <w:rPr>
-          <w:lang w:val="en-GB"/>
-        </w:rPr>
-      </w:pPr>
-      <w:proofErr w:type="spellStart"/>
-      <w:r>
-        <w:rPr>
-          <w:lang w:val="en-GB"/>
-        </w:rPr>
-        <w:t>Classe</w:t>
-      </w:r>
-      <w:proofErr w:type="spellEnd"/>
+    </w:p>
+    <w:p>
+      <w:proofErr w:type="spellStart"/>
+      <w:r>
+        <w:t>Entity</w:t>
+      </w:r>
+      <w:proofErr w:type="spellEnd"/>
+    </w:p>
+    <w:p>
+      <w:pPr>
+        <w:rPr>
+          <w:lang w:val="en-GB"/>
+        </w:rPr>
+      </w:pPr>
+      <w:r>
+        <w:rPr>
+          <w:lang w:val="en-GB"/>
+        </w:rPr>
+        <w:t>Class</w:t>
+      </w:r>
       <w:r>
         <w:rPr>
           <w:lang w:val="en-GB"/>
         </w:rPr>
         <w:t xml:space="preserve"> </w:t>
       </w:r>
+      <w:proofErr w:type="spellStart"/>
+      <w:r>
+        <w:rPr>
+          <w:lang w:val="en-GB"/>
+        </w:rPr>
+        <w:t>S</w:t>
+      </w:r>
+      <w:r>
+        <w:rPr>
+          <w:lang w:val="en-GB"/>
+        </w:rPr>
+        <w:t>paResort</w:t>
+      </w:r>
+      <w:proofErr w:type="spellEnd"/>
+    </w:p>
+    <w:p>
+      <w:pPr>
+        <w:rPr>
+          <w:lang w:val="en-GB"/>
+        </w:rPr>
+      </w:pPr>
+    </w:p>
+    <w:p>
+      <w:pPr>
+        <w:rPr>
+          <w:lang w:val="en-GB"/>
+        </w:rPr>
+      </w:pPr>
+      <w:proofErr w:type="spellStart"/>
+      <w:r>
+        <w:rPr>
+          <w:lang w:val="en-GB"/>
+        </w:rPr>
+        <w:t>int</w:t>
+      </w:r>
+      <w:proofErr w:type="spellEnd"/>
+      <w:r>
+        <w:rPr>
+          <w:lang w:val="en-GB"/>
+        </w:rPr>
+        <w:t xml:space="preserve"> </w:t>
+      </w:r>
+      <w:proofErr w:type="spellStart"/>
+      <w:r>
+        <w:rPr>
+          <w:lang w:val="en-GB"/>
+        </w:rPr>
+        <w:t>maxClients</w:t>
+      </w:r>
+      <w:proofErr w:type="spellEnd"/>
+    </w:p>
+    <w:p>
+      <w:pPr>
+        <w:rPr>
+          <w:lang w:val="en-GB"/>
+        </w:rPr>
+      </w:pPr>
+      <w:r>
+        <w:rPr>
+          <w:lang w:val="en-GB"/>
+        </w:rPr>
+        <w:t xml:space="preserve">time </w:t>
+      </w:r>
+      <w:proofErr w:type="spellStart"/>
+      <w:proofErr w:type="gramStart"/>
+      <w:r>
+        <w:rPr>
+          <w:lang w:val="en-GB"/>
+        </w:rPr>
+        <w:t>getO</w:t>
+      </w:r>
+      <w:r>
+        <w:rPr>
+          <w:lang w:val="en-GB"/>
+        </w:rPr>
+        <w:t>peningHour</w:t>
+      </w:r>
+      <w:proofErr w:type="spellEnd"/>
+      <w:r>
+        <w:rPr>
+          <w:lang w:val="en-GB"/>
+        </w:rPr>
+        <w:t>(</w:t>
+      </w:r>
+      <w:proofErr w:type="gramEnd"/>
+      <w:r>
+        <w:rPr>
+          <w:lang w:val="en-GB"/>
+        </w:rPr>
+        <w:t>Date date)</w:t>
+      </w:r>
+    </w:p>
+    <w:p>
+      <w:pPr>
+        <w:rPr>
+          <w:lang w:val="en-GB"/>
+        </w:rPr>
+      </w:pPr>
+      <w:r>
+        <w:rPr>
+          <w:lang w:val="en-GB"/>
+        </w:rPr>
+        <w:t xml:space="preserve">time </w:t>
+      </w:r>
+      <w:proofErr w:type="spellStart"/>
+      <w:proofErr w:type="gramStart"/>
+      <w:r>
+        <w:rPr>
+          <w:lang w:val="en-GB"/>
+        </w:rPr>
+        <w:t>getC</w:t>
+      </w:r>
+      <w:r>
+        <w:rPr>
+          <w:lang w:val="en-GB"/>
+        </w:rPr>
+        <w:t>losingHour</w:t>
+      </w:r>
+      <w:proofErr w:type="spellEnd"/>
+      <w:r>
+        <w:rPr>
+          <w:lang w:val="en-GB"/>
+        </w:rPr>
+        <w:t>(</w:t>
+      </w:r>
+      <w:proofErr w:type="gramEnd"/>
+      <w:r>
+        <w:rPr>
+          <w:lang w:val="en-GB"/>
+        </w:rPr>
+        <w:t>Date date</w:t>
+      </w:r>
+      <w:r>
+        <w:rPr>
+          <w:lang w:val="en-GB"/>
+        </w:rPr>
+        <w:t>)</w:t>
+      </w:r>
+    </w:p>
+    <w:p>
+      <w:pPr>
+        <w:rPr>
+          <w:color w:val="FFC000"/>
+          <w:lang w:val="en-GB"/>
+        </w:rPr>
+      </w:pPr>
+      <w:proofErr w:type="gramStart"/>
+      <w:r>
+        <w:rPr>
+          <w:lang w:val="en-GB"/>
+        </w:rPr>
+        <w:t>float[</w:t>
+      </w:r>
+      <w:proofErr w:type="gramEnd"/>
+      <w:r>
+        <w:rPr>
+          <w:lang w:val="en-GB"/>
+        </w:rPr>
+        <w:t xml:space="preserve">] </w:t>
+      </w:r>
+      <w:proofErr w:type="spellStart"/>
+      <w:r>
+        <w:rPr>
+          <w:lang w:val="en-GB"/>
+        </w:rPr>
+        <w:t>inflowMo</w:t>
+      </w:r>
+      <w:r>
+        <w:rPr>
+          <w:lang w:val="en-GB"/>
+        </w:rPr>
+        <w:t>n</w:t>
+      </w:r>
+      <w:r>
+        <w:rPr>
+          <w:lang w:val="en-GB"/>
+        </w:rPr>
+        <w:t>th</w:t>
+      </w:r>
+      <w:proofErr w:type="spellEnd"/>
+    </w:p>
+    <w:p>
+      <w:pPr>
+        <w:rPr>
+          <w:lang w:val="en-GB"/>
+        </w:rPr>
+      </w:pPr>
+      <w:proofErr w:type="gramStart"/>
       <w:r>
         <w:rPr>
           <w:lang w:val="en-GB"/>
@@ -629,227 +499,77 @@
         <w:rPr>
           <w:lang w:val="en-GB"/>
         </w:rPr>
-        <w:t>reatment</w:t>
-      </w:r>
-    </w:p>
-    <w:p>
-      <w:pPr>
-        <w:rPr>
-          <w:lang w:val="en-GB"/>
-        </w:rPr>
-      </w:pPr>
-    </w:p>
-    <w:p>
-      <w:pPr>
-        <w:rPr>
-          <w:lang w:val="en-GB"/>
-        </w:rPr>
-      </w:pPr>
-      <w:r>
-        <w:rPr>
-          <w:lang w:val="en-GB"/>
-        </w:rPr>
-        <w:t xml:space="preserve">time </w:t>
-      </w:r>
-      <w:proofErr w:type="spellStart"/>
-      <w:r>
-        <w:rPr>
-          <w:lang w:val="en-GB"/>
-        </w:rPr>
-        <w:t>startHour</w:t>
-      </w:r>
-      <w:proofErr w:type="spellEnd"/>
-    </w:p>
-    <w:p>
-      <w:pPr>
-        <w:rPr>
-          <w:lang w:val="en-GB"/>
-        </w:rPr>
-      </w:pPr>
-      <w:r>
-        <w:rPr>
-          <w:lang w:val="en-GB"/>
-        </w:rPr>
-        <w:t xml:space="preserve">time </w:t>
-      </w:r>
-      <w:proofErr w:type="spellStart"/>
-      <w:r>
-        <w:rPr>
-          <w:lang w:val="en-GB"/>
-        </w:rPr>
-        <w:t>endHour</w:t>
-      </w:r>
-      <w:proofErr w:type="spellEnd"/>
-    </w:p>
-    <w:p>
-      <w:pPr>
-        <w:rPr>
-          <w:lang w:val="en-GB"/>
-        </w:rPr>
-      </w:pPr>
-      <w:r>
-        <w:rPr>
-          <w:lang w:val="en-GB"/>
-        </w:rPr>
-        <w:t xml:space="preserve">Duration </w:t>
-      </w:r>
-      <w:proofErr w:type="spellStart"/>
-      <w:r>
-        <w:rPr>
-          <w:lang w:val="en-GB"/>
-        </w:rPr>
-        <w:t>duration</w:t>
-      </w:r>
-      <w:proofErr w:type="spellEnd"/>
-    </w:p>
-    <w:p>
-      <w:pPr>
-        <w:rPr>
-          <w:lang w:val="en-GB"/>
-        </w:rPr>
-      </w:pPr>
-      <w:proofErr w:type="spellStart"/>
-      <w:r>
-        <w:rPr>
-          <w:lang w:val="en-GB"/>
-        </w:rPr>
-        <w:t>int</w:t>
-      </w:r>
-      <w:proofErr w:type="spellEnd"/>
+        <w:t>reatment[</w:t>
+      </w:r>
+      <w:proofErr w:type="gramEnd"/>
+      <w:r>
+        <w:rPr>
+          <w:lang w:val="en-GB"/>
+        </w:rPr>
+        <w:t>] treatment</w:t>
+      </w:r>
+      <w:r>
+        <w:rPr>
+          <w:lang w:val="en-GB"/>
+        </w:rPr>
+        <w:t>s</w:t>
+      </w:r>
       <w:r>
         <w:rPr>
           <w:lang w:val="en-GB"/>
         </w:rPr>
         <w:t xml:space="preserve"> </w:t>
       </w:r>
-      <w:proofErr w:type="spellStart"/>
-      <w:r>
-        <w:rPr>
-          <w:lang w:val="en-GB"/>
-        </w:rPr>
-        <w:t>maxPoint</w:t>
-      </w:r>
-      <w:proofErr w:type="spellEnd"/>
-    </w:p>
-    <w:p>
-      <w:pPr>
-        <w:rPr>
-          <w:lang w:val="en-GB"/>
-        </w:rPr>
-      </w:pPr>
-      <w:proofErr w:type="spellStart"/>
-      <w:r>
-        <w:rPr>
-          <w:lang w:val="en-GB"/>
-        </w:rPr>
-        <w:t>boolean</w:t>
-      </w:r>
-      <w:proofErr w:type="spellEnd"/>
-      <w:r>
-        <w:rPr>
-          <w:lang w:val="en-GB"/>
-        </w:rPr>
-        <w:t xml:space="preserve"> </w:t>
-      </w:r>
-      <w:proofErr w:type="spellStart"/>
-      <w:r>
-        <w:rPr>
-          <w:lang w:val="en-GB"/>
-        </w:rPr>
-        <w:t>isFixedHours</w:t>
-      </w:r>
-      <w:proofErr w:type="spellEnd"/>
-    </w:p>
-    <w:p>
-      <w:pPr>
-        <w:rPr>
-          <w:lang w:val="en-GB"/>
-        </w:rPr>
-      </w:pPr>
-      <w:proofErr w:type="spellStart"/>
-      <w:r>
-        <w:rPr>
-          <w:lang w:val="en-GB"/>
-        </w:rPr>
-        <w:t>boolean</w:t>
-      </w:r>
-      <w:proofErr w:type="spellEnd"/>
-      <w:r>
-        <w:rPr>
-          <w:lang w:val="en-GB"/>
-        </w:rPr>
-        <w:t xml:space="preserve"> </w:t>
-      </w:r>
-      <w:proofErr w:type="spellStart"/>
-      <w:r>
-        <w:rPr>
-          <w:lang w:val="en-GB"/>
-        </w:rPr>
-        <w:t>isOrganizedWaiting</w:t>
-      </w:r>
-      <w:proofErr w:type="spellEnd"/>
-    </w:p>
-    <w:p>
-      <w:pPr>
-        <w:rPr>
-          <w:lang w:val="en-GB"/>
+    </w:p>
+    <w:p>
+      <w:pPr>
+        <w:rPr>
+          <w:lang w:val="en-US"/>
         </w:rPr>
       </w:pPr>
       <w:proofErr w:type="gramStart"/>
       <w:r>
         <w:rPr>
-          <w:lang w:val="en-GB"/>
-        </w:rPr>
-        <w:t>Patient[</w:t>
+          <w:lang w:val="en-US"/>
+        </w:rPr>
+        <w:t>Duration</w:t>
+      </w:r>
+      <w:r>
+        <w:rPr>
+          <w:lang w:val="en-US"/>
+        </w:rPr>
+        <w:t>[</w:t>
       </w:r>
       <w:proofErr w:type="gramEnd"/>
       <w:r>
         <w:rPr>
-          <w:lang w:val="en-GB"/>
-        </w:rPr>
-        <w:t xml:space="preserve">] </w:t>
-      </w:r>
-      <w:proofErr w:type="spellStart"/>
-      <w:r>
-        <w:rPr>
-          <w:lang w:val="en-GB"/>
-        </w:rPr>
-        <w:t>waitingQueue</w:t>
-      </w:r>
-      <w:proofErr w:type="spellEnd"/>
-    </w:p>
-    <w:p>
-      <w:pPr>
-        <w:rPr>
-          <w:lang w:val="en-GB"/>
-        </w:rPr>
-      </w:pPr>
-      <w:r>
-        <w:rPr>
-          <w:lang w:val="en-GB"/>
-        </w:rPr>
-        <w:t>int maxWaitingPatients</w:t>
-      </w:r>
-    </w:p>
-    <w:p>
-      <w:r>
-        <w:t>Manager manager</w:t>
-      </w:r>
-    </w:p>
-    <w:p>
-      <w:pPr>
-        <w:pStyle w:val="Titre2"/>
-      </w:pPr>
-      <w:r>
-        <w:t>Questions</w:t>
-      </w:r>
-    </w:p>
-    <w:p>
-      <w:r>
-        <w:t>Création d’une classe Manager pour gérer le responsable ou pas ?</w:t>
-      </w:r>
-    </w:p>
-    <w:p/>
+          <w:lang w:val="en-US"/>
+        </w:rPr>
+        <w:t>] distances</w:t>
+      </w:r>
+    </w:p>
+    <w:p>
+      <w:pPr>
+        <w:rPr>
+          <w:lang w:val="en-US"/>
+        </w:rPr>
+      </w:pPr>
+    </w:p>
+    <w:p>
+      <w:pPr>
+        <w:spacing w:after="200" w:line="276" w:lineRule="auto"/>
+        <w:jc w:val="left"/>
+        <w:rPr>
+          <w:lang w:val="en-US"/>
+        </w:rPr>
+      </w:pPr>
+      <w:r>
+        <w:rPr>
+          <w:lang w:val="en-US"/>
+        </w:rPr>
+        <w:br w:type="page"/>
+      </w:r>
+    </w:p>
     <w:p>
       <w:pPr>
         <w:pBdr>
@@ -876,19 +596,7 @@
     </w:p>
     <w:p>
       <w:r>
-        <w:t xml:space="preserve">Une cure dure </w:t>
-      </w:r>
-      <w:r>
-        <w:t>3 semaines consécutives</w:t>
-      </w:r>
-      <w:r>
-        <w:t>, un client a 3 cures (pour 1 par</w:t>
-      </w:r>
-      <w:r>
-        <w:t xml:space="preserve"> année</w:t>
-      </w:r>
-      <w:r>
-        <w:t>)</w:t>
+        <w:t>Une cure dure 3 semaines consécutives sur 3 ans</w:t>
       </w:r>
     </w:p>
     <w:p>
@@ -900,6 +608,9 @@
       <w:r>
         <w:t>Min 3 / Max 6 ateliers/jours</w:t>
       </w:r>
+      <w:r>
+        <w:t xml:space="preserve"> -&gt; répartition dans nombre ateliers en %</w:t>
+      </w:r>
     </w:p>
     <w:p>
       <w:pPr>
@@ -947,161 +658,116 @@
         <w:rPr>
           <w:lang w:val="en-GB"/>
         </w:rPr>
-        <w:t>Modélisatio</w:t>
-      </w:r>
-      <w:r>
-        <w:rPr>
-          <w:lang w:val="en-GB"/>
-        </w:rPr>
-        <w:t>n</w:t>
-      </w:r>
-      <w:proofErr w:type="spellEnd"/>
-    </w:p>
-    <w:p>
-      <w:pPr>
-        <w:rPr>
-          <w:lang w:val="en-GB"/>
-        </w:rPr>
-      </w:pPr>
-      <w:proofErr w:type="spellStart"/>
-      <w:r>
-        <w:rPr>
-          <w:lang w:val="en-GB"/>
-        </w:rPr>
-        <w:t>Classe</w:t>
-      </w:r>
-      <w:proofErr w:type="spellEnd"/>
-      <w:r>
-        <w:rPr>
-          <w:lang w:val="en-GB"/>
-        </w:rPr>
-        <w:t xml:space="preserve"> Cure</w:t>
-      </w:r>
-    </w:p>
-    <w:p>
-      <w:pPr>
-        <w:rPr>
-          <w:lang w:val="en-GB"/>
-        </w:rPr>
-      </w:pPr>
-    </w:p>
-    <w:p>
-      <w:pPr>
-        <w:rPr>
-          <w:lang w:val="en-GB"/>
-        </w:rPr>
-      </w:pPr>
-      <w:r>
-        <w:rPr>
-          <w:lang w:val="en-GB"/>
-        </w:rPr>
-        <w:t>t</w:t>
-      </w:r>
-      <w:r>
-        <w:rPr>
-          <w:lang w:val="en-GB"/>
-        </w:rPr>
-        <w:t xml:space="preserve">ime </w:t>
-      </w:r>
-      <w:proofErr w:type="spellStart"/>
-      <w:r>
-        <w:rPr>
-          <w:lang w:val="en-GB"/>
-        </w:rPr>
-        <w:t>start</w:t>
-      </w:r>
-      <w:r>
-        <w:rPr>
-          <w:lang w:val="en-GB"/>
-        </w:rPr>
-        <w:t>Dat</w:t>
-      </w:r>
-      <w:r>
-        <w:rPr>
-          <w:lang w:val="en-GB"/>
-        </w:rPr>
-        <w:t>e</w:t>
-      </w:r>
-      <w:proofErr w:type="spellEnd"/>
-    </w:p>
-    <w:p>
-      <w:pPr>
-        <w:rPr>
-          <w:lang w:val="en-GB"/>
-        </w:rPr>
-      </w:pPr>
-      <w:proofErr w:type="spellStart"/>
-      <w:r>
-        <w:rPr>
-          <w:lang w:val="en-GB"/>
-        </w:rPr>
+        <w:t>Modélisation</w:t>
+      </w:r>
+      <w:proofErr w:type="spellEnd"/>
+    </w:p>
+    <w:p>
+      <w:pPr>
+        <w:rPr>
+          <w:lang w:val="en-GB"/>
+        </w:rPr>
+      </w:pPr>
+      <w:r>
+        <w:rPr>
+          <w:lang w:val="en-GB"/>
+        </w:rPr>
+        <w:t>Class Cure</w:t>
+      </w:r>
+    </w:p>
+    <w:p>
+      <w:pPr>
+        <w:rPr>
+          <w:lang w:val="en-GB"/>
+        </w:rPr>
+      </w:pPr>
+    </w:p>
+    <w:p>
+      <w:pPr>
+        <w:rPr>
+          <w:lang w:val="en-GB"/>
+        </w:rPr>
+      </w:pPr>
+      <w:r>
+        <w:rPr>
+          <w:lang w:val="en-GB"/>
+        </w:rPr>
+        <w:t xml:space="preserve">time </w:t>
+      </w:r>
+      <w:proofErr w:type="spellStart"/>
+      <w:r>
+        <w:rPr>
+          <w:lang w:val="en-GB"/>
+        </w:rPr>
+        <w:t>startDate</w:t>
+      </w:r>
+      <w:proofErr w:type="spellEnd"/>
+      <w:r>
+        <w:rPr>
+          <w:lang w:val="en-US"/>
+        </w:rPr>
+        <w:t xml:space="preserve"> </w:t>
+      </w:r>
+    </w:p>
+    <w:p>
+      <w:pPr>
+        <w:rPr>
+          <w:lang w:val="en-US"/>
+        </w:rPr>
+      </w:pPr>
+      <w:proofErr w:type="gramStart"/>
+      <w:r>
+        <w:rPr>
+          <w:lang w:val="en-US"/>
+        </w:rPr>
+        <w:t>Treatment[</w:t>
+      </w:r>
+      <w:proofErr w:type="gramEnd"/>
+      <w:r>
+        <w:rPr>
+          <w:lang w:val="en-US"/>
+        </w:rPr>
+        <w:t xml:space="preserve">] </w:t>
+      </w:r>
+      <w:proofErr w:type="spellStart"/>
+      <w:r>
+        <w:rPr>
+          <w:lang w:val="en-US"/>
+        </w:rPr>
+        <w:t>dailyTreatments</w:t>
+      </w:r>
+      <w:proofErr w:type="spellEnd"/>
+    </w:p>
+    <w:p>
+      <w:proofErr w:type="spellStart"/>
+      <w:proofErr w:type="gramStart"/>
+      <w:r>
         <w:t>int</w:t>
       </w:r>
       <w:proofErr w:type="spellEnd"/>
-      <w:r>
-        <w:rPr>
-          <w:lang w:val="en-GB"/>
-        </w:rPr>
+      <w:proofErr w:type="gramEnd"/>
+      <w:r>
         <w:t xml:space="preserve"> </w:t>
       </w:r>
       <w:proofErr w:type="spellStart"/>
       <w:r>
-        <w:rPr>
-          <w:lang w:val="en-GB"/>
-        </w:rPr>
-        <w:t>nbrTreatmentsDay</w:t>
-      </w:r>
-      <w:proofErr w:type="spellEnd"/>
-    </w:p>
-    <w:p>
-      <w:pPr>
-        <w:rPr>
-          <w:lang w:val="en-GB"/>
-        </w:rPr>
-      </w:pPr>
+        <w:t>maxPoints</w:t>
+      </w:r>
+      <w:proofErr w:type="spellEnd"/>
+    </w:p>
+    <w:p>
+      <w:proofErr w:type="spellStart"/>
       <w:proofErr w:type="gramStart"/>
       <w:r>
-        <w:rPr>
-          <w:lang w:val="en-GB"/>
-        </w:rPr>
-        <w:t>Treatment[</w:t>
-      </w:r>
+        <w:t>int</w:t>
+      </w:r>
+      <w:proofErr w:type="spellEnd"/>
       <w:proofErr w:type="gramEnd"/>
       <w:r>
-        <w:rPr>
-          <w:lang w:val="en-GB"/>
-        </w:rPr>
-        <w:t>] dueTreatments</w:t>
-      </w:r>
-    </w:p>
-    <w:p>
-      <w:proofErr w:type="spellStart"/>
-      <w:r>
-        <w:t>int</w:t>
-      </w:r>
-      <w:proofErr w:type="spellEnd"/>
-      <w:r>
         <w:t xml:space="preserve"> </w:t>
       </w:r>
       <w:proofErr w:type="spellStart"/>
       <w:r>
-        <w:t>maxPoints</w:t>
-      </w:r>
-      <w:proofErr w:type="spellEnd"/>
-    </w:p>
-    <w:p>
-      <w:proofErr w:type="spellStart"/>
-      <w:proofErr w:type="gramStart"/>
-      <w:r>
-        <w:t>int</w:t>
-      </w:r>
-      <w:proofErr w:type="spellEnd"/>
-      <w:proofErr w:type="gramEnd"/>
-      <w:r>
-        <w:t xml:space="preserve"> </w:t>
-      </w:r>
-      <w:proofErr w:type="spellStart"/>
-      <w:r>
         <w:t>currentPoints</w:t>
       </w:r>
       <w:proofErr w:type="spellEnd"/>
@@ -1121,6 +787,15 @@
       </w:r>
       <w:r>
         <w:t>ar une instance de Cure ? Permet d’accéder aux stats de chacune indépendamment.</w:t>
+      </w:r>
+    </w:p>
+    <w:p>
+      <w:pPr>
+        <w:spacing w:after="200" w:line="276" w:lineRule="auto"/>
+        <w:jc w:val="left"/>
+      </w:pPr>
+      <w:r>
+        <w:br w:type="page"/>
       </w:r>
     </w:p>
     <w:p>
@@ -1135,7 +810,7 @@
         <w:pStyle w:val="Titre1"/>
       </w:pPr>
       <w:r>
-        <w:t>Patients</w:t>
+        <w:t>Ateliers</w:t>
       </w:r>
     </w:p>
     <w:p/>
@@ -1149,7 +824,44 @@
     </w:p>
     <w:p>
       <w:r>
-        <w:t>Peut-être peu scrupuleux</w:t>
+        <w:t>O</w:t>
+      </w:r>
+      <w:r>
+        <w:t>uverts de 7h15 à 14h00 sauf Filiforme 10h à 13h</w:t>
+      </w:r>
+    </w:p>
+    <w:p>
+      <w:r>
+        <w:t>H</w:t>
+      </w:r>
+      <w:r>
+        <w:t>eure fixe ou horaires libres</w:t>
+      </w:r>
+    </w:p>
+    <w:p>
+      <w:r>
+        <w:t>Durée fixe</w:t>
+      </w:r>
+    </w:p>
+    <w:p>
+      <w:r>
+        <w:t xml:space="preserve">Files d’attentes </w:t>
+      </w:r>
+      <w:r>
+        <w:t>organisées ou non organisées avec places max</w:t>
+      </w:r>
+    </w:p>
+    <w:p>
+      <w:r>
+        <w:rPr>
+          <w:highlight w:val="yellow"/>
+        </w:rPr>
+        <w:t>Soumis à des arrêts (Matériel ou personnels malades / Lois à déterminer)</w:t>
+      </w:r>
+    </w:p>
+    <w:p>
+      <w:r>
+        <w:t>Responsable d’atelier</w:t>
       </w:r>
     </w:p>
     <w:p>
@@ -1162,80 +874,347 @@
     </w:p>
     <w:p>
       <w:r>
-        <w:t>Si plus de place, curiste cherche un autre atelier ou va en zone de détente</w:t>
-      </w:r>
-    </w:p>
-    <w:p>
-      <w:r>
-        <w:t>Possibilité de replanifier un créneau raté avec responsable</w:t>
-      </w:r>
-    </w:p>
-    <w:p>
-      <w:r>
-        <w:t>Curiste ne connaît pas les disponibilités des autres ateliers</w:t>
-      </w:r>
-    </w:p>
-    <w:p>
-      <w:r>
-        <w:rPr>
-          <w:highlight w:val="yellow"/>
-        </w:rPr>
-        <w:t>Curiste peu oublier son créneau à heure fixe</w:t>
-      </w:r>
-      <w:r>
-        <w:t xml:space="preserve"> quand</w:t>
-      </w:r>
-      <w:r>
-        <w:t xml:space="preserve"> dans la zone de détente</w:t>
-      </w:r>
-      <w:r>
-        <w:t>, il cherche alors des trous</w:t>
-      </w:r>
-    </w:p>
-    <w:p>
-      <w:r>
-        <w:rPr>
-          <w:highlight w:val="yellow"/>
-        </w:rPr>
-        <w:t>Curiste peut rester trop longtemps dans un atelier libre</w:t>
+        <w:t>Ateliers en cours lors de la fermeture se finissent (i.e. vont jusqu’au bout ou s’arrêtent immédiatement ??) et curistes renoncent à ateliers non entamés</w:t>
+      </w:r>
+    </w:p>
+    <w:p>
+      <w:r>
+        <w:t xml:space="preserve">Chaque atelier a une </w:t>
+      </w:r>
+      <w:r>
+        <w:t xml:space="preserve">efficacité </w:t>
+      </w:r>
+      <w:r>
+        <w:t>représentée par des points (curiste gagne % points proportionnels au temps passé dedans)</w:t>
+      </w:r>
+    </w:p>
+    <w:p>
+      <w:r>
+        <w:t>Heure fixe -&gt; appel (on ne peut pas piquer la place d’un autre)</w:t>
+      </w:r>
+    </w:p>
+    <w:p>
+      <w:r>
+        <w:t>Responsable pas obligatoirement dans sa zone (équiprobable sa zone ou autre zone)</w:t>
+      </w:r>
+    </w:p>
+    <w:p>
+      <w:r>
+        <w:t>Responsable forcément 2 minutes consécutives dans sa zone par créneaux d’atelier</w:t>
       </w:r>
     </w:p>
     <w:p/>
     <w:p>
-      <w:r>
-        <w:t>Curistes peu scrupuleux peut voler la place d’un autre</w:t>
-      </w:r>
-      <w:r>
+      <w:pPr>
+        <w:pStyle w:val="Titre2"/>
+        <w:rPr>
+          <w:lang w:val="en-GB"/>
+        </w:rPr>
+      </w:pPr>
+      <w:proofErr w:type="spellStart"/>
+      <w:r>
+        <w:rPr>
+          <w:lang w:val="en-GB"/>
+        </w:rPr>
+        <w:t>Modélisation</w:t>
+      </w:r>
+      <w:proofErr w:type="spellEnd"/>
+    </w:p>
+    <w:p>
+      <w:pPr>
+        <w:rPr>
+          <w:lang w:val="en-GB"/>
+        </w:rPr>
+      </w:pPr>
+      <w:r>
+        <w:rPr>
+          <w:lang w:val="en-GB"/>
+        </w:rPr>
+        <w:t>Class</w:t>
+      </w:r>
+      <w:r>
+        <w:rPr>
+          <w:lang w:val="en-GB"/>
+        </w:rPr>
         <w:t xml:space="preserve"> </w:t>
       </w:r>
       <w:r>
-        <w:t>(i.e. « gruger » dans la file) -&gt; + fréquent si file non organisée</w:t>
-      </w:r>
-    </w:p>
-    <w:p>
-      <w:pPr>
-        <w:pStyle w:val="Titre2"/>
-      </w:pPr>
-      <w:r>
-        <w:t>Modélisation</w:t>
-      </w:r>
-    </w:p>
-    <w:p>
-      <w:r>
-        <w:t>Entité</w:t>
-      </w:r>
-    </w:p>
-    <w:p>
-      <w:r>
-        <w:t>Classe Patient</w:t>
-      </w:r>
-    </w:p>
-    <w:p/>
+        <w:rPr>
+          <w:lang w:val="en-GB"/>
+        </w:rPr>
+        <w:t>T</w:t>
+      </w:r>
+      <w:r>
+        <w:rPr>
+          <w:lang w:val="en-GB"/>
+        </w:rPr>
+        <w:t>reatment</w:t>
+      </w:r>
+    </w:p>
+    <w:p>
+      <w:pPr>
+        <w:rPr>
+          <w:lang w:val="en-GB"/>
+        </w:rPr>
+      </w:pPr>
+    </w:p>
+    <w:p>
+      <w:pPr>
+        <w:rPr>
+          <w:lang w:val="en-GB"/>
+        </w:rPr>
+      </w:pPr>
+      <w:r>
+        <w:rPr>
+          <w:lang w:val="en-GB"/>
+        </w:rPr>
+        <w:t>string name</w:t>
+      </w:r>
+    </w:p>
+    <w:p>
+      <w:pPr>
+        <w:rPr>
+          <w:lang w:val="en-GB"/>
+        </w:rPr>
+      </w:pPr>
+      <w:r>
+        <w:rPr>
+          <w:lang w:val="en-GB"/>
+        </w:rPr>
+        <w:t xml:space="preserve">time </w:t>
+      </w:r>
+      <w:proofErr w:type="spellStart"/>
+      <w:r>
+        <w:rPr>
+          <w:lang w:val="en-GB"/>
+        </w:rPr>
+        <w:t>startHour</w:t>
+      </w:r>
+      <w:proofErr w:type="spellEnd"/>
+    </w:p>
+    <w:p>
+      <w:pPr>
+        <w:rPr>
+          <w:lang w:val="en-GB"/>
+        </w:rPr>
+      </w:pPr>
+      <w:r>
+        <w:rPr>
+          <w:lang w:val="en-GB"/>
+        </w:rPr>
+        <w:t xml:space="preserve">time </w:t>
+      </w:r>
+      <w:proofErr w:type="spellStart"/>
+      <w:r>
+        <w:rPr>
+          <w:lang w:val="en-GB"/>
+        </w:rPr>
+        <w:t>endHour</w:t>
+      </w:r>
+      <w:proofErr w:type="spellEnd"/>
+    </w:p>
+    <w:p>
+      <w:pPr>
+        <w:rPr>
+          <w:lang w:val="en-GB"/>
+        </w:rPr>
+      </w:pPr>
+      <w:r>
+        <w:rPr>
+          <w:lang w:val="en-GB"/>
+        </w:rPr>
+        <w:t xml:space="preserve">Duration </w:t>
+      </w:r>
+      <w:proofErr w:type="spellStart"/>
+      <w:r>
+        <w:rPr>
+          <w:lang w:val="en-GB"/>
+        </w:rPr>
+        <w:t>duration</w:t>
+      </w:r>
+      <w:proofErr w:type="spellEnd"/>
+    </w:p>
+    <w:p>
+      <w:pPr>
+        <w:rPr>
+          <w:lang w:val="en-GB"/>
+        </w:rPr>
+      </w:pPr>
+      <w:proofErr w:type="spellStart"/>
+      <w:r>
+        <w:rPr>
+          <w:lang w:val="en-GB"/>
+        </w:rPr>
+        <w:t>int</w:t>
+      </w:r>
+      <w:proofErr w:type="spellEnd"/>
+      <w:r>
+        <w:rPr>
+          <w:lang w:val="en-GB"/>
+        </w:rPr>
+        <w:t xml:space="preserve"> </w:t>
+      </w:r>
+      <w:proofErr w:type="spellStart"/>
+      <w:r>
+        <w:rPr>
+          <w:lang w:val="en-GB"/>
+        </w:rPr>
+        <w:t>maxPoint</w:t>
+      </w:r>
+      <w:proofErr w:type="spellEnd"/>
+    </w:p>
+    <w:p>
+      <w:pPr>
+        <w:rPr>
+          <w:lang w:val="en-GB"/>
+        </w:rPr>
+      </w:pPr>
+      <w:proofErr w:type="spellStart"/>
+      <w:r>
+        <w:rPr>
+          <w:lang w:val="en-GB"/>
+        </w:rPr>
+        <w:t>CureType</w:t>
+      </w:r>
+      <w:proofErr w:type="spellEnd"/>
+      <w:r>
+        <w:rPr>
+          <w:lang w:val="en-GB"/>
+        </w:rPr>
+        <w:t xml:space="preserve"> </w:t>
+      </w:r>
+      <w:proofErr w:type="spellStart"/>
+      <w:r>
+        <w:rPr>
+          <w:lang w:val="en-GB"/>
+        </w:rPr>
+        <w:t>cureType</w:t>
+      </w:r>
+      <w:proofErr w:type="spellEnd"/>
+    </w:p>
+    <w:p>
+      <w:pPr>
+        <w:rPr>
+          <w:lang w:val="en-GB"/>
+        </w:rPr>
+      </w:pPr>
+      <w:proofErr w:type="spellStart"/>
+      <w:r>
+        <w:rPr>
+          <w:lang w:val="en-GB"/>
+        </w:rPr>
+        <w:t>boolean</w:t>
+      </w:r>
+      <w:proofErr w:type="spellEnd"/>
+      <w:r>
+        <w:rPr>
+          <w:lang w:val="en-GB"/>
+        </w:rPr>
+        <w:t xml:space="preserve"> </w:t>
+      </w:r>
+      <w:proofErr w:type="spellStart"/>
+      <w:r>
+        <w:rPr>
+          <w:lang w:val="en-GB"/>
+        </w:rPr>
+        <w:t>f</w:t>
+      </w:r>
+      <w:r>
+        <w:rPr>
+          <w:lang w:val="en-GB"/>
+        </w:rPr>
+        <w:t>ixedHours</w:t>
+      </w:r>
+      <w:proofErr w:type="spellEnd"/>
+    </w:p>
+    <w:p>
+      <w:pPr>
+        <w:rPr>
+          <w:lang w:val="en-GB"/>
+        </w:rPr>
+      </w:pPr>
+      <w:proofErr w:type="spellStart"/>
+      <w:r>
+        <w:rPr>
+          <w:lang w:val="en-GB"/>
+        </w:rPr>
+        <w:t>boolean</w:t>
+      </w:r>
+      <w:proofErr w:type="spellEnd"/>
+      <w:r>
+        <w:rPr>
+          <w:lang w:val="en-GB"/>
+        </w:rPr>
+        <w:t xml:space="preserve"> </w:t>
+      </w:r>
+      <w:proofErr w:type="spellStart"/>
+      <w:r>
+        <w:rPr>
+          <w:lang w:val="en-GB"/>
+        </w:rPr>
+        <w:t>o</w:t>
+      </w:r>
+      <w:r>
+        <w:rPr>
+          <w:lang w:val="en-GB"/>
+        </w:rPr>
+        <w:t>rganizedWaiting</w:t>
+      </w:r>
+      <w:proofErr w:type="spellEnd"/>
+    </w:p>
+    <w:p>
+      <w:pPr>
+        <w:rPr>
+          <w:lang w:val="en-GB"/>
+        </w:rPr>
+      </w:pPr>
+      <w:proofErr w:type="spellStart"/>
+      <w:r>
+        <w:rPr>
+          <w:lang w:val="en-GB"/>
+        </w:rPr>
+        <w:t>boolean</w:t>
+      </w:r>
+      <w:proofErr w:type="spellEnd"/>
+      <w:r>
+        <w:rPr>
+          <w:lang w:val="en-GB"/>
+        </w:rPr>
+        <w:t xml:space="preserve"> broken</w:t>
+      </w:r>
+    </w:p>
+    <w:p>
+      <w:pPr>
+        <w:rPr>
+          <w:lang w:val="en-GB"/>
+        </w:rPr>
+      </w:pPr>
+      <w:r>
+        <w:rPr>
+          <w:lang w:val="en-GB"/>
+        </w:rPr>
+        <w:t xml:space="preserve">Duration </w:t>
+      </w:r>
+      <w:proofErr w:type="spellStart"/>
+      <w:r>
+        <w:rPr>
+          <w:lang w:val="en-GB"/>
+        </w:rPr>
+        <w:t>maintenanceMeanTime</w:t>
+      </w:r>
+      <w:proofErr w:type="spellEnd"/>
+      <w:r>
+        <w:rPr>
+          <w:lang w:val="en-GB"/>
+        </w:rPr>
+        <w:t xml:space="preserve"> </w:t>
+      </w:r>
+    </w:p>
     <w:p>
       <w:proofErr w:type="spellStart"/>
       <w:proofErr w:type="gramStart"/>
       <w:r>
-        <w:t>boolean</w:t>
+        <w:t>float</w:t>
       </w:r>
       <w:proofErr w:type="spellEnd"/>
       <w:proofErr w:type="gramEnd"/>
@@ -1244,7 +1223,7 @@
       </w:r>
       <w:proofErr w:type="spellStart"/>
       <w:r>
-        <w:t>isFair</w:t>
+        <w:t>failureStdd</w:t>
       </w:r>
       <w:proofErr w:type="spellEnd"/>
     </w:p>
@@ -1252,7 +1231,7 @@
       <w:proofErr w:type="spellStart"/>
       <w:proofErr w:type="gramStart"/>
       <w:r>
-        <w:t>boolean</w:t>
+        <w:t>float</w:t>
       </w:r>
       <w:proofErr w:type="spellEnd"/>
       <w:proofErr w:type="gramEnd"/>
@@ -1261,204 +1240,71 @@
       </w:r>
       <w:proofErr w:type="spellStart"/>
       <w:r>
-        <w:t>isIn</w:t>
-      </w:r>
-      <w:r>
-        <w:t>Rest</w:t>
-      </w:r>
-      <w:r>
-        <w:t>Zone</w:t>
-      </w:r>
-      <w:proofErr w:type="spellEnd"/>
-    </w:p>
-    <w:p>
-      <w:r>
-        <w:t xml:space="preserve">Duration </w:t>
-      </w:r>
-      <w:proofErr w:type="spellStart"/>
-      <w:r>
-        <w:t>timeWaited</w:t>
-      </w:r>
-      <w:proofErr w:type="spellEnd"/>
-    </w:p>
-    <w:p>
-      <w:pPr>
-        <w:rPr>
-          <w:lang w:val="en-US"/>
-        </w:rPr>
-      </w:pPr>
-      <w:r>
-        <w:rPr>
-          <w:lang w:val="en-US"/>
-        </w:rPr>
-        <w:t>tim</w:t>
-      </w:r>
-      <w:r>
-        <w:rPr>
-          <w:lang w:val="en-US"/>
-        </w:rPr>
-        <w:t xml:space="preserve">e </w:t>
-      </w:r>
-      <w:proofErr w:type="spellStart"/>
-      <w:r>
-        <w:rPr>
-          <w:lang w:val="en-US"/>
-        </w:rPr>
-        <w:t>startWaiting</w:t>
-      </w:r>
-      <w:proofErr w:type="spellEnd"/>
-    </w:p>
-    <w:p>
-      <w:pPr>
-        <w:rPr>
-          <w:lang w:val="en-US"/>
-        </w:rPr>
-      </w:pPr>
-      <w:r>
-        <w:rPr>
-          <w:lang w:val="en-US"/>
-        </w:rPr>
-        <w:t>tim</w:t>
-      </w:r>
-      <w:r>
-        <w:rPr>
-          <w:lang w:val="en-US"/>
-        </w:rPr>
-        <w:t xml:space="preserve">e </w:t>
-      </w:r>
-      <w:proofErr w:type="spellStart"/>
-      <w:r>
-        <w:rPr>
-          <w:lang w:val="en-US"/>
-        </w:rPr>
-        <w:t>startTreatment</w:t>
-      </w:r>
-      <w:proofErr w:type="spellEnd"/>
-    </w:p>
-    <w:p>
-      <w:pPr>
-        <w:rPr>
-          <w:lang w:val="en-US"/>
-        </w:rPr>
-      </w:pPr>
+        <w:t>failure</w:t>
+      </w:r>
+      <w:r>
+        <w:t>Mean</w:t>
+      </w:r>
+      <w:r>
+        <w:t>PerDay</w:t>
+      </w:r>
+      <w:proofErr w:type="spellEnd"/>
+    </w:p>
+    <w:p>
       <w:proofErr w:type="gramStart"/>
       <w:r>
-        <w:rPr>
-          <w:lang w:val="en-US"/>
-        </w:rPr>
-        <w:t>Cure[</w:t>
+        <w:t>Patient[</w:t>
       </w:r>
       <w:proofErr w:type="gramEnd"/>
       <w:r>
-        <w:rPr>
-          <w:lang w:val="en-US"/>
-        </w:rPr>
         <w:t xml:space="preserve">] </w:t>
       </w:r>
       <w:proofErr w:type="spellStart"/>
       <w:r>
-        <w:rPr>
-          <w:lang w:val="en-US"/>
-        </w:rPr>
-        <w:t>cures</w:t>
-      </w:r>
-      <w:r>
-        <w:rPr>
-          <w:lang w:val="en-US"/>
-        </w:rPr>
-        <w:t>ToDo</w:t>
-      </w:r>
-      <w:proofErr w:type="spellEnd"/>
-    </w:p>
-    <w:p>
-      <w:pPr>
-        <w:rPr>
-          <w:lang w:val="en-US"/>
-        </w:rPr>
-      </w:pPr>
+        <w:t>waitingQueue</w:t>
+      </w:r>
+      <w:proofErr w:type="spellEnd"/>
+    </w:p>
+    <w:p>
       <w:proofErr w:type="gramStart"/>
       <w:r>
-        <w:rPr>
-          <w:lang w:val="en-US"/>
-        </w:rPr>
-        <w:t>Treatment[</w:t>
+        <w:t>Patient[</w:t>
       </w:r>
       <w:proofErr w:type="gramEnd"/>
       <w:r>
-        <w:rPr>
-          <w:lang w:val="en-US"/>
-        </w:rPr>
-        <w:t xml:space="preserve">] </w:t>
-      </w:r>
-      <w:proofErr w:type="spellStart"/>
-      <w:r>
-        <w:rPr>
-          <w:lang w:val="en-US"/>
-        </w:rPr>
-        <w:t>missedTreatments</w:t>
-      </w:r>
-      <w:proofErr w:type="spellEnd"/>
-    </w:p>
-    <w:p>
-      <w:pPr>
-        <w:rPr>
-          <w:lang w:val="en-US"/>
-        </w:rPr>
-      </w:pPr>
-      <w:r>
-        <w:rPr>
-          <w:lang w:val="en-US"/>
-        </w:rPr>
-        <w:t>Manager</w:t>
-      </w:r>
-      <w:r>
-        <w:rPr>
-          <w:lang w:val="en-US"/>
-        </w:rPr>
+        <w:t>]</w:t>
+      </w:r>
+      <w:r>
         <w:t xml:space="preserve"> </w:t>
       </w:r>
       <w:proofErr w:type="spellStart"/>
+      <w:r>
+        <w:t>currentPatients</w:t>
+      </w:r>
+      <w:proofErr w:type="spellEnd"/>
+    </w:p>
+    <w:p>
+      <w:proofErr w:type="spellStart"/>
       <w:proofErr w:type="gramStart"/>
       <w:r>
-        <w:rPr>
-          <w:lang w:val="en-US"/>
-        </w:rPr>
-        <w:t>findManager</w:t>
-      </w:r>
-      <w:proofErr w:type="spellEnd"/>
-      <w:r>
-        <w:rPr>
-          <w:lang w:val="en-US"/>
-        </w:rPr>
-        <w:t>(</w:t>
-      </w:r>
+        <w:t>int</w:t>
+      </w:r>
+      <w:proofErr w:type="spellEnd"/>
       <w:proofErr w:type="gramEnd"/>
       <w:r>
-        <w:rPr>
-          <w:lang w:val="en-US"/>
-        </w:rPr>
-        <w:t xml:space="preserve">Treatment </w:t>
-      </w:r>
-      <w:proofErr w:type="spellStart"/>
-      <w:r>
-        <w:rPr>
-          <w:lang w:val="en-US"/>
-        </w:rPr>
-        <w:t>managerZone</w:t>
-      </w:r>
-      <w:proofErr w:type="spellEnd"/>
-      <w:r>
-        <w:rPr>
-          <w:lang w:val="en-US"/>
-        </w:rPr>
-        <w:t>) </w:t>
-      </w:r>
+        <w:t xml:space="preserve"> </w:t>
+      </w:r>
+      <w:proofErr w:type="spellStart"/>
+      <w:r>
+        <w:t>maxPatients</w:t>
+      </w:r>
+      <w:proofErr w:type="spellEnd"/>
     </w:p>
     <w:p>
       <w:proofErr w:type="spellStart"/>
       <w:proofErr w:type="gramStart"/>
       <w:r>
-        <w:t>void</w:t>
+        <w:t>int</w:t>
       </w:r>
       <w:proofErr w:type="spellEnd"/>
       <w:proofErr w:type="gramEnd"/>
@@ -1467,81 +1313,52 @@
       </w:r>
       <w:proofErr w:type="spellStart"/>
       <w:r>
-        <w:t>findFreeTreatment</w:t>
-      </w:r>
-      <w:proofErr w:type="spellEnd"/>
-      <w:r>
-        <w:t>(</w:t>
-      </w:r>
-      <w:proofErr w:type="spellStart"/>
-      <w:r>
-        <w:t>Treatment</w:t>
-      </w:r>
-      <w:proofErr w:type="spellEnd"/>
-      <w:r>
-        <w:t xml:space="preserve"> </w:t>
-      </w:r>
-      <w:proofErr w:type="spellStart"/>
-      <w:r>
-        <w:t>nextTreatment</w:t>
-      </w:r>
-      <w:proofErr w:type="spellEnd"/>
-      <w:r>
-        <w:t>)</w:t>
-      </w:r>
-      <w:r>
-        <w:t xml:space="preserve"> (regarde la queue de </w:t>
-      </w:r>
-      <w:r>
-        <w:t>p</w:t>
-      </w:r>
-      <w:r>
-        <w:t>atient</w:t>
-      </w:r>
-      <w:r>
-        <w:t>s</w:t>
-      </w:r>
-      <w:r>
-        <w:t xml:space="preserve"> si vide</w:t>
-      </w:r>
-      <w:r>
-        <w:t xml:space="preserve"> ok)</w:t>
-      </w:r>
-    </w:p>
-    <w:p>
-      <w:pPr>
-        <w:pStyle w:val="Titre2"/>
-      </w:pPr>
-      <w:r>
-        <w:t>Questions</w:t>
-      </w:r>
-    </w:p>
-    <w:p>
-      <w:r>
-        <w:t>Replanification de créneau raté -&gt; Seulement dans la même journée ?</w:t>
-      </w:r>
-    </w:p>
-    <w:p/>
-    <w:p/>
-    <w:p>
-      <w:pPr>
-        <w:spacing w:after="200" w:line="276" w:lineRule="auto"/>
-        <w:jc w:val="left"/>
-      </w:pPr>
+        <w:t>maxWaitingPatients</w:t>
+      </w:r>
+      <w:proofErr w:type="spellEnd"/>
+    </w:p>
+    <w:p>
+      <w:r>
+        <w:t xml:space="preserve">Manager </w:t>
+      </w:r>
+      <w:proofErr w:type="spellStart"/>
+      <w:r>
+        <w:t>manager</w:t>
+      </w:r>
+      <w:proofErr w:type="spellEnd"/>
     </w:p>
     <w:p>
       <w:pPr>
         <w:pBdr>
           <w:bottom w:val="single" w:sz="12" w:space="1" w:color="auto"/>
         </w:pBdr>
-      </w:pPr>
+        <w:rPr>
+          <w:b/>
+          <w:color w:val="94B6D2" w:themeColor="accent1"/>
+          <w:spacing w:val="20"/>
+          <w:sz w:val="28"/>
+          <w:szCs w:val="28"/>
+        </w:rPr>
+      </w:pPr>
+    </w:p>
+    <w:p>
+      <w:pPr>
+        <w:pBdr>
+          <w:bottom w:val="single" w:sz="12" w:space="1" w:color="auto"/>
+        </w:pBdr>
+        <w:rPr>
+          <w:lang w:val="en-US"/>
+        </w:rPr>
+      </w:pPr>
+      <w:bookmarkStart w:id="0" w:name="_GoBack"/>
+      <w:bookmarkEnd w:id="0"/>
     </w:p>
     <w:p>
       <w:pPr>
         <w:pStyle w:val="Titre1"/>
       </w:pPr>
       <w:r>
-        <w:t>Manager</w:t>
+        <w:t>Person</w:t>
       </w:r>
     </w:p>
     <w:p>
@@ -1550,40 +1367,536 @@
         <w:ind w:firstLine="708"/>
       </w:pPr>
       <w:r>
+        <w:t>Modélisation</w:t>
+      </w:r>
+    </w:p>
+    <w:p>
+      <w:r>
+        <w:t>Abstract Class Person</w:t>
+      </w:r>
+    </w:p>
+    <w:p/>
+    <w:p>
+      <w:pPr>
+        <w:rPr>
+          <w:lang w:val="en-US"/>
+        </w:rPr>
+      </w:pPr>
+      <w:proofErr w:type="spellStart"/>
+      <w:r>
+        <w:rPr>
+          <w:lang w:val="en-US"/>
+        </w:rPr>
+        <w:t>PersonState</w:t>
+      </w:r>
+      <w:proofErr w:type="spellEnd"/>
+      <w:r>
+        <w:rPr>
+          <w:lang w:val="en-US"/>
+        </w:rPr>
+        <w:t xml:space="preserve"> state (atelier </w:t>
+      </w:r>
+      <w:r>
+        <w:rPr>
+          <w:lang w:val="en-US"/>
+        </w:rPr>
+        <w:t xml:space="preserve">– </w:t>
+      </w:r>
+      <w:proofErr w:type="spellStart"/>
+      <w:r>
+        <w:rPr>
+          <w:lang w:val="en-US"/>
+        </w:rPr>
+        <w:t>déplacement</w:t>
+      </w:r>
+      <w:proofErr w:type="spellEnd"/>
+      <w:r>
+        <w:rPr>
+          <w:lang w:val="en-US"/>
+        </w:rPr>
+        <w:t>)</w:t>
+      </w:r>
+    </w:p>
+    <w:p>
+      <w:pPr>
+        <w:rPr>
+          <w:lang w:val="en-US"/>
+        </w:rPr>
+      </w:pPr>
+      <w:r>
+        <w:rPr>
+          <w:lang w:val="en-US"/>
+        </w:rPr>
+        <w:t xml:space="preserve">Treatment </w:t>
+      </w:r>
+      <w:proofErr w:type="spellStart"/>
+      <w:r>
+        <w:rPr>
+          <w:lang w:val="en-US"/>
+        </w:rPr>
+        <w:t>treatment</w:t>
+      </w:r>
+      <w:proofErr w:type="spellEnd"/>
+      <w:r>
+        <w:rPr>
+          <w:lang w:val="en-US"/>
+        </w:rPr>
+        <w:t xml:space="preserve"> (null </w:t>
+      </w:r>
+      <w:proofErr w:type="spellStart"/>
+      <w:r>
+        <w:rPr>
+          <w:lang w:val="en-US"/>
+        </w:rPr>
+        <w:t>si</w:t>
+      </w:r>
+      <w:proofErr w:type="spellEnd"/>
+      <w:r>
+        <w:rPr>
+          <w:lang w:val="en-US"/>
+        </w:rPr>
+        <w:t xml:space="preserve"> </w:t>
+      </w:r>
+      <w:proofErr w:type="spellStart"/>
+      <w:r>
+        <w:rPr>
+          <w:lang w:val="en-US"/>
+        </w:rPr>
+        <w:t>déplacement</w:t>
+      </w:r>
+      <w:proofErr w:type="spellEnd"/>
+      <w:r>
+        <w:rPr>
+          <w:lang w:val="en-US"/>
+        </w:rPr>
+        <w:t>)</w:t>
+      </w:r>
+    </w:p>
+    <w:p>
+      <w:pPr>
+        <w:rPr>
+          <w:lang w:val="en-US"/>
+        </w:rPr>
+      </w:pPr>
+      <w:proofErr w:type="spellStart"/>
+      <w:r>
+        <w:rPr>
+          <w:lang w:val="en-US"/>
+        </w:rPr>
+        <w:t>int</w:t>
+      </w:r>
+      <w:proofErr w:type="spellEnd"/>
+      <w:r>
+        <w:rPr>
+          <w:lang w:val="en-US"/>
+        </w:rPr>
+        <w:t xml:space="preserve"> id </w:t>
+      </w:r>
+    </w:p>
+    <w:p>
+      <w:pPr>
+        <w:rPr>
+          <w:lang w:val="en-US"/>
+        </w:rPr>
+      </w:pPr>
+      <w:r>
+        <w:rPr>
+          <w:lang w:val="en-US"/>
+        </w:rPr>
+        <w:t xml:space="preserve">abstract </w:t>
+      </w:r>
+      <w:proofErr w:type="spellStart"/>
+      <w:r>
+        <w:rPr>
+          <w:lang w:val="en-US"/>
+        </w:rPr>
+        <w:t>boolean</w:t>
+      </w:r>
+      <w:proofErr w:type="spellEnd"/>
+      <w:r>
+        <w:rPr>
+          <w:lang w:val="en-US"/>
+        </w:rPr>
+        <w:t xml:space="preserve"> patient</w:t>
+      </w:r>
+    </w:p>
+    <w:p>
+      <w:pPr>
+        <w:spacing w:after="200" w:line="276" w:lineRule="auto"/>
+        <w:jc w:val="left"/>
+      </w:pPr>
+      <w:r>
+        <w:br w:type="page"/>
+      </w:r>
+    </w:p>
+    <w:p>
+      <w:pPr>
+        <w:pBdr>
+          <w:bottom w:val="single" w:sz="12" w:space="1" w:color="auto"/>
+        </w:pBdr>
+      </w:pPr>
+    </w:p>
+    <w:p>
+      <w:pPr>
+        <w:pStyle w:val="Titre1"/>
+      </w:pPr>
+      <w:r>
+        <w:t>Patients</w:t>
+      </w:r>
+    </w:p>
+    <w:p/>
+    <w:p>
+      <w:pPr>
+        <w:pStyle w:val="Titre2"/>
+      </w:pPr>
+      <w:r>
         <w:t>Caractéristiques</w:t>
       </w:r>
     </w:p>
     <w:p>
       <w:r>
-        <w:t>Responsable d’un Atelier</w:t>
-      </w:r>
-    </w:p>
-    <w:p>
-      <w:r>
-        <w:t>Pas</w:t>
-      </w:r>
-      <w:r>
-        <w:t xml:space="preserve"> obligatoirement dans sa zone (équiprobable sa zone ou autre zone)</w:t>
+        <w:t>Peut-être peu scrupuleux</w:t>
+      </w:r>
+    </w:p>
+    <w:p>
+      <w:pPr>
+        <w:pStyle w:val="Titre2"/>
+      </w:pPr>
+      <w:r>
+        <w:t>Fonctionnement</w:t>
+      </w:r>
+    </w:p>
+    <w:p>
+      <w:r>
+        <w:t>Si plus de place, curiste cherche un autre atelier ou va en zone de détente</w:t>
+      </w:r>
+    </w:p>
+    <w:p>
+      <w:r>
+        <w:t>Possibilité de replanifier un créneau raté avec responsable</w:t>
+      </w:r>
+    </w:p>
+    <w:p>
+      <w:r>
+        <w:t>Curiste ne connaît pas les disponibilités des autres ateliers</w:t>
+      </w:r>
+    </w:p>
+    <w:p>
+      <w:r>
+        <w:rPr>
+          <w:highlight w:val="yellow"/>
+        </w:rPr>
+        <w:t>Curiste peu oublier son créneau à heure fixe</w:t>
+      </w:r>
+      <w:r>
+        <w:t xml:space="preserve"> quand</w:t>
+      </w:r>
+      <w:r>
+        <w:t xml:space="preserve"> dans la zone de détente</w:t>
+      </w:r>
+      <w:r>
+        <w:t>, il cherche alors des trous</w:t>
+      </w:r>
+    </w:p>
+    <w:p>
+      <w:r>
+        <w:rPr>
+          <w:highlight w:val="yellow"/>
+        </w:rPr>
+        <w:t>Curiste peut rester trop longtemps dans un atelier libre</w:t>
       </w:r>
     </w:p>
     <w:p/>
+    <w:p>
+      <w:r>
+        <w:t>Curistes peu scrupuleux peut voler la place d’un autre</w:t>
+      </w:r>
+      <w:r>
+        <w:t xml:space="preserve"> </w:t>
+      </w:r>
+      <w:r>
+        <w:t>(i.e. « gruger » dans la file) -&gt; + fréquent si file non organisée</w:t>
+      </w:r>
+    </w:p>
+    <w:p>
+      <w:pPr>
+        <w:pStyle w:val="Titre2"/>
+      </w:pPr>
+      <w:r>
+        <w:t>Modélisation</w:t>
+      </w:r>
+    </w:p>
+    <w:p>
+      <w:proofErr w:type="spellStart"/>
+      <w:r>
+        <w:t>Entit</w:t>
+      </w:r>
+      <w:r>
+        <w:t>y</w:t>
+      </w:r>
+      <w:proofErr w:type="spellEnd"/>
+    </w:p>
+    <w:p>
+      <w:r>
+        <w:t>Class Patient</w:t>
+      </w:r>
+    </w:p>
+    <w:p/>
+    <w:p>
+      <w:proofErr w:type="spellStart"/>
+      <w:proofErr w:type="gramStart"/>
+      <w:r>
+        <w:t>boolean</w:t>
+      </w:r>
+      <w:proofErr w:type="spellEnd"/>
+      <w:proofErr w:type="gramEnd"/>
+      <w:r>
+        <w:t xml:space="preserve"> </w:t>
+      </w:r>
+      <w:proofErr w:type="spellStart"/>
+      <w:r>
+        <w:t>f</w:t>
+      </w:r>
+      <w:r>
+        <w:t>air</w:t>
+      </w:r>
+      <w:proofErr w:type="spellEnd"/>
+    </w:p>
+    <w:p>
+      <w:pPr>
+        <w:rPr>
+          <w:lang w:val="en-US"/>
+        </w:rPr>
+      </w:pPr>
+      <w:r>
+        <w:rPr>
+          <w:lang w:val="en-US"/>
+        </w:rPr>
+        <w:t xml:space="preserve">Duration </w:t>
+      </w:r>
+      <w:proofErr w:type="spellStart"/>
+      <w:r>
+        <w:rPr>
+          <w:lang w:val="en-US"/>
+        </w:rPr>
+        <w:t>timeWaited</w:t>
+      </w:r>
+      <w:proofErr w:type="spellEnd"/>
+    </w:p>
+    <w:p>
+      <w:pPr>
+        <w:rPr>
+          <w:lang w:val="en-US"/>
+        </w:rPr>
+      </w:pPr>
+      <w:r>
+        <w:rPr>
+          <w:lang w:val="en-US"/>
+        </w:rPr>
+        <w:t>tim</w:t>
+      </w:r>
+      <w:r>
+        <w:rPr>
+          <w:lang w:val="en-US"/>
+        </w:rPr>
+        <w:t xml:space="preserve">e </w:t>
+      </w:r>
+      <w:proofErr w:type="spellStart"/>
+      <w:r>
+        <w:rPr>
+          <w:lang w:val="en-US"/>
+        </w:rPr>
+        <w:t>startWaiting</w:t>
+      </w:r>
+      <w:proofErr w:type="spellEnd"/>
+    </w:p>
+    <w:p>
+      <w:pPr>
+        <w:rPr>
+          <w:lang w:val="en-US"/>
+        </w:rPr>
+      </w:pPr>
+      <w:r>
+        <w:rPr>
+          <w:lang w:val="en-US"/>
+        </w:rPr>
+        <w:t>tim</w:t>
+      </w:r>
+      <w:r>
+        <w:rPr>
+          <w:lang w:val="en-US"/>
+        </w:rPr>
+        <w:t xml:space="preserve">e </w:t>
+      </w:r>
+      <w:proofErr w:type="spellStart"/>
+      <w:r>
+        <w:rPr>
+          <w:lang w:val="en-US"/>
+        </w:rPr>
+        <w:t>startTreatment</w:t>
+      </w:r>
+      <w:proofErr w:type="spellEnd"/>
+    </w:p>
+    <w:p>
+      <w:pPr>
+        <w:rPr>
+          <w:lang w:val="en-US"/>
+        </w:rPr>
+      </w:pPr>
+      <w:r>
+        <w:rPr>
+          <w:lang w:val="en-US"/>
+        </w:rPr>
+        <w:t xml:space="preserve">Cure </w:t>
+      </w:r>
+      <w:proofErr w:type="spellStart"/>
+      <w:r>
+        <w:rPr>
+          <w:lang w:val="en-US"/>
+        </w:rPr>
+        <w:t>cure</w:t>
+      </w:r>
+      <w:proofErr w:type="spellEnd"/>
+    </w:p>
+    <w:p>
+      <w:pPr>
+        <w:rPr>
+          <w:color w:val="00B050"/>
+        </w:rPr>
+      </w:pPr>
+      <w:r>
+        <w:rPr>
+          <w:color w:val="00B050"/>
+        </w:rPr>
+        <w:t xml:space="preserve">// </w:t>
+      </w:r>
+      <w:proofErr w:type="spellStart"/>
+      <w:r>
+        <w:rPr>
+          <w:color w:val="00B050"/>
+        </w:rPr>
+        <w:t>void</w:t>
+      </w:r>
+      <w:proofErr w:type="spellEnd"/>
+      <w:r>
+        <w:rPr>
+          <w:color w:val="00B050"/>
+        </w:rPr>
+        <w:t xml:space="preserve"> </w:t>
+      </w:r>
+      <w:proofErr w:type="spellStart"/>
+      <w:proofErr w:type="gramStart"/>
+      <w:r>
+        <w:rPr>
+          <w:color w:val="00B050"/>
+        </w:rPr>
+        <w:t>findFreeTreatment</w:t>
+      </w:r>
+      <w:proofErr w:type="spellEnd"/>
+      <w:r>
+        <w:rPr>
+          <w:color w:val="00B050"/>
+        </w:rPr>
+        <w:t>(</w:t>
+      </w:r>
+      <w:proofErr w:type="spellStart"/>
+      <w:proofErr w:type="gramEnd"/>
+      <w:r>
+        <w:rPr>
+          <w:color w:val="00B050"/>
+        </w:rPr>
+        <w:t>Treatment</w:t>
+      </w:r>
+      <w:proofErr w:type="spellEnd"/>
+      <w:r>
+        <w:rPr>
+          <w:color w:val="00B050"/>
+        </w:rPr>
+        <w:t xml:space="preserve"> </w:t>
+      </w:r>
+      <w:proofErr w:type="spellStart"/>
+      <w:r>
+        <w:rPr>
+          <w:color w:val="00B050"/>
+        </w:rPr>
+        <w:t>nextTreatment</w:t>
+      </w:r>
+      <w:proofErr w:type="spellEnd"/>
+      <w:r>
+        <w:rPr>
+          <w:color w:val="00B050"/>
+        </w:rPr>
+        <w:t>)</w:t>
+      </w:r>
+      <w:r>
+        <w:rPr>
+          <w:color w:val="00B050"/>
+        </w:rPr>
+        <w:t xml:space="preserve"> (regarde la queue de patients si vide ok)</w:t>
+      </w:r>
+    </w:p>
+    <w:p>
+      <w:pPr>
+        <w:pStyle w:val="Titre2"/>
+      </w:pPr>
+      <w:r>
+        <w:t>Questions</w:t>
+      </w:r>
+    </w:p>
+    <w:p>
+      <w:r>
+        <w:t>Replanification de créneau raté -&gt; Seulement dans la même journée ?</w:t>
+      </w:r>
+    </w:p>
+    <w:p/>
+    <w:p/>
+    <w:p>
+      <w:pPr>
+        <w:spacing w:after="200" w:line="276" w:lineRule="auto"/>
+        <w:jc w:val="left"/>
+      </w:pPr>
+    </w:p>
+    <w:p>
+      <w:pPr>
+        <w:spacing w:after="200" w:line="276" w:lineRule="auto"/>
+        <w:jc w:val="left"/>
+      </w:pPr>
+      <w:r>
+        <w:br w:type="page"/>
+      </w:r>
+    </w:p>
+    <w:p>
+      <w:pPr>
+        <w:pBdr>
+          <w:bottom w:val="single" w:sz="12" w:space="1" w:color="auto"/>
+        </w:pBdr>
+      </w:pPr>
+    </w:p>
+    <w:p>
+      <w:pPr>
+        <w:pStyle w:val="Titre1"/>
+      </w:pPr>
+      <w:r>
+        <w:t>Manager</w:t>
+      </w:r>
+    </w:p>
     <w:p>
       <w:pPr>
         <w:pStyle w:val="Titre2"/>
         <w:ind w:firstLine="708"/>
       </w:pPr>
       <w:r>
-        <w:t>Fonctionnement</w:t>
-      </w:r>
-    </w:p>
-    <w:p>
-      <w:r>
-        <w:t>Forcément 2 minutes consécutives dans sa zone par créneaux d’atelier</w:t>
-      </w:r>
-    </w:p>
-    <w:p>
-      <w:r>
-        <w:t>Possibilité de replanifier un créneau raté par un client</w:t>
+        <w:t>Caractéristiques</w:t>
+      </w:r>
+    </w:p>
+    <w:p>
+      <w:r>
+        <w:t>Responsable d’un Atelier</w:t>
+      </w:r>
+    </w:p>
+    <w:p>
+      <w:r>
+        <w:t>Pas obligatoirement dans sa zone (équiprobable sa zone ou autre zone)</w:t>
       </w:r>
     </w:p>
     <w:p/>
@@ -1593,49 +1906,84 @@
         <w:ind w:firstLine="708"/>
       </w:pPr>
       <w:r>
+        <w:t>Fonctionnement</w:t>
+      </w:r>
+    </w:p>
+    <w:p>
+      <w:r>
+        <w:t>Forcément 2 minutes consécutives dans sa zone par créneaux d’atelier</w:t>
+      </w:r>
+    </w:p>
+    <w:p>
+      <w:r>
+        <w:t>Possibilité de replanifier un créneau raté par un client</w:t>
+      </w:r>
+    </w:p>
+    <w:p/>
+    <w:p>
+      <w:pPr>
+        <w:pStyle w:val="Titre2"/>
+        <w:ind w:firstLine="708"/>
+      </w:pPr>
+      <w:r>
         <w:t>Modélisation</w:t>
       </w:r>
     </w:p>
     <w:p>
-      <w:r>
-        <w:t>Entité</w:t>
-      </w:r>
-    </w:p>
-    <w:p>
-      <w:r>
-        <w:t>Classe Manager</w:t>
+      <w:proofErr w:type="spellStart"/>
+      <w:r>
+        <w:t>Entity</w:t>
+      </w:r>
+      <w:proofErr w:type="spellEnd"/>
+    </w:p>
+    <w:p>
+      <w:r>
+        <w:t>Class Manager</w:t>
       </w:r>
     </w:p>
     <w:p/>
     <w:p>
-      <w:pPr>
-        <w:rPr>
-          <w:lang w:val="en-GB"/>
-        </w:rPr>
-      </w:pPr>
-      <w:r>
-        <w:rPr>
-          <w:lang w:val="en-GB"/>
-        </w:rPr>
+      <w:proofErr w:type="spellStart"/>
+      <w:r>
         <w:t>Treatment</w:t>
       </w:r>
-      <w:r>
-        <w:rPr>
-          <w:lang w:val="en-GB"/>
-        </w:rPr>
+      <w:proofErr w:type="spellEnd"/>
+      <w:r>
         <w:t xml:space="preserve"> </w:t>
       </w:r>
       <w:proofErr w:type="spellStart"/>
       <w:r>
-        <w:rPr>
-          <w:lang w:val="en-GB"/>
-        </w:rPr>
-        <w:t>treatmentResponsivity</w:t>
-      </w:r>
-      <w:proofErr w:type="spellEnd"/>
-    </w:p>
-    <w:p>
-      <w:pPr>
+        <w:t>treatment</w:t>
+      </w:r>
+      <w:proofErr w:type="spellEnd"/>
+    </w:p>
+    <w:p>
+      <w:pPr>
+        <w:spacing w:line="360" w:lineRule="auto"/>
+        <w:rPr>
+          <w:lang w:val="en-US"/>
+        </w:rPr>
+      </w:pPr>
+      <w:proofErr w:type="spellStart"/>
+      <w:proofErr w:type="gramStart"/>
+      <w:r>
+        <w:t>RendezVous</w:t>
+      </w:r>
+      <w:proofErr w:type="spellEnd"/>
+      <w:r>
+        <w:t>[</w:t>
+      </w:r>
+      <w:proofErr w:type="gramEnd"/>
+      <w:r>
+        <w:t>]</w:t>
+      </w:r>
+      <w:r>
+        <w:t xml:space="preserve"> agenda</w:t>
+      </w:r>
+    </w:p>
+    <w:p>
+      <w:pPr>
+        <w:spacing w:line="360" w:lineRule="auto"/>
         <w:rPr>
           <w:lang w:val="en-US"/>
         </w:rPr>
@@ -1652,38 +2000,30 @@
         <w:rPr>
           <w:lang w:val="en-US"/>
         </w:rPr>
+        <w:t xml:space="preserve"> sick</w:t>
+      </w:r>
+    </w:p>
+    <w:p>
+      <w:pPr>
+        <w:rPr>
+          <w:lang w:val="en-US"/>
+        </w:rPr>
+      </w:pPr>
+      <w:proofErr w:type="spellStart"/>
+      <w:r>
+        <w:rPr>
+          <w:lang w:val="en-US"/>
+        </w:rPr>
+        <w:t>boolean</w:t>
+      </w:r>
+      <w:proofErr w:type="spellEnd"/>
+      <w:r>
+        <w:rPr>
+          <w:lang w:val="en-US"/>
+        </w:rPr>
         <w:t xml:space="preserve"> </w:t>
       </w:r>
       <w:proofErr w:type="spellStart"/>
-      <w:r>
-        <w:rPr>
-          <w:lang w:val="en-US"/>
-        </w:rPr>
-        <w:t>isInGoodZone</w:t>
-      </w:r>
-      <w:proofErr w:type="spellEnd"/>
-    </w:p>
-    <w:p>
-      <w:pPr>
-        <w:rPr>
-          <w:lang w:val="en-US"/>
-        </w:rPr>
-      </w:pPr>
-      <w:proofErr w:type="spellStart"/>
-      <w:r>
-        <w:rPr>
-          <w:lang w:val="en-US"/>
-        </w:rPr>
-        <w:t>boolean</w:t>
-      </w:r>
-      <w:proofErr w:type="spellEnd"/>
-      <w:r>
-        <w:rPr>
-          <w:lang w:val="en-US"/>
-        </w:rPr>
-        <w:t xml:space="preserve"> </w:t>
-      </w:r>
-      <w:proofErr w:type="spellStart"/>
       <w:proofErr w:type="gramStart"/>
       <w:r>
         <w:rPr>
@@ -1725,6 +2065,138 @@
         </w:rPr>
         <w:t>)</w:t>
       </w:r>
+    </w:p>
+    <w:p>
+      <w:pPr>
+        <w:rPr>
+          <w:lang w:val="en-US"/>
+        </w:rPr>
+      </w:pPr>
+    </w:p>
+    <w:p>
+      <w:pPr>
+        <w:rPr>
+          <w:lang w:val="en-US"/>
+        </w:rPr>
+      </w:pPr>
+    </w:p>
+    <w:p>
+      <w:pPr>
+        <w:spacing w:after="200" w:line="276" w:lineRule="auto"/>
+        <w:jc w:val="left"/>
+        <w:rPr>
+          <w:lang w:val="en-US"/>
+        </w:rPr>
+      </w:pPr>
+      <w:r>
+        <w:rPr>
+          <w:lang w:val="en-US"/>
+        </w:rPr>
+        <w:br w:type="page"/>
+      </w:r>
+    </w:p>
+    <w:p>
+      <w:pPr>
+        <w:pBdr>
+          <w:bottom w:val="single" w:sz="12" w:space="1" w:color="auto"/>
+        </w:pBdr>
+        <w:rPr>
+          <w:lang w:val="en-US"/>
+        </w:rPr>
+      </w:pPr>
+    </w:p>
+    <w:p>
+      <w:pPr>
+        <w:pStyle w:val="Titre1"/>
+      </w:pPr>
+      <w:r>
+        <w:t>Rendezvous</w:t>
+      </w:r>
+    </w:p>
+    <w:p/>
+    <w:p/>
+    <w:p>
+      <w:pPr>
+        <w:pStyle w:val="Titre2"/>
+        <w:ind w:firstLine="708"/>
+      </w:pPr>
+      <w:r>
+        <w:t>Modélisation</w:t>
+      </w:r>
+    </w:p>
+    <w:p>
+      <w:r>
+        <w:t xml:space="preserve">Class </w:t>
+      </w:r>
+      <w:proofErr w:type="spellStart"/>
+      <w:r>
+        <w:t>RendezVous</w:t>
+      </w:r>
+      <w:proofErr w:type="spellEnd"/>
+    </w:p>
+    <w:p/>
+    <w:p>
+      <w:pPr>
+        <w:rPr>
+          <w:lang w:val="en-US"/>
+        </w:rPr>
+      </w:pPr>
+      <w:r>
+        <w:rPr>
+          <w:lang w:val="en-US"/>
+        </w:rPr>
+        <w:t xml:space="preserve">Treatment </w:t>
+      </w:r>
+      <w:proofErr w:type="spellStart"/>
+      <w:r>
+        <w:rPr>
+          <w:lang w:val="en-US"/>
+        </w:rPr>
+        <w:t>treatment</w:t>
+      </w:r>
+      <w:proofErr w:type="spellEnd"/>
+    </w:p>
+    <w:p>
+      <w:pPr>
+        <w:rPr>
+          <w:lang w:val="en-US"/>
+        </w:rPr>
+      </w:pPr>
+      <w:r>
+        <w:rPr>
+          <w:lang w:val="en-US"/>
+        </w:rPr>
+        <w:t xml:space="preserve">Patient </w:t>
+      </w:r>
+      <w:proofErr w:type="spellStart"/>
+      <w:r>
+        <w:rPr>
+          <w:lang w:val="en-US"/>
+        </w:rPr>
+        <w:t>patient</w:t>
+      </w:r>
+      <w:proofErr w:type="spellEnd"/>
+    </w:p>
+    <w:p>
+      <w:pPr>
+        <w:rPr>
+          <w:lang w:val="en-US"/>
+        </w:rPr>
+      </w:pPr>
+      <w:r>
+        <w:rPr>
+          <w:lang w:val="en-US"/>
+        </w:rPr>
+        <w:t xml:space="preserve">time </w:t>
+      </w:r>
+      <w:proofErr w:type="spellStart"/>
+      <w:r>
+        <w:rPr>
+          <w:lang w:val="en-US"/>
+        </w:rPr>
+        <w:t>time</w:t>
+      </w:r>
+      <w:proofErr w:type="spellEnd"/>
     </w:p>
     <w:sectPr>
       <w:pgSz w:w="11906" w:h="16838"/>
@@ -4241,7 +4713,7 @@
 </file>
 
 <file path=customXml/itemProps1.xml><?xml version="1.0" encoding="utf-8"?>
-<ds:datastoreItem xmlns:ds="http://schemas.openxmlformats.org/officeDocument/2006/customXml" ds:itemID="{BFDBC1EC-EFD9-4452-A217-9BDCCB1AC4F0}">
+<ds:datastoreItem xmlns:ds="http://schemas.openxmlformats.org/officeDocument/2006/customXml" ds:itemID="{6B3793AD-AF47-4C7F-A5AE-75652A93AEB7}">
   <ds:schemaRefs>
     <ds:schemaRef ds:uri="http://schemas.openxmlformats.org/officeDocument/2006/bibliography"/>
   </ds:schemaRefs>

</xml_diff>

<commit_message>
Revert "Completion of the Rapport"
This reverts commit 2284e7c11dac40e503ac892998c9a6e9f908836c.
</commit_message>
<xml_diff>
--- a/Rapport/Bullet_Point.docx
+++ b/Rapport/Bullet_Point.docx
@@ -175,13 +175,7 @@
         </w:numPr>
       </w:pPr>
       <w:r>
-        <w:t xml:space="preserve">Suppression des médecins -&gt; créations des cures le dimanche à la création des patients sans </w:t>
-      </w:r>
-      <w:r>
-        <w:t>Class</w:t>
-      </w:r>
-      <w:r>
-        <w:t xml:space="preserve"> médecin</w:t>
+        <w:t>Suppression des médecins -&gt; créations des cures le dimanche à la création des patients sans classe médecin</w:t>
       </w:r>
     </w:p>
     <w:p>
@@ -192,12 +186,298 @@
       <w:r>
         <w:br w:type="page"/>
       </w:r>
+    </w:p>
+    <w:p>
+      <w:pPr>
+        <w:pStyle w:val="Titre1"/>
+      </w:pPr>
+      <w:r>
+        <w:lastRenderedPageBreak/>
+        <w:t>Etablissement</w:t>
+      </w:r>
+    </w:p>
+    <w:p/>
+    <w:p>
+      <w:pPr>
+        <w:pStyle w:val="Titre2"/>
+      </w:pPr>
+      <w:r>
+        <w:t>Caractéristiques</w:t>
+      </w:r>
+    </w:p>
+    <w:p>
+      <w:r>
+        <w:t>Max 180 curistes/jour</w:t>
+      </w:r>
+    </w:p>
+    <w:p>
+      <w:pPr>
+        <w:rPr>
+          <w:color w:val="FFC000"/>
+        </w:rPr>
+      </w:pPr>
+      <w:r>
+        <w:rPr>
+          <w:color w:val="FFC000"/>
+        </w:rPr>
+        <w:t>Ouverture Mars à Septembre / Lundi à Samedi / 07h à 14h</w:t>
+      </w:r>
+    </w:p>
+    <w:p>
+      <w:r>
+        <w:t>8 zones d’ateliers et 1 non utilisée</w:t>
+      </w:r>
+    </w:p>
+    <w:p>
+      <w:r>
+        <w:t>1 zone de détente</w:t>
+      </w:r>
+    </w:p>
+    <w:p>
+      <w:r>
+        <w:t>Distances entre ateliers</w:t>
+      </w:r>
+    </w:p>
+    <w:p>
+      <w:pPr>
+        <w:pStyle w:val="Titre2"/>
+      </w:pPr>
+      <w:r>
+        <w:t>Fonctionnement</w:t>
+      </w:r>
+    </w:p>
+    <w:p>
+      <w:r>
+        <w:t>//</w:t>
+      </w:r>
+    </w:p>
+    <w:p>
+      <w:pPr>
+        <w:pStyle w:val="Titre2"/>
+      </w:pPr>
+      <w:r>
+        <w:t>Modélisation</w:t>
+      </w:r>
+    </w:p>
+    <w:p>
+      <w:r>
+        <w:t>Entité</w:t>
+      </w:r>
+    </w:p>
+    <w:p>
+      <w:pPr>
+        <w:rPr>
+          <w:lang w:val="en-GB"/>
+        </w:rPr>
+      </w:pPr>
+      <w:proofErr w:type="spellStart"/>
+      <w:r>
+        <w:rPr>
+          <w:lang w:val="en-GB"/>
+        </w:rPr>
+        <w:t>Classe</w:t>
+      </w:r>
+      <w:proofErr w:type="spellEnd"/>
+      <w:r>
+        <w:rPr>
+          <w:lang w:val="en-GB"/>
+        </w:rPr>
+        <w:t xml:space="preserve"> </w:t>
+      </w:r>
+      <w:proofErr w:type="spellStart"/>
+      <w:r>
+        <w:rPr>
+          <w:lang w:val="en-GB"/>
+        </w:rPr>
+        <w:t>S</w:t>
+      </w:r>
+      <w:r>
+        <w:rPr>
+          <w:lang w:val="en-GB"/>
+        </w:rPr>
+        <w:t>paResort</w:t>
+      </w:r>
+      <w:proofErr w:type="spellEnd"/>
+    </w:p>
+    <w:p>
+      <w:pPr>
+        <w:rPr>
+          <w:lang w:val="en-GB"/>
+        </w:rPr>
+      </w:pPr>
+    </w:p>
+    <w:p>
+      <w:pPr>
+        <w:rPr>
+          <w:lang w:val="en-GB"/>
+        </w:rPr>
+      </w:pPr>
+      <w:proofErr w:type="spellStart"/>
+      <w:r>
+        <w:rPr>
+          <w:lang w:val="en-GB"/>
+        </w:rPr>
+        <w:t>int</w:t>
+      </w:r>
+      <w:proofErr w:type="spellEnd"/>
+      <w:r>
+        <w:rPr>
+          <w:lang w:val="en-GB"/>
+        </w:rPr>
+        <w:t xml:space="preserve"> </w:t>
+      </w:r>
+      <w:proofErr w:type="spellStart"/>
+      <w:r>
+        <w:rPr>
+          <w:lang w:val="en-GB"/>
+        </w:rPr>
+        <w:t>maxClients</w:t>
+      </w:r>
+      <w:proofErr w:type="spellEnd"/>
+    </w:p>
+    <w:p>
+      <w:pPr>
+        <w:rPr>
+          <w:lang w:val="en-GB"/>
+        </w:rPr>
+      </w:pPr>
+      <w:r>
+        <w:rPr>
+          <w:lang w:val="en-GB"/>
+        </w:rPr>
+        <w:t xml:space="preserve">time </w:t>
+      </w:r>
+      <w:proofErr w:type="spellStart"/>
+      <w:r>
+        <w:rPr>
+          <w:lang w:val="en-GB"/>
+        </w:rPr>
+        <w:t>openingHour</w:t>
+      </w:r>
+      <w:proofErr w:type="spellEnd"/>
+    </w:p>
+    <w:p>
+      <w:pPr>
+        <w:rPr>
+          <w:lang w:val="en-GB"/>
+        </w:rPr>
+      </w:pPr>
+      <w:r>
+        <w:rPr>
+          <w:lang w:val="en-GB"/>
+        </w:rPr>
+        <w:t xml:space="preserve">time </w:t>
+      </w:r>
+      <w:proofErr w:type="spellStart"/>
+      <w:r>
+        <w:rPr>
+          <w:lang w:val="en-GB"/>
+        </w:rPr>
+        <w:t>closingHour</w:t>
+      </w:r>
+      <w:proofErr w:type="spellEnd"/>
+    </w:p>
+    <w:p>
+      <w:pPr>
+        <w:rPr>
+          <w:color w:val="FFC000"/>
+          <w:lang w:val="en-GB"/>
+        </w:rPr>
+      </w:pPr>
+      <w:proofErr w:type="gramStart"/>
+      <w:r>
+        <w:rPr>
+          <w:color w:val="FFC000"/>
+          <w:lang w:val="en-GB"/>
+        </w:rPr>
+        <w:t>int[</w:t>
+      </w:r>
+      <w:proofErr w:type="gramEnd"/>
+      <w:r>
+        <w:rPr>
+          <w:color w:val="FFC000"/>
+          <w:lang w:val="en-GB"/>
+        </w:rPr>
+        <w:t>] timetable</w:t>
+      </w:r>
+    </w:p>
+    <w:p>
+      <w:pPr>
+        <w:rPr>
+          <w:lang w:val="en-GB"/>
+        </w:rPr>
+      </w:pPr>
+      <w:proofErr w:type="gramStart"/>
+      <w:r>
+        <w:rPr>
+          <w:lang w:val="en-GB"/>
+        </w:rPr>
+        <w:t>T</w:t>
+      </w:r>
+      <w:r>
+        <w:rPr>
+          <w:lang w:val="en-GB"/>
+        </w:rPr>
+        <w:t>reatment[</w:t>
+      </w:r>
+      <w:proofErr w:type="gramEnd"/>
+      <w:r>
+        <w:rPr>
+          <w:lang w:val="en-GB"/>
+        </w:rPr>
+        <w:t>] treatment</w:t>
+      </w:r>
+      <w:r>
+        <w:rPr>
+          <w:lang w:val="en-GB"/>
+        </w:rPr>
+        <w:t>s</w:t>
+      </w:r>
+    </w:p>
+    <w:p>
+      <w:pPr>
+        <w:rPr>
+          <w:lang w:val="en-US"/>
+        </w:rPr>
+      </w:pPr>
+      <w:proofErr w:type="spellStart"/>
+      <w:proofErr w:type="gramStart"/>
+      <w:r>
+        <w:rPr>
+          <w:lang w:val="en-US"/>
+        </w:rPr>
+        <w:t>int</w:t>
+      </w:r>
+      <w:proofErr w:type="spellEnd"/>
+      <w:r>
+        <w:rPr>
+          <w:lang w:val="en-US"/>
+        </w:rPr>
+        <w:t>[</w:t>
+      </w:r>
+      <w:proofErr w:type="gramEnd"/>
+      <w:r>
+        <w:rPr>
+          <w:lang w:val="en-US"/>
+        </w:rPr>
+        <w:t>] distances</w:t>
+      </w:r>
+    </w:p>
+    <w:p>
+      <w:pPr>
+        <w:rPr>
+          <w:lang w:val="en-US"/>
+        </w:rPr>
+      </w:pPr>
     </w:p>
     <w:p>
       <w:pPr>
         <w:pBdr>
           <w:bottom w:val="single" w:sz="12" w:space="1" w:color="auto"/>
         </w:pBdr>
+        <w:rPr>
+          <w:lang w:val="en-US"/>
+        </w:rPr>
       </w:pPr>
     </w:p>
     <w:p>
@@ -205,7 +485,7 @@
         <w:pStyle w:val="Titre1"/>
       </w:pPr>
       <w:r>
-        <w:t>Etablissement</w:t>
+        <w:t>Ateliers</w:t>
       </w:r>
     </w:p>
     <w:p/>
@@ -219,40 +499,44 @@
     </w:p>
     <w:p>
       <w:r>
-        <w:t>Max 180 curistes/jour</w:t>
-      </w:r>
-    </w:p>
-    <w:p>
-      <w:pPr>
-        <w:rPr>
-          <w:color w:val="FFC000"/>
-        </w:rPr>
-      </w:pPr>
-      <w:r>
-        <w:rPr>
-          <w:color w:val="FFC000"/>
-        </w:rPr>
-        <w:t>Ouverture Mars à Septembre / Lundi à Samedi / 07h à 14h</w:t>
-      </w:r>
-    </w:p>
-    <w:p>
-      <w:r>
-        <w:t>Affluence % capacité max par mois</w:t>
-      </w:r>
-    </w:p>
-    <w:p>
-      <w:r>
-        <w:t>8 zones d’ateliers et 1 non utilisée</w:t>
-      </w:r>
-    </w:p>
-    <w:p>
-      <w:r>
-        <w:t>1 zone de détente</w:t>
-      </w:r>
-    </w:p>
-    <w:p>
-      <w:r>
-        <w:t>Distances entre ateliers</w:t>
+        <w:t>O</w:t>
+      </w:r>
+      <w:r>
+        <w:t>uverts de 7h15 à 14h00 sauf Filiforme 10h à 13h</w:t>
+      </w:r>
+    </w:p>
+    <w:p>
+      <w:r>
+        <w:t>H</w:t>
+      </w:r>
+      <w:r>
+        <w:t>eure fixe ou horaires libres</w:t>
+      </w:r>
+    </w:p>
+    <w:p>
+      <w:r>
+        <w:t>Durée fixe</w:t>
+      </w:r>
+    </w:p>
+    <w:p>
+      <w:r>
+        <w:t xml:space="preserve">Files d’attentes </w:t>
+      </w:r>
+      <w:r>
+        <w:t>organisées ou non organisées avec places max</w:t>
+      </w:r>
+    </w:p>
+    <w:p>
+      <w:r>
+        <w:rPr>
+          <w:highlight w:val="yellow"/>
+        </w:rPr>
+        <w:t>Soumis à des arrêts (Matériel ou personnels malades / Lois à déterminer)</w:t>
+      </w:r>
+    </w:p>
+    <w:p>
+      <w:r>
+        <w:t>Responsable d’atelier</w:t>
       </w:r>
     </w:p>
     <w:p>
@@ -265,63 +549,158 @@
     </w:p>
     <w:p>
       <w:r>
-        <w:t>//</w:t>
-      </w:r>
+        <w:t>Ateliers en cours lors de la fermeture se finissent (i.e. vont jusqu’au bout ou s’arrêtent immédiatement ??) et curistes renoncent à ateliers non entamés</w:t>
+      </w:r>
+    </w:p>
+    <w:p>
+      <w:r>
+        <w:t xml:space="preserve">Chaque atelier a une </w:t>
+      </w:r>
+      <w:r>
+        <w:t xml:space="preserve">efficacité </w:t>
+      </w:r>
+      <w:r>
+        <w:t>représentée par des points (curiste gagne % points proportionnels au temps passé dedans)</w:t>
+      </w:r>
+    </w:p>
+    <w:p>
+      <w:r>
+        <w:t>Heure fixe -&gt; appel (on ne peut pas piquer la place d’un autre)</w:t>
+      </w:r>
+    </w:p>
+    <w:p>
+      <w:r>
+        <w:t>Responsable pas obligatoirement dans sa zone (équiprobable sa zone ou autre zone)</w:t>
+      </w:r>
+    </w:p>
+    <w:p>
+      <w:r>
+        <w:lastRenderedPageBreak/>
+        <w:t>Responsable forcément 2 minutes consécutives dans sa zone par créneaux d’atelier</w:t>
+      </w:r>
+    </w:p>
+    <w:p>
+      <w:bookmarkStart w:id="0" w:name="_GoBack"/>
+      <w:bookmarkEnd w:id="0"/>
     </w:p>
     <w:p>
       <w:pPr>
         <w:pStyle w:val="Titre2"/>
-      </w:pPr>
-      <w:r>
+        <w:rPr>
+          <w:lang w:val="en-GB"/>
+        </w:rPr>
+      </w:pPr>
+      <w:proofErr w:type="spellStart"/>
+      <w:r>
+        <w:rPr>
+          <w:lang w:val="en-GB"/>
+        </w:rPr>
         <w:t>Modélisation</w:t>
       </w:r>
-    </w:p>
-    <w:p>
-      <w:proofErr w:type="spellStart"/>
-      <w:r>
-        <w:t>Entity</w:t>
-      </w:r>
-      <w:proofErr w:type="spellEnd"/>
-    </w:p>
-    <w:p>
-      <w:pPr>
-        <w:rPr>
-          <w:lang w:val="en-GB"/>
-        </w:rPr>
-      </w:pPr>
-      <w:r>
-        <w:rPr>
-          <w:lang w:val="en-GB"/>
-        </w:rPr>
-        <w:t>Class</w:t>
-      </w:r>
+      <w:proofErr w:type="spellEnd"/>
+    </w:p>
+    <w:p>
+      <w:pPr>
+        <w:rPr>
+          <w:lang w:val="en-GB"/>
+        </w:rPr>
+      </w:pPr>
+      <w:proofErr w:type="spellStart"/>
+      <w:r>
+        <w:rPr>
+          <w:lang w:val="en-GB"/>
+        </w:rPr>
+        <w:t>Classe</w:t>
+      </w:r>
+      <w:proofErr w:type="spellEnd"/>
       <w:r>
         <w:rPr>
           <w:lang w:val="en-GB"/>
         </w:rPr>
         <w:t xml:space="preserve"> </w:t>
       </w:r>
-      <w:proofErr w:type="spellStart"/>
-      <w:r>
-        <w:rPr>
-          <w:lang w:val="en-GB"/>
-        </w:rPr>
-        <w:t>S</w:t>
-      </w:r>
-      <w:r>
-        <w:rPr>
-          <w:lang w:val="en-GB"/>
-        </w:rPr>
-        <w:t>paResort</w:t>
-      </w:r>
-      <w:proofErr w:type="spellEnd"/>
-    </w:p>
-    <w:p>
-      <w:pPr>
-        <w:rPr>
-          <w:lang w:val="en-GB"/>
-        </w:rPr>
-      </w:pPr>
+      <w:r>
+        <w:rPr>
+          <w:lang w:val="en-GB"/>
+        </w:rPr>
+        <w:t>T</w:t>
+      </w:r>
+      <w:r>
+        <w:rPr>
+          <w:lang w:val="en-GB"/>
+        </w:rPr>
+        <w:t>reatment</w:t>
+      </w:r>
+    </w:p>
+    <w:p>
+      <w:pPr>
+        <w:rPr>
+          <w:lang w:val="en-GB"/>
+        </w:rPr>
+      </w:pPr>
+    </w:p>
+    <w:p>
+      <w:pPr>
+        <w:rPr>
+          <w:lang w:val="en-GB"/>
+        </w:rPr>
+      </w:pPr>
+      <w:r>
+        <w:rPr>
+          <w:lang w:val="en-GB"/>
+        </w:rPr>
+        <w:t xml:space="preserve">time </w:t>
+      </w:r>
+      <w:proofErr w:type="spellStart"/>
+      <w:r>
+        <w:rPr>
+          <w:lang w:val="en-GB"/>
+        </w:rPr>
+        <w:t>startHour</w:t>
+      </w:r>
+      <w:proofErr w:type="spellEnd"/>
+    </w:p>
+    <w:p>
+      <w:pPr>
+        <w:rPr>
+          <w:lang w:val="en-GB"/>
+        </w:rPr>
+      </w:pPr>
+      <w:r>
+        <w:rPr>
+          <w:lang w:val="en-GB"/>
+        </w:rPr>
+        <w:t xml:space="preserve">time </w:t>
+      </w:r>
+      <w:proofErr w:type="spellStart"/>
+      <w:r>
+        <w:rPr>
+          <w:lang w:val="en-GB"/>
+        </w:rPr>
+        <w:t>endHour</w:t>
+      </w:r>
+      <w:proofErr w:type="spellEnd"/>
+    </w:p>
+    <w:p>
+      <w:pPr>
+        <w:rPr>
+          <w:lang w:val="en-GB"/>
+        </w:rPr>
+      </w:pPr>
+      <w:r>
+        <w:rPr>
+          <w:lang w:val="en-GB"/>
+        </w:rPr>
+        <w:t xml:space="preserve">Duration </w:t>
+      </w:r>
+      <w:proofErr w:type="spellStart"/>
+      <w:r>
+        <w:rPr>
+          <w:lang w:val="en-GB"/>
+        </w:rPr>
+        <w:t>duration</w:t>
+      </w:r>
+      <w:proofErr w:type="spellEnd"/>
     </w:p>
     <w:p>
       <w:pPr>
@@ -348,117 +727,86 @@
         <w:rPr>
           <w:lang w:val="en-GB"/>
         </w:rPr>
-        <w:t>maxClients</w:t>
-      </w:r>
-      <w:proofErr w:type="spellEnd"/>
-    </w:p>
-    <w:p>
-      <w:pPr>
-        <w:rPr>
-          <w:lang w:val="en-GB"/>
-        </w:rPr>
-      </w:pPr>
-      <w:r>
-        <w:rPr>
-          <w:lang w:val="en-GB"/>
-        </w:rPr>
-        <w:t xml:space="preserve">time </w:t>
-      </w:r>
-      <w:proofErr w:type="spellStart"/>
+        <w:t>maxPoint</w:t>
+      </w:r>
+      <w:proofErr w:type="spellEnd"/>
+    </w:p>
+    <w:p>
+      <w:pPr>
+        <w:rPr>
+          <w:lang w:val="en-GB"/>
+        </w:rPr>
+      </w:pPr>
+      <w:proofErr w:type="spellStart"/>
+      <w:r>
+        <w:rPr>
+          <w:lang w:val="en-GB"/>
+        </w:rPr>
+        <w:t>boolean</w:t>
+      </w:r>
+      <w:proofErr w:type="spellEnd"/>
+      <w:r>
+        <w:rPr>
+          <w:lang w:val="en-GB"/>
+        </w:rPr>
+        <w:t xml:space="preserve"> </w:t>
+      </w:r>
+      <w:proofErr w:type="spellStart"/>
+      <w:r>
+        <w:rPr>
+          <w:lang w:val="en-GB"/>
+        </w:rPr>
+        <w:t>isFixedHours</w:t>
+      </w:r>
+      <w:proofErr w:type="spellEnd"/>
+    </w:p>
+    <w:p>
+      <w:pPr>
+        <w:rPr>
+          <w:lang w:val="en-GB"/>
+        </w:rPr>
+      </w:pPr>
+      <w:proofErr w:type="spellStart"/>
+      <w:r>
+        <w:rPr>
+          <w:lang w:val="en-GB"/>
+        </w:rPr>
+        <w:t>boolean</w:t>
+      </w:r>
+      <w:proofErr w:type="spellEnd"/>
+      <w:r>
+        <w:rPr>
+          <w:lang w:val="en-GB"/>
+        </w:rPr>
+        <w:t xml:space="preserve"> </w:t>
+      </w:r>
+      <w:proofErr w:type="spellStart"/>
+      <w:r>
+        <w:rPr>
+          <w:lang w:val="en-GB"/>
+        </w:rPr>
+        <w:t>isOrganizedWaiting</w:t>
+      </w:r>
+      <w:proofErr w:type="spellEnd"/>
+    </w:p>
+    <w:p>
+      <w:pPr>
+        <w:rPr>
+          <w:lang w:val="en-GB"/>
+        </w:rPr>
+      </w:pPr>
       <w:proofErr w:type="gramStart"/>
       <w:r>
         <w:rPr>
           <w:lang w:val="en-GB"/>
         </w:rPr>
-        <w:t>getO</w:t>
-      </w:r>
-      <w:r>
-        <w:rPr>
-          <w:lang w:val="en-GB"/>
-        </w:rPr>
-        <w:t>peningHour</w:t>
-      </w:r>
-      <w:proofErr w:type="spellEnd"/>
-      <w:r>
-        <w:rPr>
-          <w:lang w:val="en-GB"/>
-        </w:rPr>
-        <w:t>(</w:t>
+        <w:t>Patient[</w:t>
       </w:r>
       <w:proofErr w:type="gramEnd"/>
       <w:r>
         <w:rPr>
           <w:lang w:val="en-GB"/>
         </w:rPr>
-        <w:t>Date date)</w:t>
-      </w:r>
-    </w:p>
-    <w:p>
-      <w:pPr>
-        <w:rPr>
-          <w:lang w:val="en-GB"/>
-        </w:rPr>
-      </w:pPr>
-      <w:r>
-        <w:rPr>
-          <w:lang w:val="en-GB"/>
-        </w:rPr>
-        <w:t xml:space="preserve">time </w:t>
-      </w:r>
-      <w:proofErr w:type="spellStart"/>
-      <w:proofErr w:type="gramStart"/>
-      <w:r>
-        <w:rPr>
-          <w:lang w:val="en-GB"/>
-        </w:rPr>
-        <w:t>getC</w:t>
-      </w:r>
-      <w:r>
-        <w:rPr>
-          <w:lang w:val="en-GB"/>
-        </w:rPr>
-        <w:t>losingHour</w:t>
-      </w:r>
-      <w:proofErr w:type="spellEnd"/>
-      <w:r>
-        <w:rPr>
-          <w:lang w:val="en-GB"/>
-        </w:rPr>
-        <w:t>(</w:t>
-      </w:r>
-      <w:proofErr w:type="gramEnd"/>
-      <w:r>
-        <w:rPr>
-          <w:lang w:val="en-GB"/>
-        </w:rPr>
-        <w:t>Date date</w:t>
-      </w:r>
-      <w:r>
-        <w:rPr>
-          <w:lang w:val="en-GB"/>
-        </w:rPr>
-        <w:t>)</w:t>
-      </w:r>
-    </w:p>
-    <w:p>
-      <w:pPr>
-        <w:rPr>
-          <w:color w:val="FFC000"/>
-          <w:lang w:val="en-GB"/>
-        </w:rPr>
-      </w:pPr>
-      <w:proofErr w:type="gramStart"/>
-      <w:r>
-        <w:rPr>
-          <w:lang w:val="en-GB"/>
-        </w:rPr>
-        <w:t>float[</w:t>
-      </w:r>
-      <w:proofErr w:type="gramEnd"/>
-      <w:r>
-        <w:rPr>
-          <w:lang w:val="en-GB"/>
-        </w:rPr>
         <w:t xml:space="preserve">] </w:t>
       </w:r>
       <w:proofErr w:type="spellStart"/>
@@ -466,110 +814,42 @@
         <w:rPr>
           <w:lang w:val="en-GB"/>
         </w:rPr>
-        <w:t>inflowMo</w:t>
-      </w:r>
-      <w:r>
-        <w:rPr>
-          <w:lang w:val="en-GB"/>
-        </w:rPr>
-        <w:t>n</w:t>
-      </w:r>
-      <w:r>
-        <w:rPr>
-          <w:lang w:val="en-GB"/>
-        </w:rPr>
-        <w:t>th</w:t>
-      </w:r>
-      <w:proofErr w:type="spellEnd"/>
-    </w:p>
-    <w:p>
-      <w:pPr>
-        <w:rPr>
-          <w:lang w:val="en-GB"/>
-        </w:rPr>
-      </w:pPr>
-      <w:proofErr w:type="gramStart"/>
-      <w:r>
-        <w:rPr>
-          <w:lang w:val="en-GB"/>
-        </w:rPr>
-        <w:t>T</w:t>
-      </w:r>
-      <w:r>
-        <w:rPr>
-          <w:lang w:val="en-GB"/>
-        </w:rPr>
-        <w:t>reatment[</w:t>
-      </w:r>
-      <w:proofErr w:type="gramEnd"/>
-      <w:r>
-        <w:rPr>
-          <w:lang w:val="en-GB"/>
-        </w:rPr>
-        <w:t>] treatment</w:t>
-      </w:r>
-      <w:r>
-        <w:rPr>
-          <w:lang w:val="en-GB"/>
-        </w:rPr>
-        <w:t>s</w:t>
-      </w:r>
-      <w:r>
-        <w:rPr>
-          <w:lang w:val="en-GB"/>
-        </w:rPr>
-        <w:t xml:space="preserve"> </w:t>
-      </w:r>
-    </w:p>
-    <w:p>
-      <w:pPr>
-        <w:rPr>
-          <w:lang w:val="en-US"/>
-        </w:rPr>
-      </w:pPr>
-      <w:proofErr w:type="gramStart"/>
-      <w:r>
-        <w:rPr>
-          <w:lang w:val="en-US"/>
-        </w:rPr>
-        <w:t>Duration</w:t>
-      </w:r>
-      <w:r>
-        <w:rPr>
-          <w:lang w:val="en-US"/>
-        </w:rPr>
-        <w:t>[</w:t>
-      </w:r>
-      <w:proofErr w:type="gramEnd"/>
-      <w:r>
-        <w:rPr>
-          <w:lang w:val="en-US"/>
-        </w:rPr>
-        <w:t>] distances</w:t>
-      </w:r>
-    </w:p>
-    <w:p>
-      <w:pPr>
-        <w:rPr>
-          <w:lang w:val="en-US"/>
-        </w:rPr>
-      </w:pPr>
-    </w:p>
-    <w:p>
-      <w:pPr>
-        <w:spacing w:after="200" w:line="276" w:lineRule="auto"/>
-        <w:jc w:val="left"/>
-        <w:rPr>
-          <w:lang w:val="en-US"/>
-        </w:rPr>
-      </w:pPr>
-      <w:r>
-        <w:rPr>
-          <w:lang w:val="en-US"/>
-        </w:rPr>
-        <w:br w:type="page"/>
-      </w:r>
-    </w:p>
+        <w:t>waitingQueue</w:t>
+      </w:r>
+      <w:proofErr w:type="spellEnd"/>
+    </w:p>
+    <w:p>
+      <w:pPr>
+        <w:rPr>
+          <w:lang w:val="en-GB"/>
+        </w:rPr>
+      </w:pPr>
+      <w:r>
+        <w:rPr>
+          <w:lang w:val="en-GB"/>
+        </w:rPr>
+        <w:t>int maxWaitingPatients</w:t>
+      </w:r>
+    </w:p>
+    <w:p>
+      <w:r>
+        <w:t>Manager manager</w:t>
+      </w:r>
+    </w:p>
+    <w:p>
+      <w:pPr>
+        <w:pStyle w:val="Titre2"/>
+      </w:pPr>
+      <w:r>
+        <w:t>Questions</w:t>
+      </w:r>
+    </w:p>
+    <w:p>
+      <w:r>
+        <w:t>Création d’une classe Manager pour gérer le responsable ou pas ?</w:t>
+      </w:r>
+    </w:p>
+    <w:p/>
     <w:p>
       <w:pPr>
         <w:pBdr>
@@ -596,7 +876,19 @@
     </w:p>
     <w:p>
       <w:r>
-        <w:t>Une cure dure 3 semaines consécutives sur 3 ans</w:t>
+        <w:t xml:space="preserve">Une cure dure </w:t>
+      </w:r>
+      <w:r>
+        <w:t>3 semaines consécutives</w:t>
+      </w:r>
+      <w:r>
+        <w:t>, un client a 3 cures (pour 1 par</w:t>
+      </w:r>
+      <w:r>
+        <w:t xml:space="preserve"> année</w:t>
+      </w:r>
+      <w:r>
+        <w:t>)</w:t>
       </w:r>
     </w:p>
     <w:p>
@@ -608,9 +900,6 @@
       <w:r>
         <w:t>Min 3 / Max 6 ateliers/jours</w:t>
       </w:r>
-      <w:r>
-        <w:t xml:space="preserve"> -&gt; répartition dans nombre ateliers en %</w:t>
-      </w:r>
     </w:p>
     <w:p>
       <w:pPr>
@@ -658,83 +947,145 @@
         <w:rPr>
           <w:lang w:val="en-GB"/>
         </w:rPr>
-        <w:t>Modélisation</w:t>
-      </w:r>
-      <w:proofErr w:type="spellEnd"/>
-    </w:p>
-    <w:p>
-      <w:pPr>
-        <w:rPr>
-          <w:lang w:val="en-GB"/>
-        </w:rPr>
-      </w:pPr>
-      <w:r>
-        <w:rPr>
-          <w:lang w:val="en-GB"/>
-        </w:rPr>
-        <w:t>Class Cure</w:t>
-      </w:r>
-    </w:p>
-    <w:p>
-      <w:pPr>
-        <w:rPr>
-          <w:lang w:val="en-GB"/>
-        </w:rPr>
-      </w:pPr>
-    </w:p>
-    <w:p>
-      <w:pPr>
-        <w:rPr>
-          <w:lang w:val="en-GB"/>
-        </w:rPr>
-      </w:pPr>
-      <w:r>
-        <w:rPr>
-          <w:lang w:val="en-GB"/>
-        </w:rPr>
-        <w:t xml:space="preserve">time </w:t>
-      </w:r>
-      <w:proofErr w:type="spellStart"/>
-      <w:r>
-        <w:rPr>
-          <w:lang w:val="en-GB"/>
-        </w:rPr>
-        <w:t>startDate</w:t>
-      </w:r>
-      <w:proofErr w:type="spellEnd"/>
-      <w:r>
-        <w:rPr>
-          <w:lang w:val="en-US"/>
+        <w:t>Modélisatio</w:t>
+      </w:r>
+      <w:r>
+        <w:rPr>
+          <w:lang w:val="en-GB"/>
+        </w:rPr>
+        <w:t>n</w:t>
+      </w:r>
+      <w:proofErr w:type="spellEnd"/>
+    </w:p>
+    <w:p>
+      <w:pPr>
+        <w:rPr>
+          <w:lang w:val="en-GB"/>
+        </w:rPr>
+      </w:pPr>
+      <w:proofErr w:type="spellStart"/>
+      <w:r>
+        <w:rPr>
+          <w:lang w:val="en-GB"/>
+        </w:rPr>
+        <w:t>Classe</w:t>
+      </w:r>
+      <w:proofErr w:type="spellEnd"/>
+      <w:r>
+        <w:rPr>
+          <w:lang w:val="en-GB"/>
+        </w:rPr>
+        <w:t xml:space="preserve"> Cure</w:t>
+      </w:r>
+    </w:p>
+    <w:p>
+      <w:pPr>
+        <w:rPr>
+          <w:lang w:val="en-GB"/>
+        </w:rPr>
+      </w:pPr>
+    </w:p>
+    <w:p>
+      <w:pPr>
+        <w:rPr>
+          <w:lang w:val="en-GB"/>
+        </w:rPr>
+      </w:pPr>
+      <w:r>
+        <w:rPr>
+          <w:lang w:val="en-GB"/>
+        </w:rPr>
+        <w:t>t</w:t>
+      </w:r>
+      <w:r>
+        <w:rPr>
+          <w:lang w:val="en-GB"/>
+        </w:rPr>
+        <w:t xml:space="preserve">ime </w:t>
+      </w:r>
+      <w:proofErr w:type="spellStart"/>
+      <w:r>
+        <w:rPr>
+          <w:lang w:val="en-GB"/>
+        </w:rPr>
+        <w:t>start</w:t>
+      </w:r>
+      <w:r>
+        <w:rPr>
+          <w:lang w:val="en-GB"/>
+        </w:rPr>
+        <w:t>Dat</w:t>
+      </w:r>
+      <w:r>
+        <w:rPr>
+          <w:lang w:val="en-GB"/>
+        </w:rPr>
+        <w:t>e</w:t>
+      </w:r>
+      <w:proofErr w:type="spellEnd"/>
+    </w:p>
+    <w:p>
+      <w:pPr>
+        <w:rPr>
+          <w:lang w:val="en-GB"/>
+        </w:rPr>
+      </w:pPr>
+      <w:proofErr w:type="spellStart"/>
+      <w:r>
+        <w:rPr>
+          <w:lang w:val="en-GB"/>
+        </w:rPr>
+        <w:t>int</w:t>
+      </w:r>
+      <w:proofErr w:type="spellEnd"/>
+      <w:r>
+        <w:rPr>
+          <w:lang w:val="en-GB"/>
         </w:rPr>
         <w:t xml:space="preserve"> </w:t>
       </w:r>
-    </w:p>
-    <w:p>
-      <w:pPr>
-        <w:rPr>
-          <w:lang w:val="en-US"/>
+      <w:proofErr w:type="spellStart"/>
+      <w:r>
+        <w:rPr>
+          <w:lang w:val="en-GB"/>
+        </w:rPr>
+        <w:t>nbrTreatmentsDay</w:t>
+      </w:r>
+      <w:proofErr w:type="spellEnd"/>
+    </w:p>
+    <w:p>
+      <w:pPr>
+        <w:rPr>
+          <w:lang w:val="en-GB"/>
         </w:rPr>
       </w:pPr>
       <w:proofErr w:type="gramStart"/>
       <w:r>
         <w:rPr>
-          <w:lang w:val="en-US"/>
+          <w:lang w:val="en-GB"/>
         </w:rPr>
         <w:t>Treatment[</w:t>
       </w:r>
       <w:proofErr w:type="gramEnd"/>
       <w:r>
         <w:rPr>
-          <w:lang w:val="en-US"/>
-        </w:rPr>
-        <w:t xml:space="preserve">] </w:t>
-      </w:r>
-      <w:proofErr w:type="spellStart"/>
-      <w:r>
-        <w:rPr>
-          <w:lang w:val="en-US"/>
-        </w:rPr>
-        <w:t>dailyTreatments</w:t>
+          <w:lang w:val="en-GB"/>
+        </w:rPr>
+        <w:t>] dueTreatments</w:t>
+      </w:r>
+    </w:p>
+    <w:p>
+      <w:proofErr w:type="spellStart"/>
+      <w:r>
+        <w:t>int</w:t>
+      </w:r>
+      <w:proofErr w:type="spellEnd"/>
+      <w:r>
+        <w:t xml:space="preserve"> </w:t>
+      </w:r>
+      <w:proofErr w:type="spellStart"/>
+      <w:r>
+        <w:t>maxPoints</w:t>
       </w:r>
       <w:proofErr w:type="spellEnd"/>
     </w:p>
@@ -751,23 +1102,6 @@
       </w:r>
       <w:proofErr w:type="spellStart"/>
       <w:r>
-        <w:t>maxPoints</w:t>
-      </w:r>
-      <w:proofErr w:type="spellEnd"/>
-    </w:p>
-    <w:p>
-      <w:proofErr w:type="spellStart"/>
-      <w:proofErr w:type="gramStart"/>
-      <w:r>
-        <w:t>int</w:t>
-      </w:r>
-      <w:proofErr w:type="spellEnd"/>
-      <w:proofErr w:type="gramEnd"/>
-      <w:r>
-        <w:t xml:space="preserve"> </w:t>
-      </w:r>
-      <w:proofErr w:type="spellStart"/>
-      <w:r>
         <w:t>currentPoints</w:t>
       </w:r>
       <w:proofErr w:type="spellEnd"/>
@@ -787,15 +1121,6 @@
       </w:r>
       <w:r>
         <w:t>ar une instance de Cure ? Permet d’accéder aux stats de chacune indépendamment.</w:t>
-      </w:r>
-    </w:p>
-    <w:p>
-      <w:pPr>
-        <w:spacing w:after="200" w:line="276" w:lineRule="auto"/>
-        <w:jc w:val="left"/>
-      </w:pPr>
-      <w:r>
-        <w:br w:type="page"/>
       </w:r>
     </w:p>
     <w:p>
@@ -810,7 +1135,7 @@
         <w:pStyle w:val="Titre1"/>
       </w:pPr>
       <w:r>
-        <w:t>Ateliers</w:t>
+        <w:t>Patients</w:t>
       </w:r>
     </w:p>
     <w:p/>
@@ -824,31 +1149,30 @@
     </w:p>
     <w:p>
       <w:r>
-        <w:t>O</w:t>
-      </w:r>
-      <w:r>
-        <w:t>uverts de 7h15 à 14h00 sauf Filiforme 10h à 13h</w:t>
-      </w:r>
-    </w:p>
-    <w:p>
-      <w:r>
-        <w:t>H</w:t>
-      </w:r>
-      <w:r>
-        <w:t>eure fixe ou horaires libres</w:t>
-      </w:r>
-    </w:p>
-    <w:p>
-      <w:r>
-        <w:t>Durée fixe</w:t>
-      </w:r>
-    </w:p>
-    <w:p>
-      <w:r>
-        <w:t xml:space="preserve">Files d’attentes </w:t>
-      </w:r>
-      <w:r>
-        <w:t>organisées ou non organisées avec places max</w:t>
+        <w:t>Peut-être peu scrupuleux</w:t>
+      </w:r>
+    </w:p>
+    <w:p>
+      <w:pPr>
+        <w:pStyle w:val="Titre2"/>
+      </w:pPr>
+      <w:r>
+        <w:t>Fonctionnement</w:t>
+      </w:r>
+    </w:p>
+    <w:p>
+      <w:r>
+        <w:t>Si plus de place, curiste cherche un autre atelier ou va en zone de détente</w:t>
+      </w:r>
+    </w:p>
+    <w:p>
+      <w:r>
+        <w:t>Possibilité de replanifier un créneau raté avec responsable</w:t>
+      </w:r>
+    </w:p>
+    <w:p>
+      <w:r>
+        <w:t>Curiste ne connaît pas les disponibilités des autres ateliers</w:t>
       </w:r>
     </w:p>
     <w:p>
@@ -856,12 +1180,36 @@
         <w:rPr>
           <w:highlight w:val="yellow"/>
         </w:rPr>
-        <w:t>Soumis à des arrêts (Matériel ou personnels malades / Lois à déterminer)</w:t>
-      </w:r>
-    </w:p>
-    <w:p>
-      <w:r>
-        <w:t>Responsable d’atelier</w:t>
+        <w:t>Curiste peu oublier son créneau à heure fixe</w:t>
+      </w:r>
+      <w:r>
+        <w:t xml:space="preserve"> quand</w:t>
+      </w:r>
+      <w:r>
+        <w:t xml:space="preserve"> dans la zone de détente</w:t>
+      </w:r>
+      <w:r>
+        <w:t>, il cherche alors des trous</w:t>
+      </w:r>
+    </w:p>
+    <w:p>
+      <w:r>
+        <w:rPr>
+          <w:highlight w:val="yellow"/>
+        </w:rPr>
+        <w:t>Curiste peut rester trop longtemps dans un atelier libre</w:t>
+      </w:r>
+    </w:p>
+    <w:p/>
+    <w:p>
+      <w:r>
+        <w:t>Curistes peu scrupuleux peut voler la place d’un autre</w:t>
+      </w:r>
+      <w:r>
+        <w:t xml:space="preserve"> </w:t>
+      </w:r>
+      <w:r>
+        <w:t>(i.e. « gruger » dans la file) -&gt; + fréquent si file non organisée</w:t>
       </w:r>
     </w:p>
     <w:p>
@@ -869,496 +1217,331 @@
         <w:pStyle w:val="Titre2"/>
       </w:pPr>
       <w:r>
-        <w:t>Fonctionnement</w:t>
-      </w:r>
-    </w:p>
-    <w:p>
-      <w:r>
-        <w:t>Ateliers en cours lors de la fermeture se finissent (i.e. vont jusqu’au bout ou s’arrêtent immédiatement ??) et curistes renoncent à ateliers non entamés</w:t>
-      </w:r>
-    </w:p>
-    <w:p>
-      <w:r>
-        <w:t xml:space="preserve">Chaque atelier a une </w:t>
-      </w:r>
-      <w:r>
-        <w:t xml:space="preserve">efficacité </w:t>
-      </w:r>
-      <w:r>
-        <w:t>représentée par des points (curiste gagne % points proportionnels au temps passé dedans)</w:t>
-      </w:r>
-    </w:p>
-    <w:p>
-      <w:r>
-        <w:t>Heure fixe -&gt; appel (on ne peut pas piquer la place d’un autre)</w:t>
-      </w:r>
-    </w:p>
-    <w:p>
-      <w:r>
-        <w:t>Responsable pas obligatoirement dans sa zone (équiprobable sa zone ou autre zone)</w:t>
-      </w:r>
-    </w:p>
-    <w:p>
-      <w:r>
-        <w:t>Responsable forcément 2 minutes consécutives dans sa zone par créneaux d’atelier</w:t>
+        <w:t>Modélisation</w:t>
+      </w:r>
+    </w:p>
+    <w:p>
+      <w:r>
+        <w:t>Entité</w:t>
+      </w:r>
+    </w:p>
+    <w:p>
+      <w:r>
+        <w:t>Classe Patient</w:t>
       </w:r>
     </w:p>
     <w:p/>
     <w:p>
+      <w:proofErr w:type="spellStart"/>
+      <w:proofErr w:type="gramStart"/>
+      <w:r>
+        <w:t>boolean</w:t>
+      </w:r>
+      <w:proofErr w:type="spellEnd"/>
+      <w:proofErr w:type="gramEnd"/>
+      <w:r>
+        <w:t xml:space="preserve"> </w:t>
+      </w:r>
+      <w:proofErr w:type="spellStart"/>
+      <w:r>
+        <w:t>isFair</w:t>
+      </w:r>
+      <w:proofErr w:type="spellEnd"/>
+    </w:p>
+    <w:p>
+      <w:proofErr w:type="spellStart"/>
+      <w:proofErr w:type="gramStart"/>
+      <w:r>
+        <w:t>boolean</w:t>
+      </w:r>
+      <w:proofErr w:type="spellEnd"/>
+      <w:proofErr w:type="gramEnd"/>
+      <w:r>
+        <w:t xml:space="preserve"> </w:t>
+      </w:r>
+      <w:proofErr w:type="spellStart"/>
+      <w:r>
+        <w:t>isIn</w:t>
+      </w:r>
+      <w:r>
+        <w:t>Rest</w:t>
+      </w:r>
+      <w:r>
+        <w:t>Zone</w:t>
+      </w:r>
+      <w:proofErr w:type="spellEnd"/>
+    </w:p>
+    <w:p>
+      <w:r>
+        <w:t xml:space="preserve">Duration </w:t>
+      </w:r>
+      <w:proofErr w:type="spellStart"/>
+      <w:r>
+        <w:t>timeWaited</w:t>
+      </w:r>
+      <w:proofErr w:type="spellEnd"/>
+    </w:p>
+    <w:p>
+      <w:pPr>
+        <w:rPr>
+          <w:lang w:val="en-US"/>
+        </w:rPr>
+      </w:pPr>
+      <w:r>
+        <w:rPr>
+          <w:lang w:val="en-US"/>
+        </w:rPr>
+        <w:t>tim</w:t>
+      </w:r>
+      <w:r>
+        <w:rPr>
+          <w:lang w:val="en-US"/>
+        </w:rPr>
+        <w:t xml:space="preserve">e </w:t>
+      </w:r>
+      <w:proofErr w:type="spellStart"/>
+      <w:r>
+        <w:rPr>
+          <w:lang w:val="en-US"/>
+        </w:rPr>
+        <w:t>startWaiting</w:t>
+      </w:r>
+      <w:proofErr w:type="spellEnd"/>
+    </w:p>
+    <w:p>
+      <w:pPr>
+        <w:rPr>
+          <w:lang w:val="en-US"/>
+        </w:rPr>
+      </w:pPr>
+      <w:r>
+        <w:rPr>
+          <w:lang w:val="en-US"/>
+        </w:rPr>
+        <w:t>tim</w:t>
+      </w:r>
+      <w:r>
+        <w:rPr>
+          <w:lang w:val="en-US"/>
+        </w:rPr>
+        <w:t xml:space="preserve">e </w:t>
+      </w:r>
+      <w:proofErr w:type="spellStart"/>
+      <w:r>
+        <w:rPr>
+          <w:lang w:val="en-US"/>
+        </w:rPr>
+        <w:t>startTreatment</w:t>
+      </w:r>
+      <w:proofErr w:type="spellEnd"/>
+    </w:p>
+    <w:p>
+      <w:pPr>
+        <w:rPr>
+          <w:lang w:val="en-US"/>
+        </w:rPr>
+      </w:pPr>
+      <w:proofErr w:type="gramStart"/>
+      <w:r>
+        <w:rPr>
+          <w:lang w:val="en-US"/>
+        </w:rPr>
+        <w:t>Cure[</w:t>
+      </w:r>
+      <w:proofErr w:type="gramEnd"/>
+      <w:r>
+        <w:rPr>
+          <w:lang w:val="en-US"/>
+        </w:rPr>
+        <w:t xml:space="preserve">] </w:t>
+      </w:r>
+      <w:proofErr w:type="spellStart"/>
+      <w:r>
+        <w:rPr>
+          <w:lang w:val="en-US"/>
+        </w:rPr>
+        <w:t>cures</w:t>
+      </w:r>
+      <w:r>
+        <w:rPr>
+          <w:lang w:val="en-US"/>
+        </w:rPr>
+        <w:t>ToDo</w:t>
+      </w:r>
+      <w:proofErr w:type="spellEnd"/>
+    </w:p>
+    <w:p>
+      <w:pPr>
+        <w:rPr>
+          <w:lang w:val="en-US"/>
+        </w:rPr>
+      </w:pPr>
+      <w:proofErr w:type="gramStart"/>
+      <w:r>
+        <w:rPr>
+          <w:lang w:val="en-US"/>
+        </w:rPr>
+        <w:t>Treatment[</w:t>
+      </w:r>
+      <w:proofErr w:type="gramEnd"/>
+      <w:r>
+        <w:rPr>
+          <w:lang w:val="en-US"/>
+        </w:rPr>
+        <w:t xml:space="preserve">] </w:t>
+      </w:r>
+      <w:proofErr w:type="spellStart"/>
+      <w:r>
+        <w:rPr>
+          <w:lang w:val="en-US"/>
+        </w:rPr>
+        <w:t>missedTreatments</w:t>
+      </w:r>
+      <w:proofErr w:type="spellEnd"/>
+    </w:p>
+    <w:p>
+      <w:pPr>
+        <w:rPr>
+          <w:lang w:val="en-US"/>
+        </w:rPr>
+      </w:pPr>
+      <w:r>
+        <w:rPr>
+          <w:lang w:val="en-US"/>
+        </w:rPr>
+        <w:t>Manager</w:t>
+      </w:r>
+      <w:r>
+        <w:rPr>
+          <w:lang w:val="en-US"/>
+        </w:rPr>
+        <w:t xml:space="preserve"> </w:t>
+      </w:r>
+      <w:proofErr w:type="spellStart"/>
+      <w:proofErr w:type="gramStart"/>
+      <w:r>
+        <w:rPr>
+          <w:lang w:val="en-US"/>
+        </w:rPr>
+        <w:t>findManager</w:t>
+      </w:r>
+      <w:proofErr w:type="spellEnd"/>
+      <w:r>
+        <w:rPr>
+          <w:lang w:val="en-US"/>
+        </w:rPr>
+        <w:t>(</w:t>
+      </w:r>
+      <w:proofErr w:type="gramEnd"/>
+      <w:r>
+        <w:rPr>
+          <w:lang w:val="en-US"/>
+        </w:rPr>
+        <w:t xml:space="preserve">Treatment </w:t>
+      </w:r>
+      <w:proofErr w:type="spellStart"/>
+      <w:r>
+        <w:rPr>
+          <w:lang w:val="en-US"/>
+        </w:rPr>
+        <w:t>managerZone</w:t>
+      </w:r>
+      <w:proofErr w:type="spellEnd"/>
+      <w:r>
+        <w:rPr>
+          <w:lang w:val="en-US"/>
+        </w:rPr>
+        <w:t>) </w:t>
+      </w:r>
+    </w:p>
+    <w:p>
+      <w:proofErr w:type="spellStart"/>
+      <w:proofErr w:type="gramStart"/>
+      <w:r>
+        <w:t>void</w:t>
+      </w:r>
+      <w:proofErr w:type="spellEnd"/>
+      <w:proofErr w:type="gramEnd"/>
+      <w:r>
+        <w:t xml:space="preserve"> </w:t>
+      </w:r>
+      <w:proofErr w:type="spellStart"/>
+      <w:r>
+        <w:t>findFreeTreatment</w:t>
+      </w:r>
+      <w:proofErr w:type="spellEnd"/>
+      <w:r>
+        <w:t>(</w:t>
+      </w:r>
+      <w:proofErr w:type="spellStart"/>
+      <w:r>
+        <w:t>Treatment</w:t>
+      </w:r>
+      <w:proofErr w:type="spellEnd"/>
+      <w:r>
+        <w:t xml:space="preserve"> </w:t>
+      </w:r>
+      <w:proofErr w:type="spellStart"/>
+      <w:r>
+        <w:t>nextTreatment</w:t>
+      </w:r>
+      <w:proofErr w:type="spellEnd"/>
+      <w:r>
+        <w:t>)</w:t>
+      </w:r>
+      <w:r>
+        <w:t xml:space="preserve"> (regarde la queue de </w:t>
+      </w:r>
+      <w:r>
+        <w:t>p</w:t>
+      </w:r>
+      <w:r>
+        <w:t>atient</w:t>
+      </w:r>
+      <w:r>
+        <w:t>s</w:t>
+      </w:r>
+      <w:r>
+        <w:t xml:space="preserve"> si vide</w:t>
+      </w:r>
+      <w:r>
+        <w:t xml:space="preserve"> ok)</w:t>
+      </w:r>
+    </w:p>
+    <w:p>
       <w:pPr>
         <w:pStyle w:val="Titre2"/>
-        <w:rPr>
-          <w:lang w:val="en-GB"/>
-        </w:rPr>
-      </w:pPr>
-      <w:proofErr w:type="spellStart"/>
-      <w:r>
-        <w:rPr>
-          <w:lang w:val="en-GB"/>
-        </w:rPr>
-        <w:t>Modélisation</w:t>
-      </w:r>
-      <w:proofErr w:type="spellEnd"/>
-    </w:p>
-    <w:p>
-      <w:pPr>
-        <w:rPr>
-          <w:lang w:val="en-GB"/>
-        </w:rPr>
-      </w:pPr>
-      <w:r>
-        <w:rPr>
-          <w:lang w:val="en-GB"/>
-        </w:rPr>
-        <w:t>Class</w:t>
-      </w:r>
-      <w:r>
-        <w:rPr>
-          <w:lang w:val="en-GB"/>
-        </w:rPr>
-        <w:t xml:space="preserve"> </w:t>
-      </w:r>
-      <w:r>
-        <w:rPr>
-          <w:lang w:val="en-GB"/>
-        </w:rPr>
-        <w:t>T</w:t>
-      </w:r>
-      <w:r>
-        <w:rPr>
-          <w:lang w:val="en-GB"/>
-        </w:rPr>
-        <w:t>reatment</w:t>
-      </w:r>
-    </w:p>
-    <w:p>
-      <w:pPr>
-        <w:rPr>
-          <w:lang w:val="en-GB"/>
-        </w:rPr>
-      </w:pPr>
-    </w:p>
-    <w:p>
-      <w:pPr>
-        <w:rPr>
-          <w:lang w:val="en-GB"/>
-        </w:rPr>
-      </w:pPr>
-      <w:r>
-        <w:rPr>
-          <w:lang w:val="en-GB"/>
-        </w:rPr>
-        <w:t>string name</w:t>
-      </w:r>
-    </w:p>
-    <w:p>
-      <w:pPr>
-        <w:rPr>
-          <w:lang w:val="en-GB"/>
-        </w:rPr>
-      </w:pPr>
-      <w:r>
-        <w:rPr>
-          <w:lang w:val="en-GB"/>
-        </w:rPr>
-        <w:t xml:space="preserve">time </w:t>
-      </w:r>
-      <w:proofErr w:type="spellStart"/>
-      <w:r>
-        <w:rPr>
-          <w:lang w:val="en-GB"/>
-        </w:rPr>
-        <w:t>startHour</w:t>
-      </w:r>
-      <w:proofErr w:type="spellEnd"/>
-    </w:p>
-    <w:p>
-      <w:pPr>
-        <w:rPr>
-          <w:lang w:val="en-GB"/>
-        </w:rPr>
-      </w:pPr>
-      <w:r>
-        <w:rPr>
-          <w:lang w:val="en-GB"/>
-        </w:rPr>
-        <w:t xml:space="preserve">time </w:t>
-      </w:r>
-      <w:proofErr w:type="spellStart"/>
-      <w:r>
-        <w:rPr>
-          <w:lang w:val="en-GB"/>
-        </w:rPr>
-        <w:t>endHour</w:t>
-      </w:r>
-      <w:proofErr w:type="spellEnd"/>
-    </w:p>
-    <w:p>
-      <w:pPr>
-        <w:rPr>
-          <w:lang w:val="en-GB"/>
-        </w:rPr>
-      </w:pPr>
-      <w:r>
-        <w:rPr>
-          <w:lang w:val="en-GB"/>
-        </w:rPr>
-        <w:t xml:space="preserve">Duration </w:t>
-      </w:r>
-      <w:proofErr w:type="spellStart"/>
-      <w:r>
-        <w:rPr>
-          <w:lang w:val="en-GB"/>
-        </w:rPr>
-        <w:t>duration</w:t>
-      </w:r>
-      <w:proofErr w:type="spellEnd"/>
-    </w:p>
-    <w:p>
-      <w:pPr>
-        <w:rPr>
-          <w:lang w:val="en-GB"/>
-        </w:rPr>
-      </w:pPr>
-      <w:proofErr w:type="spellStart"/>
-      <w:r>
-        <w:rPr>
-          <w:lang w:val="en-GB"/>
-        </w:rPr>
-        <w:t>int</w:t>
-      </w:r>
-      <w:proofErr w:type="spellEnd"/>
-      <w:r>
-        <w:rPr>
-          <w:lang w:val="en-GB"/>
-        </w:rPr>
-        <w:t xml:space="preserve"> </w:t>
-      </w:r>
-      <w:proofErr w:type="spellStart"/>
-      <w:r>
-        <w:rPr>
-          <w:lang w:val="en-GB"/>
-        </w:rPr>
-        <w:t>maxPoint</w:t>
-      </w:r>
-      <w:proofErr w:type="spellEnd"/>
-    </w:p>
-    <w:p>
-      <w:pPr>
-        <w:rPr>
-          <w:lang w:val="en-GB"/>
-        </w:rPr>
-      </w:pPr>
-      <w:proofErr w:type="spellStart"/>
-      <w:r>
-        <w:rPr>
-          <w:lang w:val="en-GB"/>
-        </w:rPr>
-        <w:t>CureType</w:t>
-      </w:r>
-      <w:proofErr w:type="spellEnd"/>
-      <w:r>
-        <w:rPr>
-          <w:lang w:val="en-GB"/>
-        </w:rPr>
-        <w:t xml:space="preserve"> </w:t>
-      </w:r>
-      <w:proofErr w:type="spellStart"/>
-      <w:r>
-        <w:rPr>
-          <w:lang w:val="en-GB"/>
-        </w:rPr>
-        <w:t>cureType</w:t>
-      </w:r>
-      <w:proofErr w:type="spellEnd"/>
-    </w:p>
-    <w:p>
-      <w:pPr>
-        <w:rPr>
-          <w:lang w:val="en-GB"/>
-        </w:rPr>
-      </w:pPr>
-      <w:proofErr w:type="spellStart"/>
-      <w:r>
-        <w:rPr>
-          <w:lang w:val="en-GB"/>
-        </w:rPr>
-        <w:t>boolean</w:t>
-      </w:r>
-      <w:proofErr w:type="spellEnd"/>
-      <w:r>
-        <w:rPr>
-          <w:lang w:val="en-GB"/>
-        </w:rPr>
-        <w:t xml:space="preserve"> </w:t>
-      </w:r>
-      <w:proofErr w:type="spellStart"/>
-      <w:r>
-        <w:rPr>
-          <w:lang w:val="en-GB"/>
-        </w:rPr>
-        <w:t>f</w:t>
-      </w:r>
-      <w:r>
-        <w:rPr>
-          <w:lang w:val="en-GB"/>
-        </w:rPr>
-        <w:t>ixedHours</w:t>
-      </w:r>
-      <w:proofErr w:type="spellEnd"/>
-    </w:p>
-    <w:p>
-      <w:pPr>
-        <w:rPr>
-          <w:lang w:val="en-GB"/>
-        </w:rPr>
-      </w:pPr>
-      <w:proofErr w:type="spellStart"/>
-      <w:r>
-        <w:rPr>
-          <w:lang w:val="en-GB"/>
-        </w:rPr>
-        <w:t>boolean</w:t>
-      </w:r>
-      <w:proofErr w:type="spellEnd"/>
-      <w:r>
-        <w:rPr>
-          <w:lang w:val="en-GB"/>
-        </w:rPr>
-        <w:t xml:space="preserve"> </w:t>
-      </w:r>
-      <w:proofErr w:type="spellStart"/>
-      <w:r>
-        <w:rPr>
-          <w:lang w:val="en-GB"/>
-        </w:rPr>
-        <w:t>o</w:t>
-      </w:r>
-      <w:r>
-        <w:rPr>
-          <w:lang w:val="en-GB"/>
-        </w:rPr>
-        <w:t>rganizedWaiting</w:t>
-      </w:r>
-      <w:proofErr w:type="spellEnd"/>
-    </w:p>
-    <w:p>
-      <w:pPr>
-        <w:rPr>
-          <w:lang w:val="en-GB"/>
-        </w:rPr>
-      </w:pPr>
-      <w:proofErr w:type="spellStart"/>
-      <w:r>
-        <w:rPr>
-          <w:lang w:val="en-GB"/>
-        </w:rPr>
-        <w:t>boolean</w:t>
-      </w:r>
-      <w:proofErr w:type="spellEnd"/>
-      <w:r>
-        <w:rPr>
-          <w:lang w:val="en-GB"/>
-        </w:rPr>
-        <w:t xml:space="preserve"> broken</w:t>
-      </w:r>
-    </w:p>
-    <w:p>
-      <w:pPr>
-        <w:rPr>
-          <w:lang w:val="en-GB"/>
-        </w:rPr>
-      </w:pPr>
-      <w:r>
-        <w:rPr>
-          <w:lang w:val="en-GB"/>
-        </w:rPr>
-        <w:t xml:space="preserve">Duration </w:t>
-      </w:r>
-      <w:proofErr w:type="spellStart"/>
-      <w:r>
-        <w:rPr>
-          <w:lang w:val="en-GB"/>
-        </w:rPr>
-        <w:t>maintenanceMeanTime</w:t>
-      </w:r>
-      <w:proofErr w:type="spellEnd"/>
-      <w:r>
-        <w:rPr>
-          <w:lang w:val="en-GB"/>
-        </w:rPr>
-        <w:t xml:space="preserve"> </w:t>
-      </w:r>
-    </w:p>
-    <w:p>
-      <w:proofErr w:type="spellStart"/>
-      <w:proofErr w:type="gramStart"/>
-      <w:r>
-        <w:t>float</w:t>
-      </w:r>
-      <w:proofErr w:type="spellEnd"/>
-      <w:proofErr w:type="gramEnd"/>
-      <w:r>
-        <w:t xml:space="preserve"> </w:t>
-      </w:r>
-      <w:proofErr w:type="spellStart"/>
-      <w:r>
-        <w:t>failureStdd</w:t>
-      </w:r>
-      <w:proofErr w:type="spellEnd"/>
-    </w:p>
-    <w:p>
-      <w:proofErr w:type="spellStart"/>
-      <w:proofErr w:type="gramStart"/>
-      <w:r>
-        <w:t>float</w:t>
-      </w:r>
-      <w:proofErr w:type="spellEnd"/>
-      <w:proofErr w:type="gramEnd"/>
-      <w:r>
-        <w:t xml:space="preserve"> </w:t>
-      </w:r>
-      <w:proofErr w:type="spellStart"/>
-      <w:r>
-        <w:t>failure</w:t>
-      </w:r>
-      <w:r>
-        <w:t>Mean</w:t>
-      </w:r>
-      <w:r>
-        <w:t>PerDay</w:t>
-      </w:r>
-      <w:proofErr w:type="spellEnd"/>
-    </w:p>
-    <w:p>
-      <w:proofErr w:type="gramStart"/>
-      <w:r>
-        <w:t>Patient[</w:t>
-      </w:r>
-      <w:proofErr w:type="gramEnd"/>
-      <w:r>
-        <w:t xml:space="preserve">] </w:t>
-      </w:r>
-      <w:proofErr w:type="spellStart"/>
-      <w:r>
-        <w:t>waitingQueue</w:t>
-      </w:r>
-      <w:proofErr w:type="spellEnd"/>
-    </w:p>
-    <w:p>
-      <w:proofErr w:type="gramStart"/>
-      <w:r>
-        <w:t>Patient[</w:t>
-      </w:r>
-      <w:proofErr w:type="gramEnd"/>
-      <w:r>
-        <w:t>]</w:t>
-      </w:r>
-      <w:r>
-        <w:t xml:space="preserve"> </w:t>
-      </w:r>
-      <w:proofErr w:type="spellStart"/>
-      <w:r>
-        <w:t>currentPatients</w:t>
-      </w:r>
-      <w:proofErr w:type="spellEnd"/>
-    </w:p>
-    <w:p>
-      <w:proofErr w:type="spellStart"/>
-      <w:proofErr w:type="gramStart"/>
-      <w:r>
-        <w:t>int</w:t>
-      </w:r>
-      <w:proofErr w:type="spellEnd"/>
-      <w:proofErr w:type="gramEnd"/>
-      <w:r>
-        <w:t xml:space="preserve"> </w:t>
-      </w:r>
-      <w:proofErr w:type="spellStart"/>
-      <w:r>
-        <w:t>maxPatients</w:t>
-      </w:r>
-      <w:proofErr w:type="spellEnd"/>
-    </w:p>
-    <w:p>
-      <w:proofErr w:type="spellStart"/>
-      <w:proofErr w:type="gramStart"/>
-      <w:r>
-        <w:t>int</w:t>
-      </w:r>
-      <w:proofErr w:type="spellEnd"/>
-      <w:proofErr w:type="gramEnd"/>
-      <w:r>
-        <w:t xml:space="preserve"> </w:t>
-      </w:r>
-      <w:proofErr w:type="spellStart"/>
-      <w:r>
-        <w:t>maxWaitingPatients</w:t>
-      </w:r>
-      <w:proofErr w:type="spellEnd"/>
-    </w:p>
-    <w:p>
-      <w:r>
-        <w:t xml:space="preserve">Manager </w:t>
-      </w:r>
-      <w:proofErr w:type="spellStart"/>
-      <w:r>
-        <w:t>manager</w:t>
-      </w:r>
-      <w:proofErr w:type="spellEnd"/>
+      </w:pPr>
+      <w:r>
+        <w:t>Questions</w:t>
+      </w:r>
+    </w:p>
+    <w:p>
+      <w:r>
+        <w:t>Replanification de créneau raté -&gt; Seulement dans la même journée ?</w:t>
+      </w:r>
+    </w:p>
+    <w:p/>
+    <w:p/>
+    <w:p>
+      <w:pPr>
+        <w:spacing w:after="200" w:line="276" w:lineRule="auto"/>
+        <w:jc w:val="left"/>
+      </w:pPr>
     </w:p>
     <w:p>
       <w:pPr>
         <w:pBdr>
           <w:bottom w:val="single" w:sz="12" w:space="1" w:color="auto"/>
         </w:pBdr>
-        <w:rPr>
-          <w:b/>
-          <w:color w:val="94B6D2" w:themeColor="accent1"/>
-          <w:spacing w:val="20"/>
-          <w:sz w:val="28"/>
-          <w:szCs w:val="28"/>
-        </w:rPr>
-      </w:pPr>
-    </w:p>
-    <w:p>
-      <w:pPr>
-        <w:pBdr>
-          <w:bottom w:val="single" w:sz="12" w:space="1" w:color="auto"/>
-        </w:pBdr>
-        <w:rPr>
-          <w:lang w:val="en-US"/>
-        </w:rPr>
-      </w:pPr>
-      <w:bookmarkStart w:id="0" w:name="_GoBack"/>
-      <w:bookmarkEnd w:id="0"/>
+      </w:pPr>
     </w:p>
     <w:p>
       <w:pPr>
         <w:pStyle w:val="Titre1"/>
       </w:pPr>
       <w:r>
-        <w:t>Person</w:t>
+        <w:t>Manager</w:t>
       </w:r>
     </w:p>
     <w:p>
@@ -1367,536 +1550,40 @@
         <w:ind w:firstLine="708"/>
       </w:pPr>
       <w:r>
-        <w:t>Modélisation</w:t>
-      </w:r>
-    </w:p>
-    <w:p>
-      <w:r>
-        <w:t>Abstract Class Person</w:t>
+        <w:t>Caractéristiques</w:t>
+      </w:r>
+    </w:p>
+    <w:p>
+      <w:r>
+        <w:t>Responsable d’un Atelier</w:t>
+      </w:r>
+    </w:p>
+    <w:p>
+      <w:r>
+        <w:t>Pas</w:t>
+      </w:r>
+      <w:r>
+        <w:t xml:space="preserve"> obligatoirement dans sa zone (équiprobable sa zone ou autre zone)</w:t>
       </w:r>
     </w:p>
     <w:p/>
-    <w:p>
-      <w:pPr>
-        <w:rPr>
-          <w:lang w:val="en-US"/>
-        </w:rPr>
-      </w:pPr>
-      <w:proofErr w:type="spellStart"/>
-      <w:r>
-        <w:rPr>
-          <w:lang w:val="en-US"/>
-        </w:rPr>
-        <w:t>PersonState</w:t>
-      </w:r>
-      <w:proofErr w:type="spellEnd"/>
-      <w:r>
-        <w:rPr>
-          <w:lang w:val="en-US"/>
-        </w:rPr>
-        <w:t xml:space="preserve"> state (atelier </w:t>
-      </w:r>
-      <w:r>
-        <w:rPr>
-          <w:lang w:val="en-US"/>
-        </w:rPr>
-        <w:t xml:space="preserve">– </w:t>
-      </w:r>
-      <w:proofErr w:type="spellStart"/>
-      <w:r>
-        <w:rPr>
-          <w:lang w:val="en-US"/>
-        </w:rPr>
-        <w:t>déplacement</w:t>
-      </w:r>
-      <w:proofErr w:type="spellEnd"/>
-      <w:r>
-        <w:rPr>
-          <w:lang w:val="en-US"/>
-        </w:rPr>
-        <w:t>)</w:t>
-      </w:r>
-    </w:p>
-    <w:p>
-      <w:pPr>
-        <w:rPr>
-          <w:lang w:val="en-US"/>
-        </w:rPr>
-      </w:pPr>
-      <w:r>
-        <w:rPr>
-          <w:lang w:val="en-US"/>
-        </w:rPr>
-        <w:t xml:space="preserve">Treatment </w:t>
-      </w:r>
-      <w:proofErr w:type="spellStart"/>
-      <w:r>
-        <w:rPr>
-          <w:lang w:val="en-US"/>
-        </w:rPr>
-        <w:t>treatment</w:t>
-      </w:r>
-      <w:proofErr w:type="spellEnd"/>
-      <w:r>
-        <w:rPr>
-          <w:lang w:val="en-US"/>
-        </w:rPr>
-        <w:t xml:space="preserve"> (null </w:t>
-      </w:r>
-      <w:proofErr w:type="spellStart"/>
-      <w:r>
-        <w:rPr>
-          <w:lang w:val="en-US"/>
-        </w:rPr>
-        <w:t>si</w:t>
-      </w:r>
-      <w:proofErr w:type="spellEnd"/>
-      <w:r>
-        <w:rPr>
-          <w:lang w:val="en-US"/>
-        </w:rPr>
-        <w:t xml:space="preserve"> </w:t>
-      </w:r>
-      <w:proofErr w:type="spellStart"/>
-      <w:r>
-        <w:rPr>
-          <w:lang w:val="en-US"/>
-        </w:rPr>
-        <w:t>déplacement</w:t>
-      </w:r>
-      <w:proofErr w:type="spellEnd"/>
-      <w:r>
-        <w:rPr>
-          <w:lang w:val="en-US"/>
-        </w:rPr>
-        <w:t>)</w:t>
-      </w:r>
-    </w:p>
-    <w:p>
-      <w:pPr>
-        <w:rPr>
-          <w:lang w:val="en-US"/>
-        </w:rPr>
-      </w:pPr>
-      <w:proofErr w:type="spellStart"/>
-      <w:r>
-        <w:rPr>
-          <w:lang w:val="en-US"/>
-        </w:rPr>
-        <w:t>int</w:t>
-      </w:r>
-      <w:proofErr w:type="spellEnd"/>
-      <w:r>
-        <w:rPr>
-          <w:lang w:val="en-US"/>
-        </w:rPr>
-        <w:t xml:space="preserve"> id </w:t>
-      </w:r>
-    </w:p>
-    <w:p>
-      <w:pPr>
-        <w:rPr>
-          <w:lang w:val="en-US"/>
-        </w:rPr>
-      </w:pPr>
-      <w:r>
-        <w:rPr>
-          <w:lang w:val="en-US"/>
-        </w:rPr>
-        <w:t xml:space="preserve">abstract </w:t>
-      </w:r>
-      <w:proofErr w:type="spellStart"/>
-      <w:r>
-        <w:rPr>
-          <w:lang w:val="en-US"/>
-        </w:rPr>
-        <w:t>boolean</w:t>
-      </w:r>
-      <w:proofErr w:type="spellEnd"/>
-      <w:r>
-        <w:rPr>
-          <w:lang w:val="en-US"/>
-        </w:rPr>
-        <w:t xml:space="preserve"> patient</w:t>
-      </w:r>
-    </w:p>
-    <w:p>
-      <w:pPr>
-        <w:spacing w:after="200" w:line="276" w:lineRule="auto"/>
-        <w:jc w:val="left"/>
-      </w:pPr>
-      <w:r>
-        <w:br w:type="page"/>
-      </w:r>
-    </w:p>
-    <w:p>
-      <w:pPr>
-        <w:pBdr>
-          <w:bottom w:val="single" w:sz="12" w:space="1" w:color="auto"/>
-        </w:pBdr>
-      </w:pPr>
-    </w:p>
-    <w:p>
-      <w:pPr>
-        <w:pStyle w:val="Titre1"/>
-      </w:pPr>
-      <w:r>
-        <w:t>Patients</w:t>
-      </w:r>
-    </w:p>
-    <w:p/>
-    <w:p>
-      <w:pPr>
-        <w:pStyle w:val="Titre2"/>
-      </w:pPr>
-      <w:r>
-        <w:t>Caractéristiques</w:t>
-      </w:r>
-    </w:p>
-    <w:p>
-      <w:r>
-        <w:t>Peut-être peu scrupuleux</w:t>
-      </w:r>
-    </w:p>
-    <w:p>
-      <w:pPr>
-        <w:pStyle w:val="Titre2"/>
-      </w:pPr>
-      <w:r>
-        <w:t>Fonctionnement</w:t>
-      </w:r>
-    </w:p>
-    <w:p>
-      <w:r>
-        <w:t>Si plus de place, curiste cherche un autre atelier ou va en zone de détente</w:t>
-      </w:r>
-    </w:p>
-    <w:p>
-      <w:r>
-        <w:t>Possibilité de replanifier un créneau raté avec responsable</w:t>
-      </w:r>
-    </w:p>
-    <w:p>
-      <w:r>
-        <w:t>Curiste ne connaît pas les disponibilités des autres ateliers</w:t>
-      </w:r>
-    </w:p>
-    <w:p>
-      <w:r>
-        <w:rPr>
-          <w:highlight w:val="yellow"/>
-        </w:rPr>
-        <w:t>Curiste peu oublier son créneau à heure fixe</w:t>
-      </w:r>
-      <w:r>
-        <w:t xml:space="preserve"> quand</w:t>
-      </w:r>
-      <w:r>
-        <w:t xml:space="preserve"> dans la zone de détente</w:t>
-      </w:r>
-      <w:r>
-        <w:t>, il cherche alors des trous</w:t>
-      </w:r>
-    </w:p>
-    <w:p>
-      <w:r>
-        <w:rPr>
-          <w:highlight w:val="yellow"/>
-        </w:rPr>
-        <w:t>Curiste peut rester trop longtemps dans un atelier libre</w:t>
-      </w:r>
-    </w:p>
-    <w:p/>
-    <w:p>
-      <w:r>
-        <w:t>Curistes peu scrupuleux peut voler la place d’un autre</w:t>
-      </w:r>
-      <w:r>
-        <w:t xml:space="preserve"> </w:t>
-      </w:r>
-      <w:r>
-        <w:t>(i.e. « gruger » dans la file) -&gt; + fréquent si file non organisée</w:t>
-      </w:r>
-    </w:p>
-    <w:p>
-      <w:pPr>
-        <w:pStyle w:val="Titre2"/>
-      </w:pPr>
-      <w:r>
-        <w:t>Modélisation</w:t>
-      </w:r>
-    </w:p>
-    <w:p>
-      <w:proofErr w:type="spellStart"/>
-      <w:r>
-        <w:t>Entit</w:t>
-      </w:r>
-      <w:r>
-        <w:t>y</w:t>
-      </w:r>
-      <w:proofErr w:type="spellEnd"/>
-    </w:p>
-    <w:p>
-      <w:r>
-        <w:t>Class Patient</w:t>
-      </w:r>
-    </w:p>
-    <w:p/>
-    <w:p>
-      <w:proofErr w:type="spellStart"/>
-      <w:proofErr w:type="gramStart"/>
-      <w:r>
-        <w:t>boolean</w:t>
-      </w:r>
-      <w:proofErr w:type="spellEnd"/>
-      <w:proofErr w:type="gramEnd"/>
-      <w:r>
-        <w:t xml:space="preserve"> </w:t>
-      </w:r>
-      <w:proofErr w:type="spellStart"/>
-      <w:r>
-        <w:t>f</w:t>
-      </w:r>
-      <w:r>
-        <w:t>air</w:t>
-      </w:r>
-      <w:proofErr w:type="spellEnd"/>
-    </w:p>
-    <w:p>
-      <w:pPr>
-        <w:rPr>
-          <w:lang w:val="en-US"/>
-        </w:rPr>
-      </w:pPr>
-      <w:r>
-        <w:rPr>
-          <w:lang w:val="en-US"/>
-        </w:rPr>
-        <w:t xml:space="preserve">Duration </w:t>
-      </w:r>
-      <w:proofErr w:type="spellStart"/>
-      <w:r>
-        <w:rPr>
-          <w:lang w:val="en-US"/>
-        </w:rPr>
-        <w:t>timeWaited</w:t>
-      </w:r>
-      <w:proofErr w:type="spellEnd"/>
-    </w:p>
-    <w:p>
-      <w:pPr>
-        <w:rPr>
-          <w:lang w:val="en-US"/>
-        </w:rPr>
-      </w:pPr>
-      <w:r>
-        <w:rPr>
-          <w:lang w:val="en-US"/>
-        </w:rPr>
-        <w:t>tim</w:t>
-      </w:r>
-      <w:r>
-        <w:rPr>
-          <w:lang w:val="en-US"/>
-        </w:rPr>
-        <w:t xml:space="preserve">e </w:t>
-      </w:r>
-      <w:proofErr w:type="spellStart"/>
-      <w:r>
-        <w:rPr>
-          <w:lang w:val="en-US"/>
-        </w:rPr>
-        <w:t>startWaiting</w:t>
-      </w:r>
-      <w:proofErr w:type="spellEnd"/>
-    </w:p>
-    <w:p>
-      <w:pPr>
-        <w:rPr>
-          <w:lang w:val="en-US"/>
-        </w:rPr>
-      </w:pPr>
-      <w:r>
-        <w:rPr>
-          <w:lang w:val="en-US"/>
-        </w:rPr>
-        <w:t>tim</w:t>
-      </w:r>
-      <w:r>
-        <w:rPr>
-          <w:lang w:val="en-US"/>
-        </w:rPr>
-        <w:t xml:space="preserve">e </w:t>
-      </w:r>
-      <w:proofErr w:type="spellStart"/>
-      <w:r>
-        <w:rPr>
-          <w:lang w:val="en-US"/>
-        </w:rPr>
-        <w:t>startTreatment</w:t>
-      </w:r>
-      <w:proofErr w:type="spellEnd"/>
-    </w:p>
-    <w:p>
-      <w:pPr>
-        <w:rPr>
-          <w:lang w:val="en-US"/>
-        </w:rPr>
-      </w:pPr>
-      <w:r>
-        <w:rPr>
-          <w:lang w:val="en-US"/>
-        </w:rPr>
-        <w:t xml:space="preserve">Cure </w:t>
-      </w:r>
-      <w:proofErr w:type="spellStart"/>
-      <w:r>
-        <w:rPr>
-          <w:lang w:val="en-US"/>
-        </w:rPr>
-        <w:t>cure</w:t>
-      </w:r>
-      <w:proofErr w:type="spellEnd"/>
-    </w:p>
-    <w:p>
-      <w:pPr>
-        <w:rPr>
-          <w:color w:val="00B050"/>
-        </w:rPr>
-      </w:pPr>
-      <w:r>
-        <w:rPr>
-          <w:color w:val="00B050"/>
-        </w:rPr>
-        <w:t xml:space="preserve">// </w:t>
-      </w:r>
-      <w:proofErr w:type="spellStart"/>
-      <w:r>
-        <w:rPr>
-          <w:color w:val="00B050"/>
-        </w:rPr>
-        <w:t>void</w:t>
-      </w:r>
-      <w:proofErr w:type="spellEnd"/>
-      <w:r>
-        <w:rPr>
-          <w:color w:val="00B050"/>
-        </w:rPr>
-        <w:t xml:space="preserve"> </w:t>
-      </w:r>
-      <w:proofErr w:type="spellStart"/>
-      <w:proofErr w:type="gramStart"/>
-      <w:r>
-        <w:rPr>
-          <w:color w:val="00B050"/>
-        </w:rPr>
-        <w:t>findFreeTreatment</w:t>
-      </w:r>
-      <w:proofErr w:type="spellEnd"/>
-      <w:r>
-        <w:rPr>
-          <w:color w:val="00B050"/>
-        </w:rPr>
-        <w:t>(</w:t>
-      </w:r>
-      <w:proofErr w:type="spellStart"/>
-      <w:proofErr w:type="gramEnd"/>
-      <w:r>
-        <w:rPr>
-          <w:color w:val="00B050"/>
-        </w:rPr>
-        <w:t>Treatment</w:t>
-      </w:r>
-      <w:proofErr w:type="spellEnd"/>
-      <w:r>
-        <w:rPr>
-          <w:color w:val="00B050"/>
-        </w:rPr>
-        <w:t xml:space="preserve"> </w:t>
-      </w:r>
-      <w:proofErr w:type="spellStart"/>
-      <w:r>
-        <w:rPr>
-          <w:color w:val="00B050"/>
-        </w:rPr>
-        <w:t>nextTreatment</w:t>
-      </w:r>
-      <w:proofErr w:type="spellEnd"/>
-      <w:r>
-        <w:rPr>
-          <w:color w:val="00B050"/>
-        </w:rPr>
-        <w:t>)</w:t>
-      </w:r>
-      <w:r>
-        <w:rPr>
-          <w:color w:val="00B050"/>
-        </w:rPr>
-        <w:t xml:space="preserve"> (regarde la queue de patients si vide ok)</w:t>
-      </w:r>
-    </w:p>
-    <w:p>
-      <w:pPr>
-        <w:pStyle w:val="Titre2"/>
-      </w:pPr>
-      <w:r>
-        <w:t>Questions</w:t>
-      </w:r>
-    </w:p>
-    <w:p>
-      <w:r>
-        <w:t>Replanification de créneau raté -&gt; Seulement dans la même journée ?</w:t>
-      </w:r>
-    </w:p>
-    <w:p/>
-    <w:p/>
-    <w:p>
-      <w:pPr>
-        <w:spacing w:after="200" w:line="276" w:lineRule="auto"/>
-        <w:jc w:val="left"/>
-      </w:pPr>
-    </w:p>
-    <w:p>
-      <w:pPr>
-        <w:spacing w:after="200" w:line="276" w:lineRule="auto"/>
-        <w:jc w:val="left"/>
-      </w:pPr>
-      <w:r>
-        <w:br w:type="page"/>
-      </w:r>
-    </w:p>
-    <w:p>
-      <w:pPr>
-        <w:pBdr>
-          <w:bottom w:val="single" w:sz="12" w:space="1" w:color="auto"/>
-        </w:pBdr>
-      </w:pPr>
-    </w:p>
-    <w:p>
-      <w:pPr>
-        <w:pStyle w:val="Titre1"/>
-      </w:pPr>
-      <w:r>
-        <w:t>Manager</w:t>
-      </w:r>
-    </w:p>
     <w:p>
       <w:pPr>
         <w:pStyle w:val="Titre2"/>
         <w:ind w:firstLine="708"/>
       </w:pPr>
       <w:r>
-        <w:t>Caractéristiques</w:t>
-      </w:r>
-    </w:p>
-    <w:p>
-      <w:r>
-        <w:t>Responsable d’un Atelier</w:t>
-      </w:r>
-    </w:p>
-    <w:p>
-      <w:r>
-        <w:t>Pas obligatoirement dans sa zone (équiprobable sa zone ou autre zone)</w:t>
+        <w:t>Fonctionnement</w:t>
+      </w:r>
+    </w:p>
+    <w:p>
+      <w:r>
+        <w:t>Forcément 2 minutes consécutives dans sa zone par créneaux d’atelier</w:t>
+      </w:r>
+    </w:p>
+    <w:p>
+      <w:r>
+        <w:t>Possibilité de replanifier un créneau raté par un client</w:t>
       </w:r>
     </w:p>
     <w:p/>
@@ -1906,140 +1593,113 @@
         <w:ind w:firstLine="708"/>
       </w:pPr>
       <w:r>
-        <w:t>Fonctionnement</w:t>
-      </w:r>
-    </w:p>
-    <w:p>
-      <w:r>
-        <w:t>Forcément 2 minutes consécutives dans sa zone par créneaux d’atelier</w:t>
-      </w:r>
-    </w:p>
-    <w:p>
-      <w:r>
-        <w:t>Possibilité de replanifier un créneau raté par un client</w:t>
+        <w:t>Modélisation</w:t>
+      </w:r>
+    </w:p>
+    <w:p>
+      <w:r>
+        <w:t>Entité</w:t>
+      </w:r>
+    </w:p>
+    <w:p>
+      <w:r>
+        <w:t>Classe Manager</w:t>
       </w:r>
     </w:p>
     <w:p/>
     <w:p>
       <w:pPr>
-        <w:pStyle w:val="Titre2"/>
-        <w:ind w:firstLine="708"/>
-      </w:pPr>
-      <w:r>
-        <w:t>Modélisation</w:t>
-      </w:r>
-    </w:p>
-    <w:p>
-      <w:proofErr w:type="spellStart"/>
-      <w:r>
-        <w:t>Entity</w:t>
-      </w:r>
-      <w:proofErr w:type="spellEnd"/>
-    </w:p>
-    <w:p>
-      <w:r>
-        <w:t>Class Manager</w:t>
-      </w:r>
-    </w:p>
-    <w:p/>
-    <w:p>
-      <w:proofErr w:type="spellStart"/>
-      <w:r>
+        <w:rPr>
+          <w:lang w:val="en-GB"/>
+        </w:rPr>
+      </w:pPr>
+      <w:r>
+        <w:rPr>
+          <w:lang w:val="en-GB"/>
+        </w:rPr>
         <w:t>Treatment</w:t>
       </w:r>
-      <w:proofErr w:type="spellEnd"/>
-      <w:r>
+      <w:r>
+        <w:rPr>
+          <w:lang w:val="en-GB"/>
+        </w:rPr>
         <w:t xml:space="preserve"> </w:t>
       </w:r>
       <w:proofErr w:type="spellStart"/>
       <w:r>
-        <w:t>treatment</w:t>
-      </w:r>
-      <w:proofErr w:type="spellEnd"/>
-    </w:p>
-    <w:p>
-      <w:pPr>
-        <w:spacing w:line="360" w:lineRule="auto"/>
-        <w:rPr>
-          <w:lang w:val="en-US"/>
-        </w:rPr>
-      </w:pPr>
+        <w:rPr>
+          <w:lang w:val="en-GB"/>
+        </w:rPr>
+        <w:t>treatmentResponsivity</w:t>
+      </w:r>
+      <w:proofErr w:type="spellEnd"/>
+    </w:p>
+    <w:p>
+      <w:pPr>
+        <w:rPr>
+          <w:lang w:val="en-US"/>
+        </w:rPr>
+      </w:pPr>
+      <w:proofErr w:type="spellStart"/>
+      <w:r>
+        <w:rPr>
+          <w:lang w:val="en-US"/>
+        </w:rPr>
+        <w:t>boolean</w:t>
+      </w:r>
+      <w:proofErr w:type="spellEnd"/>
+      <w:r>
+        <w:rPr>
+          <w:lang w:val="en-US"/>
+        </w:rPr>
+        <w:t xml:space="preserve"> </w:t>
+      </w:r>
+      <w:proofErr w:type="spellStart"/>
+      <w:r>
+        <w:rPr>
+          <w:lang w:val="en-US"/>
+        </w:rPr>
+        <w:t>isInGoodZone</w:t>
+      </w:r>
+      <w:proofErr w:type="spellEnd"/>
+    </w:p>
+    <w:p>
+      <w:pPr>
+        <w:rPr>
+          <w:lang w:val="en-US"/>
+        </w:rPr>
+      </w:pPr>
+      <w:proofErr w:type="spellStart"/>
+      <w:r>
+        <w:rPr>
+          <w:lang w:val="en-US"/>
+        </w:rPr>
+        <w:t>boolean</w:t>
+      </w:r>
+      <w:proofErr w:type="spellEnd"/>
+      <w:r>
+        <w:rPr>
+          <w:lang w:val="en-US"/>
+        </w:rPr>
+        <w:t xml:space="preserve"> </w:t>
+      </w:r>
       <w:proofErr w:type="spellStart"/>
       <w:proofErr w:type="gramStart"/>
       <w:r>
-        <w:t>RendezVous</w:t>
-      </w:r>
-      <w:proofErr w:type="spellEnd"/>
-      <w:r>
-        <w:t>[</w:t>
+        <w:rPr>
+          <w:lang w:val="en-US"/>
+        </w:rPr>
+        <w:t>planMissedTreatment</w:t>
+      </w:r>
+      <w:proofErr w:type="spellEnd"/>
+      <w:r>
+        <w:rPr>
+          <w:lang w:val="en-US"/>
+        </w:rPr>
+        <w:t>(</w:t>
       </w:r>
       <w:proofErr w:type="gramEnd"/>
       <w:r>
-        <w:t>]</w:t>
-      </w:r>
-      <w:r>
-        <w:t xml:space="preserve"> agenda</w:t>
-      </w:r>
-    </w:p>
-    <w:p>
-      <w:pPr>
-        <w:spacing w:line="360" w:lineRule="auto"/>
-        <w:rPr>
-          <w:lang w:val="en-US"/>
-        </w:rPr>
-      </w:pPr>
-      <w:proofErr w:type="spellStart"/>
-      <w:r>
-        <w:rPr>
-          <w:lang w:val="en-US"/>
-        </w:rPr>
-        <w:t>boolean</w:t>
-      </w:r>
-      <w:proofErr w:type="spellEnd"/>
-      <w:r>
-        <w:rPr>
-          <w:lang w:val="en-US"/>
-        </w:rPr>
-        <w:t xml:space="preserve"> sick</w:t>
-      </w:r>
-    </w:p>
-    <w:p>
-      <w:pPr>
-        <w:rPr>
-          <w:lang w:val="en-US"/>
-        </w:rPr>
-      </w:pPr>
-      <w:proofErr w:type="spellStart"/>
-      <w:r>
-        <w:rPr>
-          <w:lang w:val="en-US"/>
-        </w:rPr>
-        <w:t>boolean</w:t>
-      </w:r>
-      <w:proofErr w:type="spellEnd"/>
-      <w:r>
-        <w:rPr>
-          <w:lang w:val="en-US"/>
-        </w:rPr>
-        <w:t xml:space="preserve"> </w:t>
-      </w:r>
-      <w:proofErr w:type="spellStart"/>
-      <w:proofErr w:type="gramStart"/>
-      <w:r>
-        <w:rPr>
-          <w:lang w:val="en-US"/>
-        </w:rPr>
-        <w:t>planMissedTreatment</w:t>
-      </w:r>
-      <w:proofErr w:type="spellEnd"/>
-      <w:r>
-        <w:rPr>
-          <w:lang w:val="en-US"/>
-        </w:rPr>
-        <w:t>(</w:t>
-      </w:r>
-      <w:proofErr w:type="gramEnd"/>
-      <w:r>
         <w:rPr>
           <w:lang w:val="en-US"/>
         </w:rPr>
@@ -2065,138 +1725,6 @@
         </w:rPr>
         <w:t>)</w:t>
       </w:r>
-    </w:p>
-    <w:p>
-      <w:pPr>
-        <w:rPr>
-          <w:lang w:val="en-US"/>
-        </w:rPr>
-      </w:pPr>
-    </w:p>
-    <w:p>
-      <w:pPr>
-        <w:rPr>
-          <w:lang w:val="en-US"/>
-        </w:rPr>
-      </w:pPr>
-    </w:p>
-    <w:p>
-      <w:pPr>
-        <w:spacing w:after="200" w:line="276" w:lineRule="auto"/>
-        <w:jc w:val="left"/>
-        <w:rPr>
-          <w:lang w:val="en-US"/>
-        </w:rPr>
-      </w:pPr>
-      <w:r>
-        <w:rPr>
-          <w:lang w:val="en-US"/>
-        </w:rPr>
-        <w:br w:type="page"/>
-      </w:r>
-    </w:p>
-    <w:p>
-      <w:pPr>
-        <w:pBdr>
-          <w:bottom w:val="single" w:sz="12" w:space="1" w:color="auto"/>
-        </w:pBdr>
-        <w:rPr>
-          <w:lang w:val="en-US"/>
-        </w:rPr>
-      </w:pPr>
-    </w:p>
-    <w:p>
-      <w:pPr>
-        <w:pStyle w:val="Titre1"/>
-      </w:pPr>
-      <w:r>
-        <w:t>Rendezvous</w:t>
-      </w:r>
-    </w:p>
-    <w:p/>
-    <w:p/>
-    <w:p>
-      <w:pPr>
-        <w:pStyle w:val="Titre2"/>
-        <w:ind w:firstLine="708"/>
-      </w:pPr>
-      <w:r>
-        <w:t>Modélisation</w:t>
-      </w:r>
-    </w:p>
-    <w:p>
-      <w:r>
-        <w:t xml:space="preserve">Class </w:t>
-      </w:r>
-      <w:proofErr w:type="spellStart"/>
-      <w:r>
-        <w:t>RendezVous</w:t>
-      </w:r>
-      <w:proofErr w:type="spellEnd"/>
-    </w:p>
-    <w:p/>
-    <w:p>
-      <w:pPr>
-        <w:rPr>
-          <w:lang w:val="en-US"/>
-        </w:rPr>
-      </w:pPr>
-      <w:r>
-        <w:rPr>
-          <w:lang w:val="en-US"/>
-        </w:rPr>
-        <w:t xml:space="preserve">Treatment </w:t>
-      </w:r>
-      <w:proofErr w:type="spellStart"/>
-      <w:r>
-        <w:rPr>
-          <w:lang w:val="en-US"/>
-        </w:rPr>
-        <w:t>treatment</w:t>
-      </w:r>
-      <w:proofErr w:type="spellEnd"/>
-    </w:p>
-    <w:p>
-      <w:pPr>
-        <w:rPr>
-          <w:lang w:val="en-US"/>
-        </w:rPr>
-      </w:pPr>
-      <w:r>
-        <w:rPr>
-          <w:lang w:val="en-US"/>
-        </w:rPr>
-        <w:t xml:space="preserve">Patient </w:t>
-      </w:r>
-      <w:proofErr w:type="spellStart"/>
-      <w:r>
-        <w:rPr>
-          <w:lang w:val="en-US"/>
-        </w:rPr>
-        <w:t>patient</w:t>
-      </w:r>
-      <w:proofErr w:type="spellEnd"/>
-    </w:p>
-    <w:p>
-      <w:pPr>
-        <w:rPr>
-          <w:lang w:val="en-US"/>
-        </w:rPr>
-      </w:pPr>
-      <w:r>
-        <w:rPr>
-          <w:lang w:val="en-US"/>
-        </w:rPr>
-        <w:t xml:space="preserve">time </w:t>
-      </w:r>
-      <w:proofErr w:type="spellStart"/>
-      <w:r>
-        <w:rPr>
-          <w:lang w:val="en-US"/>
-        </w:rPr>
-        <w:t>time</w:t>
-      </w:r>
-      <w:proofErr w:type="spellEnd"/>
     </w:p>
     <w:sectPr>
       <w:pgSz w:w="11906" w:h="16838"/>
@@ -4713,7 +4241,7 @@
 </file>
 
 <file path=customXml/itemProps1.xml><?xml version="1.0" encoding="utf-8"?>
-<ds:datastoreItem xmlns:ds="http://schemas.openxmlformats.org/officeDocument/2006/customXml" ds:itemID="{6B3793AD-AF47-4C7F-A5AE-75652A93AEB7}">
+<ds:datastoreItem xmlns:ds="http://schemas.openxmlformats.org/officeDocument/2006/customXml" ds:itemID="{BFDBC1EC-EFD9-4452-A217-9BDCCB1AC4F0}">
   <ds:schemaRefs>
     <ds:schemaRef ds:uri="http://schemas.openxmlformats.org/officeDocument/2006/bibliography"/>
   </ds:schemaRefs>

</xml_diff>